<commit_message>
Fix a bug in controller and describe design differences in report
</commit_message>
<xml_diff>
--- a/Midterm/trunk/doc/Report.docx
+++ b/Midterm/trunk/doc/Report.docx
@@ -1745,9 +1745,9 @@
           <w:lang w:val="fa-IR"/>
         </w:rPr>
         <w:drawing>
-          <wp:inline distT="0" distB="0" distL="0" distR="0" wp14:anchorId="72A4E107" wp14:editId="65E1BFA8">
-            <wp:extent cx="5731510" cy="4049395"/>
-            <wp:effectExtent l="0" t="0" r="2540" b="8255"/>
+          <wp:inline distT="0" distB="0" distL="0" distR="0" wp14:anchorId="72A4E107" wp14:editId="1950C384">
+            <wp:extent cx="5731118" cy="4049395"/>
+            <wp:effectExtent l="0" t="0" r="3175" b="8255"/>
             <wp:docPr id="4" name="Picture 4"/>
             <wp:cNvGraphicFramePr>
               <a:graphicFrameLocks xmlns:a="http://schemas.openxmlformats.org/drawingml/2006/main" noChangeAspect="1"/>
@@ -1774,7 +1774,7 @@
                   <pic:spPr>
                     <a:xfrm>
                       <a:off x="0" y="0"/>
-                      <a:ext cx="5731510" cy="4049395"/>
+                      <a:ext cx="5731118" cy="4049395"/>
                     </a:xfrm>
                     <a:prstGeom prst="rect">
                       <a:avLst/>
@@ -2231,10 +2231,6 @@
     <w:p>
       <w:pPr>
         <w:pStyle w:val="Heading1"/>
-        <w:rPr>
-          <w:rFonts w:hint="cs"/>
-          <w:rtl/>
-        </w:rPr>
       </w:pPr>
       <w:r>
         <w:rPr>
@@ -2242,6 +2238,1025 @@
           <w:rtl/>
         </w:rPr>
         <w:t>تغییرات ایجاد شده نسبت به طراحی ارائه شده (پاشا براهیمی)</w:t>
+      </w:r>
+    </w:p>
+    <w:p>
+      <w:pPr>
+        <w:pStyle w:val="Text"/>
+        <w:rPr>
+          <w:rtl/>
+        </w:rPr>
+      </w:pPr>
+      <w:r>
+        <w:rPr>
+          <w:rFonts w:hint="cs"/>
+          <w:rtl/>
+        </w:rPr>
+        <w:t xml:space="preserve">طراحی نهایی در واقع ترکیبی از طراحی من و میثاق است. در </w:t>
+      </w:r>
+      <w:proofErr w:type="spellStart"/>
+      <w:r>
+        <w:rPr>
+          <w:rFonts w:hint="cs"/>
+          <w:rtl/>
+        </w:rPr>
+        <w:t>بخش‌هایی</w:t>
+      </w:r>
+      <w:proofErr w:type="spellEnd"/>
+      <w:r>
+        <w:rPr>
+          <w:rFonts w:hint="cs"/>
+          <w:rtl/>
+        </w:rPr>
+        <w:t xml:space="preserve"> تفاوت وجود دارد که در ادامه ذکر </w:t>
+      </w:r>
+      <w:proofErr w:type="spellStart"/>
+      <w:r>
+        <w:rPr>
+          <w:rFonts w:hint="cs"/>
+          <w:rtl/>
+        </w:rPr>
+        <w:t>می‌شود</w:t>
+      </w:r>
+      <w:proofErr w:type="spellEnd"/>
+      <w:r>
+        <w:rPr>
+          <w:rFonts w:hint="cs"/>
+          <w:rtl/>
+        </w:rPr>
+        <w:t>.</w:t>
+      </w:r>
+    </w:p>
+    <w:p>
+      <w:pPr>
+        <w:pStyle w:val="Text"/>
+      </w:pPr>
+      <w:r>
+        <w:rPr>
+          <w:rFonts w:hint="cs"/>
+          <w:rtl/>
+        </w:rPr>
+        <w:t xml:space="preserve">در ابتدا در ماژول </w:t>
+      </w:r>
+      <w:proofErr w:type="spellStart"/>
+      <w:r>
+        <w:t>ColumnParityCalculator</w:t>
+      </w:r>
+      <w:proofErr w:type="spellEnd"/>
+      <w:r>
+        <w:rPr>
+          <w:rFonts w:hint="cs"/>
+          <w:rtl/>
+        </w:rPr>
+        <w:t xml:space="preserve"> مشکلاتی وجود داشت که رفع شد. ورودی </w:t>
+      </w:r>
+      <w:r>
+        <w:t>adder</w:t>
+      </w:r>
+      <w:r>
+        <w:rPr>
+          <w:rFonts w:hint="cs"/>
+          <w:rtl/>
+        </w:rPr>
+        <w:t xml:space="preserve">های این ماژول باید مضارب 5 باشند در صورتی که در طراحی من ورودی همه </w:t>
+      </w:r>
+      <w:r>
+        <w:t>adder</w:t>
+      </w:r>
+      <w:r>
+        <w:rPr>
+          <w:rFonts w:hint="cs"/>
+          <w:rtl/>
+        </w:rPr>
+        <w:t xml:space="preserve">ها برابر با 5 بود. </w:t>
+      </w:r>
+      <w:proofErr w:type="spellStart"/>
+      <w:r>
+        <w:rPr>
+          <w:rFonts w:hint="cs"/>
+          <w:rtl/>
+        </w:rPr>
+        <w:t>رجیستر</w:t>
+      </w:r>
+      <w:proofErr w:type="spellEnd"/>
+      <w:r>
+        <w:rPr>
+          <w:rFonts w:hint="cs"/>
+          <w:rtl/>
+        </w:rPr>
+        <w:t xml:space="preserve"> قبل از </w:t>
+      </w:r>
+      <w:proofErr w:type="spellStart"/>
+      <w:r>
+        <w:t>xor</w:t>
+      </w:r>
+      <w:proofErr w:type="spellEnd"/>
+      <w:r>
+        <w:rPr>
+          <w:rFonts w:hint="cs"/>
+          <w:rtl/>
+        </w:rPr>
+        <w:t xml:space="preserve"> حذف شد و به جای آن ماژول </w:t>
+      </w:r>
+      <w:r>
+        <w:t>5-Bit Selector</w:t>
+      </w:r>
+      <w:r>
+        <w:rPr>
+          <w:rFonts w:hint="cs"/>
+          <w:rtl/>
+        </w:rPr>
+        <w:t xml:space="preserve"> قرار گرفت</w:t>
+      </w:r>
+      <w:r>
+        <w:rPr>
+          <w:rFonts w:hint="cs"/>
+          <w:rtl/>
+        </w:rPr>
+        <w:t xml:space="preserve"> زیرا نیازی به این </w:t>
+      </w:r>
+      <w:proofErr w:type="spellStart"/>
+      <w:r>
+        <w:rPr>
+          <w:rFonts w:hint="cs"/>
+          <w:rtl/>
+        </w:rPr>
+        <w:t>رجیستر</w:t>
+      </w:r>
+      <w:proofErr w:type="spellEnd"/>
+      <w:r>
+        <w:rPr>
+          <w:rFonts w:hint="cs"/>
+          <w:rtl/>
+        </w:rPr>
+        <w:t xml:space="preserve"> نبود</w:t>
+      </w:r>
+      <w:r>
+        <w:rPr>
+          <w:rFonts w:hint="cs"/>
+          <w:rtl/>
+        </w:rPr>
+        <w:t xml:space="preserve">. </w:t>
+      </w:r>
+      <w:proofErr w:type="spellStart"/>
+      <w:r>
+        <w:rPr>
+          <w:rFonts w:hint="cs"/>
+          <w:rtl/>
+        </w:rPr>
+        <w:t>رجیستر</w:t>
+      </w:r>
+      <w:proofErr w:type="spellEnd"/>
+      <w:r>
+        <w:rPr>
+          <w:rFonts w:hint="cs"/>
+          <w:rtl/>
+        </w:rPr>
+        <w:t xml:space="preserve"> انتهایی این ماژول هم تبدیل به شیفت </w:t>
+      </w:r>
+      <w:proofErr w:type="spellStart"/>
+      <w:r>
+        <w:rPr>
+          <w:rFonts w:hint="cs"/>
+          <w:rtl/>
+        </w:rPr>
+        <w:t>رجیستر</w:t>
+      </w:r>
+      <w:proofErr w:type="spellEnd"/>
+      <w:r>
+        <w:rPr>
+          <w:rFonts w:hint="cs"/>
+          <w:rtl/>
+        </w:rPr>
+        <w:t xml:space="preserve"> شد.</w:t>
+      </w:r>
+    </w:p>
+    <w:p>
+      <w:pPr>
+        <w:pStyle w:val="Text"/>
+        <w:rPr>
+          <w:rtl/>
+        </w:rPr>
+      </w:pPr>
+      <w:r>
+        <w:rPr>
+          <w:rFonts w:hint="cs"/>
+          <w:rtl/>
+        </w:rPr>
+        <w:t xml:space="preserve">در ماژول بخش </w:t>
+      </w:r>
+      <w:r>
+        <w:t>Top-Level</w:t>
+      </w:r>
+      <w:r>
+        <w:rPr>
+          <w:rFonts w:hint="cs"/>
+          <w:rtl/>
+        </w:rPr>
+        <w:t xml:space="preserve"> یک </w:t>
+      </w:r>
+      <w:proofErr w:type="spellStart"/>
+      <w:r>
+        <w:t>ColumnParityCalculator</w:t>
+      </w:r>
+      <w:proofErr w:type="spellEnd"/>
+      <w:r>
+        <w:rPr>
+          <w:rFonts w:hint="cs"/>
+          <w:rtl/>
+        </w:rPr>
+        <w:t xml:space="preserve"> وجود داشت که همین مورد در ماژول </w:t>
+      </w:r>
+      <w:proofErr w:type="spellStart"/>
+      <w:r>
+        <w:t>ParityCalculator</w:t>
+      </w:r>
+      <w:proofErr w:type="spellEnd"/>
+      <w:r>
+        <w:rPr>
+          <w:rFonts w:hint="cs"/>
+          <w:rtl/>
+        </w:rPr>
+        <w:t xml:space="preserve"> نیز وجود دارد با این تفاوت که مورد اول برای محاسبه </w:t>
+      </w:r>
+      <w:proofErr w:type="spellStart"/>
+      <w:r>
+        <w:t>xor</w:t>
+      </w:r>
+      <w:proofErr w:type="spellEnd"/>
+      <w:r>
+        <w:rPr>
+          <w:rFonts w:hint="cs"/>
+          <w:rtl/>
+        </w:rPr>
+        <w:t xml:space="preserve"> </w:t>
+      </w:r>
+      <w:proofErr w:type="spellStart"/>
+      <w:r>
+        <w:rPr>
+          <w:rFonts w:hint="cs"/>
+          <w:rtl/>
+        </w:rPr>
+        <w:t>ستون‌های</w:t>
+      </w:r>
+      <w:proofErr w:type="spellEnd"/>
+      <w:r>
+        <w:rPr>
+          <w:rFonts w:hint="cs"/>
+          <w:rtl/>
+        </w:rPr>
+        <w:t xml:space="preserve"> عمق قبلی است و مورد دوم برای محاسبه </w:t>
+      </w:r>
+      <w:proofErr w:type="spellStart"/>
+      <w:r>
+        <w:t>xor</w:t>
+      </w:r>
+      <w:proofErr w:type="spellEnd"/>
+      <w:r>
+        <w:rPr>
+          <w:rFonts w:hint="cs"/>
+          <w:rtl/>
+        </w:rPr>
+        <w:t xml:space="preserve"> </w:t>
+      </w:r>
+      <w:proofErr w:type="spellStart"/>
+      <w:r>
+        <w:rPr>
+          <w:rFonts w:hint="cs"/>
+          <w:rtl/>
+        </w:rPr>
+        <w:t>ستون‌های</w:t>
+      </w:r>
+      <w:proofErr w:type="spellEnd"/>
+      <w:r>
+        <w:rPr>
+          <w:rFonts w:hint="cs"/>
+          <w:rtl/>
+        </w:rPr>
+        <w:t xml:space="preserve"> عمق فعلی؛ در نتیجه با توجه به </w:t>
+      </w:r>
+      <w:r>
+        <w:rPr>
+          <w:rFonts w:hint="cs"/>
+          <w:rtl/>
+        </w:rPr>
+        <w:t>ت</w:t>
+      </w:r>
+      <w:r>
+        <w:rPr>
+          <w:rFonts w:hint="cs"/>
+          <w:rtl/>
+        </w:rPr>
+        <w:t xml:space="preserve">کراری بودن این ماژول، از </w:t>
+      </w:r>
+      <w:r>
+        <w:t>Top-Level</w:t>
+      </w:r>
+      <w:r>
+        <w:rPr>
+          <w:rFonts w:hint="cs"/>
+          <w:rtl/>
+        </w:rPr>
+        <w:t xml:space="preserve"> حذف شد و فقط </w:t>
+      </w:r>
+      <w:proofErr w:type="spellStart"/>
+      <w:r>
+        <w:rPr>
+          <w:rFonts w:hint="cs"/>
+          <w:rtl/>
+        </w:rPr>
+        <w:t>رجیستر</w:t>
+      </w:r>
+      <w:proofErr w:type="spellEnd"/>
+      <w:r>
+        <w:rPr>
+          <w:rFonts w:hint="cs"/>
+          <w:rtl/>
+        </w:rPr>
+        <w:t xml:space="preserve"> آن به </w:t>
+      </w:r>
+      <w:proofErr w:type="spellStart"/>
+      <w:r>
+        <w:t>ParityCalculator</w:t>
+      </w:r>
+      <w:proofErr w:type="spellEnd"/>
+      <w:r>
+        <w:rPr>
+          <w:rFonts w:hint="cs"/>
+          <w:rtl/>
+        </w:rPr>
+        <w:t xml:space="preserve"> منتقل شد. در واقع الان پس از محاسبه یک عمق کامل، مقدار </w:t>
+      </w:r>
+      <w:proofErr w:type="spellStart"/>
+      <w:r>
+        <w:t>xor</w:t>
+      </w:r>
+      <w:proofErr w:type="spellEnd"/>
+      <w:r>
+        <w:rPr>
+          <w:rFonts w:hint="cs"/>
+          <w:rtl/>
+        </w:rPr>
+        <w:t xml:space="preserve"> </w:t>
+      </w:r>
+      <w:proofErr w:type="spellStart"/>
+      <w:r>
+        <w:rPr>
+          <w:rFonts w:hint="cs"/>
+          <w:rtl/>
+        </w:rPr>
+        <w:t>ستون‌های</w:t>
+      </w:r>
+      <w:proofErr w:type="spellEnd"/>
+      <w:r>
+        <w:rPr>
+          <w:rFonts w:hint="cs"/>
+          <w:rtl/>
+        </w:rPr>
+        <w:t xml:space="preserve"> عمق فعلی، به </w:t>
+      </w:r>
+      <w:proofErr w:type="spellStart"/>
+      <w:r>
+        <w:rPr>
+          <w:rFonts w:hint="cs"/>
+          <w:rtl/>
+        </w:rPr>
+        <w:t>رجیستر</w:t>
+      </w:r>
+      <w:proofErr w:type="spellEnd"/>
+      <w:r>
+        <w:rPr>
+          <w:rFonts w:hint="cs"/>
+          <w:rtl/>
+        </w:rPr>
+        <w:t xml:space="preserve"> اضافه شده منتقل </w:t>
+      </w:r>
+      <w:proofErr w:type="spellStart"/>
+      <w:r>
+        <w:rPr>
+          <w:rFonts w:hint="cs"/>
+          <w:rtl/>
+        </w:rPr>
+        <w:t>می‌شود</w:t>
+      </w:r>
+      <w:proofErr w:type="spellEnd"/>
+      <w:r>
+        <w:rPr>
+          <w:rFonts w:hint="cs"/>
+          <w:rtl/>
+        </w:rPr>
+        <w:t xml:space="preserve"> که مقدار </w:t>
+      </w:r>
+      <w:proofErr w:type="spellStart"/>
+      <w:r>
+        <w:t>xor</w:t>
+      </w:r>
+      <w:proofErr w:type="spellEnd"/>
+      <w:r>
+        <w:rPr>
+          <w:rFonts w:hint="cs"/>
+          <w:rtl/>
+        </w:rPr>
+        <w:t xml:space="preserve"> </w:t>
+      </w:r>
+      <w:proofErr w:type="spellStart"/>
+      <w:r>
+        <w:rPr>
+          <w:rFonts w:hint="cs"/>
+          <w:rtl/>
+        </w:rPr>
+        <w:t>ستون‌های</w:t>
+      </w:r>
+      <w:proofErr w:type="spellEnd"/>
+      <w:r>
+        <w:rPr>
+          <w:rFonts w:hint="cs"/>
+          <w:rtl/>
+        </w:rPr>
+        <w:t xml:space="preserve"> عمق قبلی را نشان دهد.</w:t>
+      </w:r>
+      <w:r>
+        <w:rPr>
+          <w:rFonts w:hint="cs"/>
+          <w:rtl/>
+        </w:rPr>
+        <w:t xml:space="preserve"> همچنین، </w:t>
+      </w:r>
+      <w:r>
+        <w:t>Mod-25 Counter</w:t>
+      </w:r>
+      <w:r>
+        <w:rPr>
+          <w:rFonts w:hint="cs"/>
+          <w:rtl/>
+        </w:rPr>
+        <w:t xml:space="preserve"> نیز به داخل این ماژول منتقل شد و </w:t>
+      </w:r>
+      <w:proofErr w:type="spellStart"/>
+      <w:r>
+        <w:rPr>
+          <w:rFonts w:hint="cs"/>
+          <w:rtl/>
+        </w:rPr>
+        <w:t>رجیستر</w:t>
+      </w:r>
+      <w:proofErr w:type="spellEnd"/>
+      <w:r>
+        <w:rPr>
+          <w:rFonts w:hint="cs"/>
+          <w:rtl/>
+        </w:rPr>
+        <w:t xml:space="preserve"> </w:t>
+      </w:r>
+      <w:r>
+        <w:t>Result</w:t>
+      </w:r>
+      <w:r>
+        <w:rPr>
+          <w:rFonts w:hint="cs"/>
+          <w:rtl/>
+        </w:rPr>
+        <w:t xml:space="preserve"> نیز حذف شد و </w:t>
+      </w:r>
+      <w:proofErr w:type="spellStart"/>
+      <w:r>
+        <w:rPr>
+          <w:rFonts w:hint="cs"/>
+          <w:rtl/>
+        </w:rPr>
+        <w:t>رجیستر</w:t>
+      </w:r>
+      <w:proofErr w:type="spellEnd"/>
+      <w:r>
+        <w:rPr>
+          <w:rFonts w:hint="cs"/>
+          <w:rtl/>
+        </w:rPr>
+        <w:t xml:space="preserve"> اصلی این ماژول نیز به صورت شیفت </w:t>
+      </w:r>
+      <w:proofErr w:type="spellStart"/>
+      <w:r>
+        <w:rPr>
+          <w:rFonts w:hint="cs"/>
+          <w:rtl/>
+        </w:rPr>
+        <w:t>رجیستر</w:t>
+      </w:r>
+      <w:proofErr w:type="spellEnd"/>
+      <w:r>
+        <w:rPr>
+          <w:rFonts w:hint="cs"/>
+          <w:rtl/>
+        </w:rPr>
+        <w:t xml:space="preserve"> قرار گرفت تا مقدار خروجی نیز در همین </w:t>
+      </w:r>
+      <w:proofErr w:type="spellStart"/>
+      <w:r>
+        <w:rPr>
+          <w:rFonts w:hint="cs"/>
+          <w:rtl/>
+        </w:rPr>
+        <w:t>رجیستر</w:t>
+      </w:r>
+      <w:proofErr w:type="spellEnd"/>
+      <w:r>
+        <w:rPr>
+          <w:rFonts w:hint="cs"/>
+          <w:rtl/>
+        </w:rPr>
+        <w:t xml:space="preserve"> ذخیره شود. این کار نیز برای </w:t>
+      </w:r>
+      <w:proofErr w:type="spellStart"/>
+      <w:r>
+        <w:rPr>
+          <w:rFonts w:hint="cs"/>
+          <w:rtl/>
+        </w:rPr>
+        <w:t>صرفه‌جویی</w:t>
+      </w:r>
+      <w:proofErr w:type="spellEnd"/>
+      <w:r>
+        <w:rPr>
+          <w:rFonts w:hint="cs"/>
+          <w:rtl/>
+        </w:rPr>
+        <w:t xml:space="preserve"> در استفاده از </w:t>
+      </w:r>
+      <w:proofErr w:type="spellStart"/>
+      <w:r>
+        <w:rPr>
+          <w:rFonts w:hint="cs"/>
+          <w:rtl/>
+        </w:rPr>
+        <w:t>رجیستر</w:t>
+      </w:r>
+      <w:proofErr w:type="spellEnd"/>
+      <w:r>
+        <w:rPr>
+          <w:rFonts w:hint="cs"/>
+          <w:rtl/>
+        </w:rPr>
+        <w:t xml:space="preserve"> انجام شد. سپس یک مموری نیز در ماژول قرار دادیم تا بتوانیم بخش </w:t>
+      </w:r>
+      <w:proofErr w:type="spellStart"/>
+      <w:r>
+        <w:t>xor</w:t>
+      </w:r>
+      <w:proofErr w:type="spellEnd"/>
+      <w:r>
+        <w:rPr>
+          <w:rFonts w:hint="cs"/>
+          <w:rtl/>
+        </w:rPr>
+        <w:t xml:space="preserve"> شدن عمق اول با عمق آخر را </w:t>
+      </w:r>
+      <w:proofErr w:type="spellStart"/>
+      <w:r>
+        <w:rPr>
+          <w:rFonts w:hint="cs"/>
+          <w:rtl/>
+        </w:rPr>
+        <w:t>هندل</w:t>
+      </w:r>
+      <w:proofErr w:type="spellEnd"/>
+      <w:r>
+        <w:rPr>
+          <w:rFonts w:hint="cs"/>
+          <w:rtl/>
+        </w:rPr>
+        <w:t xml:space="preserve"> کنیم. در نتیجه این مورد، تعدادی </w:t>
+      </w:r>
+      <w:proofErr w:type="spellStart"/>
+      <w:r>
+        <w:rPr>
+          <w:rFonts w:hint="cs"/>
+          <w:rtl/>
+        </w:rPr>
+        <w:t>مولتی‌پلکسر</w:t>
+      </w:r>
+      <w:proofErr w:type="spellEnd"/>
+      <w:r>
+        <w:rPr>
+          <w:rFonts w:hint="cs"/>
+          <w:rtl/>
+        </w:rPr>
+        <w:t xml:space="preserve"> نیز به ماژول اضافه شد.</w:t>
+      </w:r>
+    </w:p>
+    <w:p>
+      <w:pPr>
+        <w:pStyle w:val="Text"/>
+        <w:rPr>
+          <w:rtl/>
+        </w:rPr>
+      </w:pPr>
+      <w:r>
+        <w:rPr>
+          <w:rFonts w:hint="cs"/>
+          <w:rtl/>
+        </w:rPr>
+        <w:t xml:space="preserve">در ماژول </w:t>
+      </w:r>
+      <w:proofErr w:type="spellStart"/>
+      <w:r>
+        <w:t>ParityCalculator</w:t>
+      </w:r>
+      <w:proofErr w:type="spellEnd"/>
+      <w:r>
+        <w:rPr>
+          <w:rFonts w:hint="cs"/>
+          <w:rtl/>
+        </w:rPr>
+        <w:t xml:space="preserve"> نیز از لحاظ منطق تغییر خاصی صورت نگرفت و فقط کمی </w:t>
+      </w:r>
+      <w:proofErr w:type="spellStart"/>
+      <w:r>
+        <w:rPr>
+          <w:rFonts w:hint="cs"/>
+          <w:rtl/>
+        </w:rPr>
+        <w:t>بهینه‌سازی</w:t>
+      </w:r>
+      <w:proofErr w:type="spellEnd"/>
+      <w:r>
+        <w:rPr>
+          <w:rFonts w:hint="cs"/>
+          <w:rtl/>
+        </w:rPr>
+        <w:t xml:space="preserve"> انجام شد، از </w:t>
+      </w:r>
+      <w:proofErr w:type="spellStart"/>
+      <w:r>
+        <w:rPr>
+          <w:rFonts w:hint="cs"/>
+          <w:rtl/>
+        </w:rPr>
+        <w:t>کامپوننت‌های</w:t>
+      </w:r>
+      <w:proofErr w:type="spellEnd"/>
+      <w:r>
+        <w:rPr>
+          <w:rFonts w:hint="cs"/>
+          <w:rtl/>
+        </w:rPr>
+        <w:t xml:space="preserve"> </w:t>
+      </w:r>
+      <w:proofErr w:type="spellStart"/>
+      <w:r>
+        <w:rPr>
+          <w:rFonts w:hint="cs"/>
+          <w:rtl/>
+        </w:rPr>
+        <w:t>معقول‌تری</w:t>
+      </w:r>
+      <w:proofErr w:type="spellEnd"/>
+      <w:r>
+        <w:rPr>
+          <w:rFonts w:hint="cs"/>
+          <w:rtl/>
+        </w:rPr>
+        <w:t xml:space="preserve"> نظیر </w:t>
+      </w:r>
+      <w:proofErr w:type="spellStart"/>
+      <w:r>
+        <w:rPr>
+          <w:rFonts w:hint="cs"/>
+          <w:rtl/>
+        </w:rPr>
+        <w:t>مولتی‌پلکسر</w:t>
+      </w:r>
+      <w:proofErr w:type="spellEnd"/>
+      <w:r>
+        <w:rPr>
+          <w:rFonts w:hint="cs"/>
+          <w:rtl/>
+        </w:rPr>
+        <w:t xml:space="preserve"> به جای </w:t>
+      </w:r>
+      <w:r>
+        <w:rPr>
+          <w:rFonts w:hint="cs"/>
+          <w:rtl/>
+        </w:rPr>
+        <w:t xml:space="preserve"> </w:t>
+      </w:r>
+      <w:r>
+        <w:t>Partial Register Reader</w:t>
+      </w:r>
+      <w:r>
+        <w:rPr>
+          <w:rFonts w:hint="cs"/>
+          <w:rtl/>
+        </w:rPr>
+        <w:t xml:space="preserve"> </w:t>
+      </w:r>
+      <w:r>
+        <w:rPr>
+          <w:rFonts w:hint="cs"/>
+          <w:rtl/>
+        </w:rPr>
+        <w:t xml:space="preserve">(خواندن اندیس یا </w:t>
+      </w:r>
+      <w:proofErr w:type="spellStart"/>
+      <w:r>
+        <w:rPr>
+          <w:rFonts w:hint="cs"/>
+          <w:rtl/>
+        </w:rPr>
+        <w:t>اندیس‌های</w:t>
+      </w:r>
+      <w:proofErr w:type="spellEnd"/>
+      <w:r>
+        <w:rPr>
+          <w:rFonts w:hint="cs"/>
+          <w:rtl/>
+        </w:rPr>
+        <w:t xml:space="preserve"> خاصی از </w:t>
+      </w:r>
+      <w:proofErr w:type="spellStart"/>
+      <w:r>
+        <w:rPr>
+          <w:rFonts w:hint="cs"/>
+          <w:rtl/>
+        </w:rPr>
+        <w:t>رجیستر</w:t>
+      </w:r>
+      <w:proofErr w:type="spellEnd"/>
+      <w:r>
+        <w:rPr>
+          <w:rFonts w:hint="cs"/>
+          <w:rtl/>
+        </w:rPr>
+        <w:t xml:space="preserve"> به طوری که اندیس مورد نیاز یکی از </w:t>
+      </w:r>
+      <w:proofErr w:type="spellStart"/>
+      <w:r>
+        <w:rPr>
+          <w:rFonts w:hint="cs"/>
+          <w:rtl/>
+        </w:rPr>
+        <w:t>ورودی‌های</w:t>
+      </w:r>
+      <w:proofErr w:type="spellEnd"/>
+      <w:r>
+        <w:rPr>
+          <w:rFonts w:hint="cs"/>
+          <w:rtl/>
+        </w:rPr>
+        <w:t xml:space="preserve"> </w:t>
+      </w:r>
+      <w:proofErr w:type="spellStart"/>
+      <w:r>
+        <w:rPr>
+          <w:rFonts w:hint="cs"/>
+          <w:rtl/>
+        </w:rPr>
+        <w:t>رجیستر</w:t>
+      </w:r>
+      <w:proofErr w:type="spellEnd"/>
+      <w:r>
+        <w:rPr>
+          <w:rFonts w:hint="cs"/>
+          <w:rtl/>
+        </w:rPr>
+        <w:t xml:space="preserve"> است) </w:t>
+      </w:r>
+      <w:r>
+        <w:rPr>
+          <w:rFonts w:hint="cs"/>
+          <w:rtl/>
+        </w:rPr>
+        <w:t xml:space="preserve">استفاده شد و همچنین یک </w:t>
+      </w:r>
+      <w:proofErr w:type="spellStart"/>
+      <w:r>
+        <w:rPr>
+          <w:rFonts w:hint="cs"/>
+          <w:rtl/>
+        </w:rPr>
+        <w:t>مولتی‌پلکسر</w:t>
+      </w:r>
+      <w:proofErr w:type="spellEnd"/>
+      <w:r>
+        <w:rPr>
+          <w:rFonts w:hint="cs"/>
+          <w:rtl/>
+        </w:rPr>
+        <w:t xml:space="preserve"> نیز برای </w:t>
+      </w:r>
+      <w:proofErr w:type="spellStart"/>
+      <w:r>
+        <w:rPr>
+          <w:rFonts w:hint="cs"/>
+          <w:rtl/>
+        </w:rPr>
+        <w:t>هندل</w:t>
+      </w:r>
+      <w:proofErr w:type="spellEnd"/>
+      <w:r>
+        <w:rPr>
+          <w:rFonts w:hint="cs"/>
+          <w:rtl/>
+        </w:rPr>
+        <w:t xml:space="preserve"> کردن </w:t>
+      </w:r>
+      <w:proofErr w:type="spellStart"/>
+      <w:r>
+        <w:t>xor</w:t>
+      </w:r>
+      <w:proofErr w:type="spellEnd"/>
+      <w:r>
+        <w:rPr>
+          <w:rFonts w:hint="cs"/>
+          <w:rtl/>
+        </w:rPr>
+        <w:t xml:space="preserve"> شدن عمق اول با عمق آخر قرار دادیم. همچنین، همانطور که </w:t>
+      </w:r>
+      <w:proofErr w:type="spellStart"/>
+      <w:r>
+        <w:rPr>
+          <w:rFonts w:hint="cs"/>
+          <w:rtl/>
+        </w:rPr>
+        <w:t>پیش‌تر</w:t>
+      </w:r>
+      <w:proofErr w:type="spellEnd"/>
+      <w:r>
+        <w:rPr>
+          <w:rFonts w:hint="cs"/>
+          <w:rtl/>
+        </w:rPr>
+        <w:t xml:space="preserve"> گفته شد، </w:t>
+      </w:r>
+      <w:r>
+        <w:t>Mod-25 Counter</w:t>
+      </w:r>
+      <w:r>
+        <w:rPr>
+          <w:rFonts w:hint="cs"/>
+          <w:rtl/>
+        </w:rPr>
+        <w:t xml:space="preserve"> نیز به این ماژول منتقل شد.</w:t>
+      </w:r>
+    </w:p>
+    <w:p>
+      <w:pPr>
+        <w:pStyle w:val="Text"/>
+        <w:rPr>
+          <w:rtl/>
+        </w:rPr>
+      </w:pPr>
+      <w:r>
+        <w:rPr>
+          <w:rFonts w:hint="cs"/>
+          <w:rtl/>
+        </w:rPr>
+        <w:t>کنترلر طراحی شده در زمان امتحان به دلیل کمبود وقت، کمی نقص داشت که در این بخش تکمیل شد.</w:t>
+      </w:r>
+    </w:p>
+    <w:p>
+      <w:pPr>
+        <w:pStyle w:val="Text"/>
+        <w:rPr>
+          <w:rtl/>
+        </w:rPr>
+      </w:pPr>
+      <w:r>
+        <w:rPr>
+          <w:rFonts w:hint="cs"/>
+          <w:rtl/>
+        </w:rPr>
+        <w:t xml:space="preserve">در کل بیشترین تغییرات مربوط به </w:t>
+      </w:r>
+      <w:proofErr w:type="spellStart"/>
+      <w:r>
+        <w:rPr>
+          <w:rFonts w:hint="cs"/>
+          <w:rtl/>
+        </w:rPr>
+        <w:t>بهینه‌سازی</w:t>
+      </w:r>
+      <w:proofErr w:type="spellEnd"/>
+      <w:r>
+        <w:rPr>
+          <w:rFonts w:hint="cs"/>
+          <w:rtl/>
+        </w:rPr>
+        <w:t xml:space="preserve"> و استفاده از </w:t>
+      </w:r>
+      <w:proofErr w:type="spellStart"/>
+      <w:r>
+        <w:rPr>
+          <w:rFonts w:hint="cs"/>
+          <w:rtl/>
+        </w:rPr>
+        <w:t>کامپوننت‌های</w:t>
+      </w:r>
+      <w:proofErr w:type="spellEnd"/>
+      <w:r>
+        <w:rPr>
+          <w:rFonts w:hint="cs"/>
+          <w:rtl/>
+        </w:rPr>
+        <w:t xml:space="preserve"> </w:t>
+      </w:r>
+      <w:proofErr w:type="spellStart"/>
+      <w:r>
+        <w:rPr>
+          <w:rFonts w:hint="cs"/>
+          <w:rtl/>
+        </w:rPr>
+        <w:t>معقول‌تر</w:t>
+      </w:r>
+      <w:proofErr w:type="spellEnd"/>
+      <w:r>
+        <w:rPr>
+          <w:rFonts w:hint="cs"/>
+          <w:rtl/>
+        </w:rPr>
+        <w:t xml:space="preserve"> بود و طراحی در زمان امتحان به جز موارد زیر با کمی تصحیح قابل اجرا </w:t>
+      </w:r>
+      <w:proofErr w:type="spellStart"/>
+      <w:r>
+        <w:rPr>
+          <w:rFonts w:hint="cs"/>
+          <w:rtl/>
+        </w:rPr>
+        <w:t>می‌بود</w:t>
+      </w:r>
+      <w:proofErr w:type="spellEnd"/>
+      <w:r>
+        <w:rPr>
+          <w:rFonts w:hint="cs"/>
+          <w:rtl/>
+        </w:rPr>
+        <w:t>:</w:t>
+      </w:r>
+    </w:p>
+    <w:p>
+      <w:pPr>
+        <w:pStyle w:val="Text"/>
+        <w:numPr>
+          <w:ilvl w:val="0"/>
+          <w:numId w:val="34"/>
+        </w:numPr>
+      </w:pPr>
+      <w:proofErr w:type="spellStart"/>
+      <w:r>
+        <w:rPr>
+          <w:rFonts w:hint="cs"/>
+          <w:rtl/>
+        </w:rPr>
+        <w:t>هندل</w:t>
+      </w:r>
+      <w:proofErr w:type="spellEnd"/>
+      <w:r>
+        <w:rPr>
+          <w:rFonts w:hint="cs"/>
+          <w:rtl/>
+        </w:rPr>
+        <w:t xml:space="preserve"> نشدن </w:t>
+      </w:r>
+      <w:proofErr w:type="spellStart"/>
+      <w:r>
+        <w:t>xor</w:t>
+      </w:r>
+      <w:proofErr w:type="spellEnd"/>
+      <w:r>
+        <w:rPr>
+          <w:rFonts w:hint="cs"/>
+          <w:rtl/>
+        </w:rPr>
+        <w:t xml:space="preserve"> عمق اول با عمق آخر</w:t>
+      </w:r>
+    </w:p>
+    <w:p>
+      <w:pPr>
+        <w:pStyle w:val="Text"/>
+        <w:numPr>
+          <w:ilvl w:val="0"/>
+          <w:numId w:val="34"/>
+        </w:numPr>
+        <w:rPr>
+          <w:rFonts w:hint="cs"/>
+          <w:rtl/>
+        </w:rPr>
+      </w:pPr>
+      <w:proofErr w:type="spellStart"/>
+      <w:r>
+        <w:rPr>
+          <w:rFonts w:hint="cs"/>
+          <w:rtl/>
+        </w:rPr>
+        <w:t>نقص‌های</w:t>
+      </w:r>
+      <w:proofErr w:type="spellEnd"/>
+      <w:r>
+        <w:rPr>
+          <w:rFonts w:hint="cs"/>
+          <w:rtl/>
+        </w:rPr>
+        <w:t xml:space="preserve"> کنترلر</w:t>
       </w:r>
     </w:p>
     <w:sectPr>
@@ -3278,6 +4293,119 @@
     </w:lvl>
   </w:abstractNum>
   <w:abstractNum w:abstractNumId="7" w15:restartNumberingAfterBreak="0">
+    <w:nsid w:val="259E5493"/>
+    <w:multiLevelType w:val="hybridMultilevel"/>
+    <w:tmpl w:val="A4583A14"/>
+    <w:lvl w:ilvl="0" w:tplc="04090001">
+      <w:start w:val="1"/>
+      <w:numFmt w:val="bullet"/>
+      <w:lvlText w:val=""/>
+      <w:lvlJc w:val="left"/>
+      <w:pPr>
+        <w:ind w:left="720" w:hanging="360"/>
+      </w:pPr>
+      <w:rPr>
+        <w:rFonts w:ascii="Symbol" w:hAnsi="Symbol" w:hint="default"/>
+      </w:rPr>
+    </w:lvl>
+    <w:lvl w:ilvl="1" w:tplc="04090003" w:tentative="1">
+      <w:start w:val="1"/>
+      <w:numFmt w:val="bullet"/>
+      <w:lvlText w:val="o"/>
+      <w:lvlJc w:val="left"/>
+      <w:pPr>
+        <w:ind w:left="1440" w:hanging="360"/>
+      </w:pPr>
+      <w:rPr>
+        <w:rFonts w:ascii="Courier New" w:hAnsi="Courier New" w:cs="Courier New" w:hint="default"/>
+      </w:rPr>
+    </w:lvl>
+    <w:lvl w:ilvl="2" w:tplc="04090005" w:tentative="1">
+      <w:start w:val="1"/>
+      <w:numFmt w:val="bullet"/>
+      <w:lvlText w:val=""/>
+      <w:lvlJc w:val="left"/>
+      <w:pPr>
+        <w:ind w:left="2160" w:hanging="360"/>
+      </w:pPr>
+      <w:rPr>
+        <w:rFonts w:ascii="Wingdings" w:hAnsi="Wingdings" w:hint="default"/>
+      </w:rPr>
+    </w:lvl>
+    <w:lvl w:ilvl="3" w:tplc="04090001" w:tentative="1">
+      <w:start w:val="1"/>
+      <w:numFmt w:val="bullet"/>
+      <w:lvlText w:val=""/>
+      <w:lvlJc w:val="left"/>
+      <w:pPr>
+        <w:ind w:left="2880" w:hanging="360"/>
+      </w:pPr>
+      <w:rPr>
+        <w:rFonts w:ascii="Symbol" w:hAnsi="Symbol" w:hint="default"/>
+      </w:rPr>
+    </w:lvl>
+    <w:lvl w:ilvl="4" w:tplc="04090003" w:tentative="1">
+      <w:start w:val="1"/>
+      <w:numFmt w:val="bullet"/>
+      <w:lvlText w:val="o"/>
+      <w:lvlJc w:val="left"/>
+      <w:pPr>
+        <w:ind w:left="3600" w:hanging="360"/>
+      </w:pPr>
+      <w:rPr>
+        <w:rFonts w:ascii="Courier New" w:hAnsi="Courier New" w:cs="Courier New" w:hint="default"/>
+      </w:rPr>
+    </w:lvl>
+    <w:lvl w:ilvl="5" w:tplc="04090005" w:tentative="1">
+      <w:start w:val="1"/>
+      <w:numFmt w:val="bullet"/>
+      <w:lvlText w:val=""/>
+      <w:lvlJc w:val="left"/>
+      <w:pPr>
+        <w:ind w:left="4320" w:hanging="360"/>
+      </w:pPr>
+      <w:rPr>
+        <w:rFonts w:ascii="Wingdings" w:hAnsi="Wingdings" w:hint="default"/>
+      </w:rPr>
+    </w:lvl>
+    <w:lvl w:ilvl="6" w:tplc="04090001" w:tentative="1">
+      <w:start w:val="1"/>
+      <w:numFmt w:val="bullet"/>
+      <w:lvlText w:val=""/>
+      <w:lvlJc w:val="left"/>
+      <w:pPr>
+        <w:ind w:left="5040" w:hanging="360"/>
+      </w:pPr>
+      <w:rPr>
+        <w:rFonts w:ascii="Symbol" w:hAnsi="Symbol" w:hint="default"/>
+      </w:rPr>
+    </w:lvl>
+    <w:lvl w:ilvl="7" w:tplc="04090003" w:tentative="1">
+      <w:start w:val="1"/>
+      <w:numFmt w:val="bullet"/>
+      <w:lvlText w:val="o"/>
+      <w:lvlJc w:val="left"/>
+      <w:pPr>
+        <w:ind w:left="5760" w:hanging="360"/>
+      </w:pPr>
+      <w:rPr>
+        <w:rFonts w:ascii="Courier New" w:hAnsi="Courier New" w:cs="Courier New" w:hint="default"/>
+      </w:rPr>
+    </w:lvl>
+    <w:lvl w:ilvl="8" w:tplc="04090005" w:tentative="1">
+      <w:start w:val="1"/>
+      <w:numFmt w:val="bullet"/>
+      <w:lvlText w:val=""/>
+      <w:lvlJc w:val="left"/>
+      <w:pPr>
+        <w:ind w:left="6480" w:hanging="360"/>
+      </w:pPr>
+      <w:rPr>
+        <w:rFonts w:ascii="Wingdings" w:hAnsi="Wingdings" w:hint="default"/>
+      </w:rPr>
+    </w:lvl>
+  </w:abstractNum>
+  <w:abstractNum w:abstractNumId="8" w15:restartNumberingAfterBreak="0">
     <w:nsid w:val="26A96D88"/>
     <w:multiLevelType w:val="hybridMultilevel"/>
     <w:tmpl w:val="9CB09DCE"/>
@@ -3363,7 +4491,7 @@
       </w:pPr>
     </w:lvl>
   </w:abstractNum>
-  <w:abstractNum w:abstractNumId="8" w15:restartNumberingAfterBreak="0">
+  <w:abstractNum w:abstractNumId="9" w15:restartNumberingAfterBreak="0">
     <w:nsid w:val="27A46A75"/>
     <w:multiLevelType w:val="hybridMultilevel"/>
     <w:tmpl w:val="B490AD34"/>
@@ -3449,7 +4577,7 @@
       </w:pPr>
     </w:lvl>
   </w:abstractNum>
-  <w:abstractNum w:abstractNumId="9" w15:restartNumberingAfterBreak="0">
+  <w:abstractNum w:abstractNumId="10" w15:restartNumberingAfterBreak="0">
     <w:nsid w:val="2DE3288B"/>
     <w:multiLevelType w:val="hybridMultilevel"/>
     <w:tmpl w:val="2C88CEAE"/>
@@ -3538,7 +4666,7 @@
       </w:pPr>
     </w:lvl>
   </w:abstractNum>
-  <w:abstractNum w:abstractNumId="10" w15:restartNumberingAfterBreak="0">
+  <w:abstractNum w:abstractNumId="11" w15:restartNumberingAfterBreak="0">
     <w:nsid w:val="2F3B1BA6"/>
     <w:multiLevelType w:val="hybridMultilevel"/>
     <w:tmpl w:val="9B8853B4"/>
@@ -3628,7 +4756,7 @@
       </w:pPr>
     </w:lvl>
   </w:abstractNum>
-  <w:abstractNum w:abstractNumId="11" w15:restartNumberingAfterBreak="0">
+  <w:abstractNum w:abstractNumId="12" w15:restartNumberingAfterBreak="0">
     <w:nsid w:val="3CE31234"/>
     <w:multiLevelType w:val="hybridMultilevel"/>
     <w:tmpl w:val="05DAC58E"/>
@@ -3741,7 +4869,7 @@
       </w:rPr>
     </w:lvl>
   </w:abstractNum>
-  <w:abstractNum w:abstractNumId="12" w15:restartNumberingAfterBreak="0">
+  <w:abstractNum w:abstractNumId="13" w15:restartNumberingAfterBreak="0">
     <w:nsid w:val="3EA625CD"/>
     <w:multiLevelType w:val="hybridMultilevel"/>
     <w:tmpl w:val="1B6A2FB4"/>
@@ -3854,7 +4982,7 @@
       </w:rPr>
     </w:lvl>
   </w:abstractNum>
-  <w:abstractNum w:abstractNumId="13" w15:restartNumberingAfterBreak="0">
+  <w:abstractNum w:abstractNumId="14" w15:restartNumberingAfterBreak="0">
     <w:nsid w:val="467D7FA8"/>
     <w:multiLevelType w:val="hybridMultilevel"/>
     <w:tmpl w:val="EECC9AE4"/>
@@ -3944,7 +5072,7 @@
       </w:pPr>
     </w:lvl>
   </w:abstractNum>
-  <w:abstractNum w:abstractNumId="14" w15:restartNumberingAfterBreak="0">
+  <w:abstractNum w:abstractNumId="15" w15:restartNumberingAfterBreak="0">
     <w:nsid w:val="51FD18DC"/>
     <w:multiLevelType w:val="hybridMultilevel"/>
     <w:tmpl w:val="C782556E"/>
@@ -4057,7 +5185,7 @@
       </w:rPr>
     </w:lvl>
   </w:abstractNum>
-  <w:abstractNum w:abstractNumId="15" w15:restartNumberingAfterBreak="0">
+  <w:abstractNum w:abstractNumId="16" w15:restartNumberingAfterBreak="0">
     <w:nsid w:val="561C2AE6"/>
     <w:multiLevelType w:val="hybridMultilevel"/>
     <w:tmpl w:val="D34C92CC"/>
@@ -4170,7 +5298,7 @@
       </w:rPr>
     </w:lvl>
   </w:abstractNum>
-  <w:abstractNum w:abstractNumId="16" w15:restartNumberingAfterBreak="0">
+  <w:abstractNum w:abstractNumId="17" w15:restartNumberingAfterBreak="0">
     <w:nsid w:val="5710546E"/>
     <w:multiLevelType w:val="hybridMultilevel"/>
     <w:tmpl w:val="FB32453E"/>
@@ -4283,7 +5411,7 @@
       </w:rPr>
     </w:lvl>
   </w:abstractNum>
-  <w:abstractNum w:abstractNumId="17" w15:restartNumberingAfterBreak="0">
+  <w:abstractNum w:abstractNumId="18" w15:restartNumberingAfterBreak="0">
     <w:nsid w:val="592A6744"/>
     <w:multiLevelType w:val="hybridMultilevel"/>
     <w:tmpl w:val="BD1C59E8"/>
@@ -4396,7 +5524,7 @@
       </w:rPr>
     </w:lvl>
   </w:abstractNum>
-  <w:abstractNum w:abstractNumId="18" w15:restartNumberingAfterBreak="0">
+  <w:abstractNum w:abstractNumId="19" w15:restartNumberingAfterBreak="0">
     <w:nsid w:val="62E771B8"/>
     <w:multiLevelType w:val="hybridMultilevel"/>
     <w:tmpl w:val="0CB00CE2"/>
@@ -4509,7 +5637,7 @@
       </w:rPr>
     </w:lvl>
   </w:abstractNum>
-  <w:abstractNum w:abstractNumId="19" w15:restartNumberingAfterBreak="0">
+  <w:abstractNum w:abstractNumId="20" w15:restartNumberingAfterBreak="0">
     <w:nsid w:val="66D82FC2"/>
     <w:multiLevelType w:val="hybridMultilevel"/>
     <w:tmpl w:val="7AB86EAE"/>
@@ -4622,7 +5750,7 @@
       </w:rPr>
     </w:lvl>
   </w:abstractNum>
-  <w:abstractNum w:abstractNumId="20" w15:restartNumberingAfterBreak="0">
+  <w:abstractNum w:abstractNumId="21" w15:restartNumberingAfterBreak="0">
     <w:nsid w:val="691F277F"/>
     <w:multiLevelType w:val="hybridMultilevel"/>
     <w:tmpl w:val="763E9A74"/>
@@ -4711,7 +5839,7 @@
       </w:pPr>
     </w:lvl>
   </w:abstractNum>
-  <w:abstractNum w:abstractNumId="21" w15:restartNumberingAfterBreak="0">
+  <w:abstractNum w:abstractNumId="22" w15:restartNumberingAfterBreak="0">
     <w:nsid w:val="6A697B22"/>
     <w:multiLevelType w:val="hybridMultilevel"/>
     <w:tmpl w:val="06DC8FDC"/>
@@ -4797,7 +5925,7 @@
       </w:pPr>
     </w:lvl>
   </w:abstractNum>
-  <w:abstractNum w:abstractNumId="22" w15:restartNumberingAfterBreak="0">
+  <w:abstractNum w:abstractNumId="23" w15:restartNumberingAfterBreak="0">
     <w:nsid w:val="6BD33A9D"/>
     <w:multiLevelType w:val="hybridMultilevel"/>
     <w:tmpl w:val="B54000BE"/>
@@ -4910,7 +6038,7 @@
       </w:rPr>
     </w:lvl>
   </w:abstractNum>
-  <w:abstractNum w:abstractNumId="23" w15:restartNumberingAfterBreak="0">
+  <w:abstractNum w:abstractNumId="24" w15:restartNumberingAfterBreak="0">
     <w:nsid w:val="75B90F2A"/>
     <w:multiLevelType w:val="hybridMultilevel"/>
     <w:tmpl w:val="FD6486F6"/>
@@ -5023,7 +6151,7 @@
       </w:rPr>
     </w:lvl>
   </w:abstractNum>
-  <w:abstractNum w:abstractNumId="24" w15:restartNumberingAfterBreak="0">
+  <w:abstractNum w:abstractNumId="25" w15:restartNumberingAfterBreak="0">
     <w:nsid w:val="7A5B4BD3"/>
     <w:multiLevelType w:val="hybridMultilevel"/>
     <w:tmpl w:val="9E0A8924"/>
@@ -5110,40 +6238,40 @@
     </w:lvl>
   </w:abstractNum>
   <w:num w:numId="1">
-    <w:abstractNumId w:val="24"/>
+    <w:abstractNumId w:val="25"/>
   </w:num>
   <w:num w:numId="2">
-    <w:abstractNumId w:val="13"/>
+    <w:abstractNumId w:val="14"/>
   </w:num>
   <w:num w:numId="3">
-    <w:abstractNumId w:val="13"/>
+    <w:abstractNumId w:val="14"/>
     <w:lvlOverride w:ilvl="0">
       <w:startOverride w:val="1"/>
     </w:lvlOverride>
   </w:num>
   <w:num w:numId="4">
-    <w:abstractNumId w:val="10"/>
+    <w:abstractNumId w:val="11"/>
   </w:num>
   <w:num w:numId="5">
-    <w:abstractNumId w:val="10"/>
+    <w:abstractNumId w:val="11"/>
     <w:lvlOverride w:ilvl="0">
       <w:startOverride w:val="1"/>
     </w:lvlOverride>
   </w:num>
   <w:num w:numId="6">
-    <w:abstractNumId w:val="10"/>
+    <w:abstractNumId w:val="11"/>
     <w:lvlOverride w:ilvl="0">
       <w:startOverride w:val="1"/>
     </w:lvlOverride>
   </w:num>
   <w:num w:numId="7">
-    <w:abstractNumId w:val="10"/>
+    <w:abstractNumId w:val="11"/>
     <w:lvlOverride w:ilvl="0">
       <w:startOverride w:val="1"/>
     </w:lvlOverride>
   </w:num>
   <w:num w:numId="8">
-    <w:abstractNumId w:val="10"/>
+    <w:abstractNumId w:val="11"/>
     <w:lvlOverride w:ilvl="0">
       <w:startOverride w:val="5"/>
     </w:lvlOverride>
@@ -5158,79 +6286,82 @@
     <w:abstractNumId w:val="5"/>
   </w:num>
   <w:num w:numId="12">
-    <w:abstractNumId w:val="11"/>
+    <w:abstractNumId w:val="12"/>
   </w:num>
   <w:num w:numId="13">
     <w:abstractNumId w:val="0"/>
   </w:num>
   <w:num w:numId="14">
-    <w:abstractNumId w:val="17"/>
+    <w:abstractNumId w:val="18"/>
   </w:num>
   <w:num w:numId="15">
-    <w:abstractNumId w:val="7"/>
+    <w:abstractNumId w:val="8"/>
   </w:num>
   <w:num w:numId="16">
-    <w:abstractNumId w:val="16"/>
+    <w:abstractNumId w:val="17"/>
   </w:num>
   <w:num w:numId="17">
     <w:abstractNumId w:val="2"/>
   </w:num>
   <w:num w:numId="18">
-    <w:abstractNumId w:val="15"/>
+    <w:abstractNumId w:val="16"/>
   </w:num>
   <w:num w:numId="19">
+    <w:abstractNumId w:val="24"/>
+  </w:num>
+  <w:num w:numId="20">
+    <w:abstractNumId w:val="19"/>
+  </w:num>
+  <w:num w:numId="21">
     <w:abstractNumId w:val="23"/>
   </w:num>
-  <w:num w:numId="20">
-    <w:abstractNumId w:val="18"/>
-  </w:num>
-  <w:num w:numId="21">
-    <w:abstractNumId w:val="22"/>
-  </w:num>
   <w:num w:numId="22">
-    <w:abstractNumId w:val="10"/>
+    <w:abstractNumId w:val="11"/>
     <w:lvlOverride w:ilvl="0">
       <w:startOverride w:val="1"/>
     </w:lvlOverride>
   </w:num>
   <w:num w:numId="23">
-    <w:abstractNumId w:val="10"/>
+    <w:abstractNumId w:val="11"/>
     <w:lvlOverride w:ilvl="0">
       <w:startOverride w:val="1"/>
     </w:lvlOverride>
   </w:num>
   <w:num w:numId="24">
-    <w:abstractNumId w:val="12"/>
+    <w:abstractNumId w:val="13"/>
   </w:num>
   <w:num w:numId="25">
     <w:abstractNumId w:val="1"/>
   </w:num>
   <w:num w:numId="26">
-    <w:abstractNumId w:val="19"/>
+    <w:abstractNumId w:val="20"/>
   </w:num>
   <w:num w:numId="27">
-    <w:abstractNumId w:val="8"/>
+    <w:abstractNumId w:val="9"/>
   </w:num>
   <w:num w:numId="28">
-    <w:abstractNumId w:val="9"/>
+    <w:abstractNumId w:val="10"/>
   </w:num>
   <w:num w:numId="29">
-    <w:abstractNumId w:val="10"/>
+    <w:abstractNumId w:val="11"/>
     <w:lvlOverride w:ilvl="0">
       <w:startOverride w:val="1"/>
     </w:lvlOverride>
   </w:num>
   <w:num w:numId="30">
-    <w:abstractNumId w:val="20"/>
+    <w:abstractNumId w:val="21"/>
   </w:num>
   <w:num w:numId="31">
-    <w:abstractNumId w:val="21"/>
+    <w:abstractNumId w:val="22"/>
   </w:num>
   <w:num w:numId="32">
-    <w:abstractNumId w:val="14"/>
+    <w:abstractNumId w:val="15"/>
   </w:num>
   <w:num w:numId="33">
     <w:abstractNumId w:val="6"/>
+  </w:num>
+  <w:num w:numId="34">
+    <w:abstractNumId w:val="7"/>
   </w:num>
 </w:numbering>
 </file>

</xml_diff>

<commit_message>
Describe design differences in report
</commit_message>
<xml_diff>
--- a/Midterm/trunk/doc/Report.docx
+++ b/Midterm/trunk/doc/Report.docx
@@ -45,7 +45,23 @@
           <w:rFonts w:hint="cs"/>
           <w:rtl/>
         </w:rPr>
-        <w:t xml:space="preserve"> بودن مسیر داده، این بخش را به چند ماژول و </w:t>
+        <w:t xml:space="preserve"> بودن مسیر داده، این بخش را به چند </w:t>
+      </w:r>
+      <w:proofErr w:type="spellStart"/>
+      <w:r>
+        <w:rPr>
+          <w:rFonts w:hint="cs"/>
+          <w:rtl/>
+        </w:rPr>
+        <w:t>ماژول</w:t>
+      </w:r>
+      <w:proofErr w:type="spellEnd"/>
+      <w:r>
+        <w:rPr>
+          <w:rFonts w:hint="cs"/>
+          <w:rtl/>
+        </w:rPr>
+        <w:t xml:space="preserve"> و </w:t>
       </w:r>
       <w:proofErr w:type="spellStart"/>
       <w:r>
@@ -68,12 +84,21 @@
       <w:pPr>
         <w:pStyle w:val="Heading2"/>
       </w:pPr>
-      <w:r>
-        <w:rPr>
-          <w:rFonts w:hint="cs"/>
-          <w:rtl/>
-        </w:rPr>
-        <w:t xml:space="preserve">ماژول </w:t>
+      <w:proofErr w:type="spellStart"/>
+      <w:r>
+        <w:rPr>
+          <w:rFonts w:hint="cs"/>
+          <w:rtl/>
+        </w:rPr>
+        <w:t>ماژول</w:t>
+      </w:r>
+      <w:proofErr w:type="spellEnd"/>
+      <w:r>
+        <w:rPr>
+          <w:rFonts w:hint="cs"/>
+          <w:rtl/>
+        </w:rPr>
+        <w:t xml:space="preserve"> </w:t>
       </w:r>
       <w:proofErr w:type="spellStart"/>
       <w:r>
@@ -93,7 +118,23 @@
           <w:rFonts w:hint="cs"/>
           <w:rtl/>
         </w:rPr>
-        <w:t xml:space="preserve">این ماژول یک آرایه 25 بیتی را به عنوان ورودی </w:t>
+        <w:t xml:space="preserve">این </w:t>
+      </w:r>
+      <w:proofErr w:type="spellStart"/>
+      <w:r>
+        <w:rPr>
+          <w:rFonts w:hint="cs"/>
+          <w:rtl/>
+        </w:rPr>
+        <w:t>ماژول</w:t>
+      </w:r>
+      <w:proofErr w:type="spellEnd"/>
+      <w:r>
+        <w:rPr>
+          <w:rFonts w:hint="cs"/>
+          <w:rtl/>
+        </w:rPr>
+        <w:t xml:space="preserve"> یک آرایه 25 بیتی را به عنوان ورودی </w:t>
       </w:r>
       <w:proofErr w:type="spellStart"/>
       <w:r>
@@ -225,7 +266,23 @@
           <w:rFonts w:hint="cs"/>
           <w:rtl/>
         </w:rPr>
-        <w:t xml:space="preserve">این ماژول در واقع 5 عنصر هر ستون را به صورت همزمان دریافت کرده و نتیجه </w:t>
+        <w:t xml:space="preserve">این </w:t>
+      </w:r>
+      <w:proofErr w:type="spellStart"/>
+      <w:r>
+        <w:rPr>
+          <w:rFonts w:hint="cs"/>
+          <w:rtl/>
+        </w:rPr>
+        <w:t>ماژول</w:t>
+      </w:r>
+      <w:proofErr w:type="spellEnd"/>
+      <w:r>
+        <w:rPr>
+          <w:rFonts w:hint="cs"/>
+          <w:rtl/>
+        </w:rPr>
+        <w:t xml:space="preserve"> در واقع 5 عنصر هر ستون را به صورت همزمان دریافت کرده و نتیجه </w:t>
       </w:r>
       <w:proofErr w:type="spellStart"/>
       <w:r>
@@ -348,7 +405,23 @@
           <w:rFonts w:hint="cs"/>
           <w:rtl/>
         </w:rPr>
-        <w:t xml:space="preserve"> استفاده از این ماژول زمانی است که یک ورودی جدید </w:t>
+        <w:t xml:space="preserve"> استفاده از این </w:t>
+      </w:r>
+      <w:proofErr w:type="spellStart"/>
+      <w:r>
+        <w:rPr>
+          <w:rFonts w:hint="cs"/>
+          <w:rtl/>
+        </w:rPr>
+        <w:t>ماژول</w:t>
+      </w:r>
+      <w:proofErr w:type="spellEnd"/>
+      <w:r>
+        <w:rPr>
+          <w:rFonts w:hint="cs"/>
+          <w:rtl/>
+        </w:rPr>
+        <w:t xml:space="preserve"> زمانی است که یک ورودی جدید </w:t>
       </w:r>
       <w:r>
         <w:t>25</w:t>
@@ -454,7 +527,23 @@
           <w:rFonts w:hint="cs"/>
           <w:rtl/>
         </w:rPr>
-        <w:t xml:space="preserve"> و اندیس عناصر این ستون در آرایه تک بعدی به صورت زیر خواهند بود:</w:t>
+        <w:t xml:space="preserve"> و </w:t>
+      </w:r>
+      <w:proofErr w:type="spellStart"/>
+      <w:r>
+        <w:rPr>
+          <w:rFonts w:hint="cs"/>
+          <w:rtl/>
+        </w:rPr>
+        <w:t>اندیس</w:t>
+      </w:r>
+      <w:proofErr w:type="spellEnd"/>
+      <w:r>
+        <w:rPr>
+          <w:rFonts w:hint="cs"/>
+          <w:rtl/>
+        </w:rPr>
+        <w:t xml:space="preserve"> عناصر این ستون در آرایه تک بعدی به صورت زیر خواهند بود:</w:t>
       </w:r>
     </w:p>
     <w:p>
@@ -540,13 +629,22 @@
         </w:rPr>
         <w:br w:type="page"/>
       </w:r>
+      <w:proofErr w:type="spellStart"/>
       <w:r>
         <w:rPr>
           <w:rFonts w:hint="cs"/>
           <w:rtl/>
         </w:rPr>
         <w:lastRenderedPageBreak/>
-        <w:t xml:space="preserve">ماژول </w:t>
+        <w:t>ماژول</w:t>
+      </w:r>
+      <w:proofErr w:type="spellEnd"/>
+      <w:r>
+        <w:rPr>
+          <w:rFonts w:hint="cs"/>
+          <w:rtl/>
+        </w:rPr>
+        <w:t xml:space="preserve"> </w:t>
       </w:r>
       <w:proofErr w:type="spellStart"/>
       <w:r>
@@ -566,7 +664,23 @@
           <w:rFonts w:hint="cs"/>
           <w:rtl/>
         </w:rPr>
-        <w:t xml:space="preserve">در این ماژول ابتدا با استفاده از </w:t>
+        <w:t xml:space="preserve">در این </w:t>
+      </w:r>
+      <w:proofErr w:type="spellStart"/>
+      <w:r>
+        <w:rPr>
+          <w:rFonts w:hint="cs"/>
+          <w:rtl/>
+        </w:rPr>
+        <w:t>ماژول</w:t>
+      </w:r>
+      <w:proofErr w:type="spellEnd"/>
+      <w:r>
+        <w:rPr>
+          <w:rFonts w:hint="cs"/>
+          <w:rtl/>
+        </w:rPr>
+        <w:t xml:space="preserve"> ابتدا با استفاده از </w:t>
       </w:r>
       <w:proofErr w:type="spellStart"/>
       <w:r>
@@ -650,7 +764,23 @@
           <w:rFonts w:hint="cs"/>
           <w:rtl/>
         </w:rPr>
-        <w:t xml:space="preserve"> 5 بیتی دیگری قرار دارد. با توجه به اینکه ورودی این ماژول در واقع خروجی یک شیفت </w:t>
+        <w:t xml:space="preserve"> 5 بیتی دیگری قرار دارد. با توجه به اینکه ورودی این </w:t>
+      </w:r>
+      <w:proofErr w:type="spellStart"/>
+      <w:r>
+        <w:rPr>
+          <w:rFonts w:hint="cs"/>
+          <w:rtl/>
+        </w:rPr>
+        <w:t>ماژول</w:t>
+      </w:r>
+      <w:proofErr w:type="spellEnd"/>
+      <w:r>
+        <w:rPr>
+          <w:rFonts w:hint="cs"/>
+          <w:rtl/>
+        </w:rPr>
+        <w:t xml:space="preserve"> در واقع خروجی یک شیفت </w:t>
       </w:r>
       <w:proofErr w:type="spellStart"/>
       <w:r>
@@ -669,7 +799,15 @@
         <w:t xml:space="preserve"> است، برای پیدا کردن </w:t>
       </w:r>
       <w:r>
-        <w:t>A[i][j][k]</w:t>
+        <w:t>A[</w:t>
+      </w:r>
+      <w:proofErr w:type="spellStart"/>
+      <w:r>
+        <w:t>i</w:t>
+      </w:r>
+      <w:proofErr w:type="spellEnd"/>
+      <w:r>
+        <w:t>][j][k]</w:t>
       </w:r>
       <w:r>
         <w:rPr>
@@ -828,7 +966,23 @@
           <w:rFonts w:hint="cs"/>
           <w:rtl/>
         </w:rPr>
-        <w:t xml:space="preserve"> اندیس آرایه تک بعدی بر 5 را به عنوان </w:t>
+        <w:t xml:space="preserve"> </w:t>
+      </w:r>
+      <w:proofErr w:type="spellStart"/>
+      <w:r>
+        <w:rPr>
+          <w:rFonts w:hint="cs"/>
+          <w:rtl/>
+        </w:rPr>
+        <w:t>اندیس</w:t>
+      </w:r>
+      <w:proofErr w:type="spellEnd"/>
+      <w:r>
+        <w:rPr>
+          <w:rFonts w:hint="cs"/>
+          <w:rtl/>
+        </w:rPr>
+        <w:t xml:space="preserve"> آرایه تک بعدی بر 5 را به عنوان </w:t>
       </w:r>
       <w:r>
         <w:rPr>
@@ -837,9 +991,11 @@
         </w:rPr>
         <w:t xml:space="preserve">مقدار </w:t>
       </w:r>
+      <w:proofErr w:type="spellStart"/>
       <w:r>
         <w:t>i</w:t>
       </w:r>
+      <w:proofErr w:type="spellEnd"/>
       <w:r>
         <w:rPr>
           <w:rFonts w:hint="cs"/>
@@ -1107,9 +1263,11 @@
         </w:rPr>
         <w:t xml:space="preserve"> به این دلیل قرار داده شده است که در عمق اول، ستون </w:t>
       </w:r>
+      <w:proofErr w:type="spellStart"/>
       <w:r>
         <w:t>i</w:t>
       </w:r>
+      <w:proofErr w:type="spellEnd"/>
       <w:r>
         <w:rPr>
           <w:rFonts w:hint="cs"/>
@@ -1264,7 +1422,23 @@
           <w:rFonts w:hint="cs"/>
           <w:rtl/>
         </w:rPr>
-        <w:t xml:space="preserve">این ماژول در واقع بخش از ماژول قبلی و مموری و </w:t>
+        <w:t xml:space="preserve">این ماژول در واقع بخش از ماژول قبلی و </w:t>
+      </w:r>
+      <w:proofErr w:type="spellStart"/>
+      <w:r>
+        <w:rPr>
+          <w:rFonts w:hint="cs"/>
+          <w:rtl/>
+        </w:rPr>
+        <w:t>مموری</w:t>
+      </w:r>
+      <w:proofErr w:type="spellEnd"/>
+      <w:r>
+        <w:rPr>
+          <w:rFonts w:hint="cs"/>
+          <w:rtl/>
+        </w:rPr>
+        <w:t xml:space="preserve"> و </w:t>
       </w:r>
       <w:proofErr w:type="spellStart"/>
       <w:r>
@@ -1375,7 +1549,23 @@
           <w:rFonts w:hint="cs"/>
           <w:rtl/>
         </w:rPr>
-        <w:t xml:space="preserve"> قرار داده شده در این ماژول یک شیفت </w:t>
+        <w:t xml:space="preserve"> قرار داده شده در این </w:t>
+      </w:r>
+      <w:proofErr w:type="spellStart"/>
+      <w:r>
+        <w:rPr>
+          <w:rFonts w:hint="cs"/>
+          <w:rtl/>
+        </w:rPr>
+        <w:t>ماژول</w:t>
+      </w:r>
+      <w:proofErr w:type="spellEnd"/>
+      <w:r>
+        <w:rPr>
+          <w:rFonts w:hint="cs"/>
+          <w:rtl/>
+        </w:rPr>
+        <w:t xml:space="preserve"> یک شیفت </w:t>
       </w:r>
       <w:proofErr w:type="spellStart"/>
       <w:r>
@@ -1391,7 +1581,23 @@
           <w:rFonts w:hint="cs"/>
           <w:rtl/>
         </w:rPr>
-        <w:t xml:space="preserve"> است. هر بار که یک بیت از خروجی در ماژول </w:t>
+        <w:t xml:space="preserve"> است. هر بار که یک بیت از خروجی در </w:t>
+      </w:r>
+      <w:proofErr w:type="spellStart"/>
+      <w:r>
+        <w:rPr>
+          <w:rFonts w:hint="cs"/>
+          <w:rtl/>
+        </w:rPr>
+        <w:t>ماژول</w:t>
+      </w:r>
+      <w:proofErr w:type="spellEnd"/>
+      <w:r>
+        <w:rPr>
+          <w:rFonts w:hint="cs"/>
+          <w:rtl/>
+        </w:rPr>
+        <w:t xml:space="preserve"> </w:t>
       </w:r>
       <w:proofErr w:type="spellStart"/>
       <w:r>
@@ -1589,7 +1795,23 @@
           <w:rFonts w:hint="cs"/>
           <w:rtl/>
         </w:rPr>
-        <w:t xml:space="preserve"> در مموری ذخیره </w:t>
+        <w:t xml:space="preserve"> در </w:t>
+      </w:r>
+      <w:proofErr w:type="spellStart"/>
+      <w:r>
+        <w:rPr>
+          <w:rFonts w:hint="cs"/>
+          <w:rtl/>
+        </w:rPr>
+        <w:t>مموری</w:t>
+      </w:r>
+      <w:proofErr w:type="spellEnd"/>
+      <w:r>
+        <w:rPr>
+          <w:rFonts w:hint="cs"/>
+          <w:rtl/>
+        </w:rPr>
+        <w:t xml:space="preserve"> ذخیره </w:t>
       </w:r>
       <w:proofErr w:type="spellStart"/>
       <w:r>
@@ -1605,7 +1827,23 @@
           <w:rFonts w:hint="cs"/>
           <w:rtl/>
         </w:rPr>
-        <w:t xml:space="preserve">. در این ماژول تعدادی </w:t>
+        <w:t xml:space="preserve">. در این </w:t>
+      </w:r>
+      <w:proofErr w:type="spellStart"/>
+      <w:r>
+        <w:rPr>
+          <w:rFonts w:hint="cs"/>
+          <w:rtl/>
+        </w:rPr>
+        <w:t>ماژول</w:t>
+      </w:r>
+      <w:proofErr w:type="spellEnd"/>
+      <w:r>
+        <w:rPr>
+          <w:rFonts w:hint="cs"/>
+          <w:rtl/>
+        </w:rPr>
+        <w:t xml:space="preserve"> تعدادی </w:t>
       </w:r>
       <w:proofErr w:type="spellStart"/>
       <w:r>
@@ -1861,7 +2099,23 @@
           <w:rFonts w:hint="cs"/>
           <w:rtl/>
         </w:rPr>
-        <w:t xml:space="preserve"> بین ماژول اصلی و </w:t>
+        <w:t xml:space="preserve"> بین </w:t>
+      </w:r>
+      <w:proofErr w:type="spellStart"/>
+      <w:r>
+        <w:rPr>
+          <w:rFonts w:hint="cs"/>
+          <w:rtl/>
+        </w:rPr>
+        <w:t>ماژول</w:t>
+      </w:r>
+      <w:proofErr w:type="spellEnd"/>
+      <w:r>
+        <w:rPr>
+          <w:rFonts w:hint="cs"/>
+          <w:rtl/>
+        </w:rPr>
+        <w:t xml:space="preserve"> اصلی و </w:t>
       </w:r>
       <w:proofErr w:type="spellStart"/>
       <w:r>
@@ -1909,7 +2163,23 @@
           <w:rFonts w:hint="cs"/>
           <w:rtl/>
         </w:rPr>
-        <w:t xml:space="preserve"> اولیه، ماژول سیگنال </w:t>
+        <w:t xml:space="preserve"> اولیه، </w:t>
+      </w:r>
+      <w:proofErr w:type="spellStart"/>
+      <w:r>
+        <w:rPr>
+          <w:rFonts w:hint="cs"/>
+          <w:rtl/>
+        </w:rPr>
+        <w:t>ماژول</w:t>
+      </w:r>
+      <w:proofErr w:type="spellEnd"/>
+      <w:r>
+        <w:rPr>
+          <w:rFonts w:hint="cs"/>
+          <w:rtl/>
+        </w:rPr>
+        <w:t xml:space="preserve"> سیگنال </w:t>
       </w:r>
       <w:proofErr w:type="spellStart"/>
       <w:r>
@@ -2017,7 +2287,23 @@
           <w:rFonts w:hint="cs"/>
           <w:rtl/>
         </w:rPr>
-        <w:t xml:space="preserve"> و در مموری قرار </w:t>
+        <w:t xml:space="preserve"> و در </w:t>
+      </w:r>
+      <w:proofErr w:type="spellStart"/>
+      <w:r>
+        <w:rPr>
+          <w:rFonts w:hint="cs"/>
+          <w:rtl/>
+        </w:rPr>
+        <w:t>مموری</w:t>
+      </w:r>
+      <w:proofErr w:type="spellEnd"/>
+      <w:r>
+        <w:rPr>
+          <w:rFonts w:hint="cs"/>
+          <w:rtl/>
+        </w:rPr>
+        <w:t xml:space="preserve"> قرار </w:t>
       </w:r>
       <w:proofErr w:type="spellStart"/>
       <w:r>
@@ -2061,7 +2347,23 @@
           <w:rFonts w:hint="cs"/>
           <w:rtl/>
         </w:rPr>
-        <w:t xml:space="preserve"> عمق آخر را محاسبه کنیم. در نهایت خروجی این عمق را نیز مجددا در مموری قرار </w:t>
+        <w:t xml:space="preserve"> عمق آخر را محاسبه کنیم. در نهایت خروجی این عمق را نیز مجددا در </w:t>
+      </w:r>
+      <w:proofErr w:type="spellStart"/>
+      <w:r>
+        <w:rPr>
+          <w:rFonts w:hint="cs"/>
+          <w:rtl/>
+        </w:rPr>
+        <w:t>مموری</w:t>
+      </w:r>
+      <w:proofErr w:type="spellEnd"/>
+      <w:r>
+        <w:rPr>
+          <w:rFonts w:hint="cs"/>
+          <w:rtl/>
+        </w:rPr>
+        <w:t xml:space="preserve"> قرار </w:t>
       </w:r>
       <w:proofErr w:type="spellStart"/>
       <w:r>
@@ -2230,14 +2532,135 @@
     </w:p>
     <w:p>
       <w:pPr>
-        <w:pStyle w:val="Heading1"/>
-      </w:pPr>
-      <w:r>
-        <w:rPr>
-          <w:rFonts w:hint="cs"/>
-          <w:rtl/>
-        </w:rPr>
-        <w:t>تغییرات ایجاد شده نسبت به طراحی ارائه شده (پاشا براهیمی)</w:t>
+        <w:pStyle w:val="Text"/>
+        <w:rPr>
+          <w:rtl/>
+        </w:rPr>
+      </w:pPr>
+      <w:r>
+        <w:rPr>
+          <w:rtl/>
+        </w:rPr>
+        <w:t>ا</w:t>
+      </w:r>
+      <w:r>
+        <w:rPr>
+          <w:rFonts w:hint="cs"/>
+          <w:rtl/>
+        </w:rPr>
+        <w:t>ی</w:t>
+      </w:r>
+      <w:r>
+        <w:rPr>
+          <w:rFonts w:hint="eastAsia"/>
+          <w:rtl/>
+        </w:rPr>
+        <w:t>ده</w:t>
+      </w:r>
+      <w:r>
+        <w:rPr>
+          <w:rtl/>
+        </w:rPr>
+        <w:t xml:space="preserve"> کل</w:t>
+      </w:r>
+      <w:r>
+        <w:rPr>
+          <w:rFonts w:hint="cs"/>
+          <w:rtl/>
+        </w:rPr>
+        <w:t>ی</w:t>
+      </w:r>
+      <w:r>
+        <w:rPr>
+          <w:rtl/>
+        </w:rPr>
+        <w:t xml:space="preserve"> طراح</w:t>
+      </w:r>
+      <w:r>
+        <w:rPr>
+          <w:rFonts w:hint="cs"/>
+          <w:rtl/>
+        </w:rPr>
+        <w:t>ی</w:t>
+      </w:r>
+      <w:r>
+        <w:rPr>
+          <w:rtl/>
+        </w:rPr>
+        <w:t xml:space="preserve"> ثابت مانده ول</w:t>
+      </w:r>
+      <w:r>
+        <w:rPr>
+          <w:rFonts w:hint="cs"/>
+          <w:rtl/>
+        </w:rPr>
+        <w:t>ی</w:t>
+      </w:r>
+      <w:r>
+        <w:rPr>
+          <w:rtl/>
+        </w:rPr>
+        <w:t xml:space="preserve"> تغ</w:t>
+      </w:r>
+      <w:r>
+        <w:rPr>
+          <w:rFonts w:hint="cs"/>
+          <w:rtl/>
+        </w:rPr>
+        <w:t>یی</w:t>
+      </w:r>
+      <w:r>
+        <w:rPr>
+          <w:rFonts w:hint="eastAsia"/>
+          <w:rtl/>
+        </w:rPr>
+        <w:t>رات</w:t>
+      </w:r>
+      <w:r>
+        <w:rPr>
+          <w:rFonts w:hint="cs"/>
+          <w:rtl/>
+        </w:rPr>
+        <w:t>ی</w:t>
+      </w:r>
+      <w:r>
+        <w:rPr>
+          <w:rtl/>
+        </w:rPr>
+        <w:t xml:space="preserve"> در نحوه پ</w:t>
+      </w:r>
+      <w:r>
+        <w:rPr>
+          <w:rFonts w:hint="cs"/>
+          <w:rtl/>
+        </w:rPr>
+        <w:t>ی</w:t>
+      </w:r>
+      <w:r>
+        <w:rPr>
+          <w:rFonts w:hint="eastAsia"/>
+          <w:rtl/>
+        </w:rPr>
+        <w:t>اده</w:t>
+      </w:r>
+      <w:r>
+        <w:rPr>
+          <w:rtl/>
+        </w:rPr>
+        <w:t xml:space="preserve"> ساز</w:t>
+      </w:r>
+      <w:r>
+        <w:rPr>
+          <w:rFonts w:hint="cs"/>
+          <w:rtl/>
+        </w:rPr>
+        <w:t>ی</w:t>
+      </w:r>
+      <w:r>
+        <w:rPr>
+          <w:rtl/>
+        </w:rPr>
+        <w:t xml:space="preserve"> آن انجام گرفته است.</w:t>
       </w:r>
     </w:p>
     <w:p>
@@ -2249,187 +2672,73 @@
       </w:pPr>
       <w:r>
         <w:rPr>
-          <w:rFonts w:hint="cs"/>
-          <w:rtl/>
-        </w:rPr>
-        <w:t xml:space="preserve">طراحی نهایی در واقع ترکیبی از طراحی من و میثاق است. در </w:t>
-      </w:r>
-      <w:proofErr w:type="spellStart"/>
-      <w:r>
-        <w:rPr>
-          <w:rFonts w:hint="cs"/>
-          <w:rtl/>
-        </w:rPr>
-        <w:t>بخش‌هایی</w:t>
-      </w:r>
-      <w:proofErr w:type="spellEnd"/>
-      <w:r>
-        <w:rPr>
-          <w:rFonts w:hint="cs"/>
-          <w:rtl/>
-        </w:rPr>
-        <w:t xml:space="preserve"> تفاوت وجود دارد که در ادامه ذکر </w:t>
-      </w:r>
-      <w:proofErr w:type="spellStart"/>
-      <w:r>
-        <w:rPr>
-          <w:rFonts w:hint="cs"/>
-          <w:rtl/>
-        </w:rPr>
-        <w:t>می‌شود</w:t>
-      </w:r>
-      <w:proofErr w:type="spellEnd"/>
-      <w:r>
-        <w:rPr>
-          <w:rFonts w:hint="cs"/>
-          <w:rtl/>
-        </w:rPr>
-        <w:t>.</w:t>
+          <w:rFonts w:hint="eastAsia"/>
+          <w:rtl/>
+        </w:rPr>
+        <w:t>به</w:t>
+      </w:r>
+      <w:r>
+        <w:rPr>
+          <w:rtl/>
+        </w:rPr>
+        <w:t xml:space="preserve"> چند نکته در ا</w:t>
+      </w:r>
+      <w:r>
+        <w:rPr>
+          <w:rFonts w:hint="cs"/>
+          <w:rtl/>
+        </w:rPr>
+        <w:t>ی</w:t>
+      </w:r>
+      <w:r>
+        <w:rPr>
+          <w:rFonts w:hint="eastAsia"/>
+          <w:rtl/>
+        </w:rPr>
+        <w:t>نجا</w:t>
+      </w:r>
+      <w:r>
+        <w:rPr>
+          <w:rtl/>
+        </w:rPr>
+        <w:t xml:space="preserve"> </w:t>
+      </w:r>
+      <w:proofErr w:type="spellStart"/>
+      <w:r>
+        <w:rPr>
+          <w:rtl/>
+        </w:rPr>
+        <w:t>م</w:t>
+      </w:r>
+      <w:r>
+        <w:rPr>
+          <w:rFonts w:hint="cs"/>
+          <w:rtl/>
+        </w:rPr>
+        <w:t>ی‌</w:t>
+      </w:r>
+      <w:r>
+        <w:rPr>
+          <w:rFonts w:hint="eastAsia"/>
+          <w:rtl/>
+        </w:rPr>
+        <w:t>توان</w:t>
+      </w:r>
+      <w:proofErr w:type="spellEnd"/>
+      <w:r>
+        <w:rPr>
+          <w:rtl/>
+        </w:rPr>
+        <w:t xml:space="preserve"> اشاره کرد:</w:t>
       </w:r>
     </w:p>
     <w:p>
       <w:pPr>
         <w:pStyle w:val="Text"/>
-      </w:pPr>
-      <w:r>
-        <w:rPr>
-          <w:rFonts w:hint="cs"/>
-          <w:rtl/>
-        </w:rPr>
-        <w:t xml:space="preserve">در ابتدا در ماژول </w:t>
-      </w:r>
-      <w:proofErr w:type="spellStart"/>
-      <w:r>
-        <w:t>ColumnParityCalculator</w:t>
-      </w:r>
-      <w:proofErr w:type="spellEnd"/>
-      <w:r>
-        <w:rPr>
-          <w:rFonts w:hint="cs"/>
-          <w:rtl/>
-        </w:rPr>
-        <w:t xml:space="preserve"> مشکلاتی وجود داشت که رفع شد. ورودی </w:t>
-      </w:r>
-      <w:r>
-        <w:t>adder</w:t>
-      </w:r>
-      <w:r>
-        <w:rPr>
-          <w:rFonts w:hint="cs"/>
-          <w:rtl/>
-        </w:rPr>
-        <w:t xml:space="preserve">های این ماژول باید مضارب 5 باشند در صورتی که در طراحی من ورودی همه </w:t>
-      </w:r>
-      <w:r>
-        <w:t>adder</w:t>
-      </w:r>
-      <w:r>
-        <w:rPr>
-          <w:rFonts w:hint="cs"/>
-          <w:rtl/>
-        </w:rPr>
-        <w:t xml:space="preserve">ها برابر با 5 بود. </w:t>
-      </w:r>
-      <w:proofErr w:type="spellStart"/>
-      <w:r>
-        <w:rPr>
-          <w:rFonts w:hint="cs"/>
-          <w:rtl/>
-        </w:rPr>
-        <w:t>رجیستر</w:t>
-      </w:r>
-      <w:proofErr w:type="spellEnd"/>
-      <w:r>
-        <w:rPr>
-          <w:rFonts w:hint="cs"/>
-          <w:rtl/>
-        </w:rPr>
-        <w:t xml:space="preserve"> قبل از </w:t>
-      </w:r>
-      <w:proofErr w:type="spellStart"/>
-      <w:r>
-        <w:t>xor</w:t>
-      </w:r>
-      <w:proofErr w:type="spellEnd"/>
-      <w:r>
-        <w:rPr>
-          <w:rFonts w:hint="cs"/>
-          <w:rtl/>
-        </w:rPr>
-        <w:t xml:space="preserve"> حذف شد و به جای آن ماژول </w:t>
-      </w:r>
-      <w:r>
-        <w:t>5-Bit Selector</w:t>
-      </w:r>
-      <w:r>
-        <w:rPr>
-          <w:rFonts w:hint="cs"/>
-          <w:rtl/>
-        </w:rPr>
-        <w:t xml:space="preserve"> قرار گرفت</w:t>
-      </w:r>
-      <w:r>
-        <w:rPr>
-          <w:rFonts w:hint="cs"/>
-          <w:rtl/>
-        </w:rPr>
-        <w:t xml:space="preserve"> زیرا نیازی به این </w:t>
-      </w:r>
-      <w:proofErr w:type="spellStart"/>
-      <w:r>
-        <w:rPr>
-          <w:rFonts w:hint="cs"/>
-          <w:rtl/>
-        </w:rPr>
-        <w:t>رجیستر</w:t>
-      </w:r>
-      <w:proofErr w:type="spellEnd"/>
-      <w:r>
-        <w:rPr>
-          <w:rFonts w:hint="cs"/>
-          <w:rtl/>
-        </w:rPr>
-        <w:t xml:space="preserve"> نبود</w:t>
-      </w:r>
-      <w:r>
-        <w:rPr>
-          <w:rFonts w:hint="cs"/>
-          <w:rtl/>
-        </w:rPr>
-        <w:t xml:space="preserve">. </w:t>
-      </w:r>
-      <w:proofErr w:type="spellStart"/>
-      <w:r>
-        <w:rPr>
-          <w:rFonts w:hint="cs"/>
-          <w:rtl/>
-        </w:rPr>
-        <w:t>رجیستر</w:t>
-      </w:r>
-      <w:proofErr w:type="spellEnd"/>
-      <w:r>
-        <w:rPr>
-          <w:rFonts w:hint="cs"/>
-          <w:rtl/>
-        </w:rPr>
-        <w:t xml:space="preserve"> انتهایی این ماژول هم تبدیل به شیفت </w:t>
-      </w:r>
-      <w:proofErr w:type="spellStart"/>
-      <w:r>
-        <w:rPr>
-          <w:rFonts w:hint="cs"/>
-          <w:rtl/>
-        </w:rPr>
-        <w:t>رجیستر</w:t>
-      </w:r>
-      <w:proofErr w:type="spellEnd"/>
-      <w:r>
-        <w:rPr>
-          <w:rFonts w:hint="cs"/>
-          <w:rtl/>
-        </w:rPr>
-        <w:t xml:space="preserve"> شد.</w:t>
-      </w:r>
+        <w:rPr>
+          <w:rtl/>
+        </w:rPr>
+      </w:pPr>
     </w:p>
     <w:p>
       <w:pPr>
@@ -2440,407 +2749,29 @@
       </w:pPr>
       <w:r>
         <w:rPr>
-          <w:rFonts w:hint="cs"/>
-          <w:rtl/>
-        </w:rPr>
-        <w:t xml:space="preserve">در ماژول بخش </w:t>
-      </w:r>
-      <w:r>
-        <w:t>Top-Level</w:t>
-      </w:r>
-      <w:r>
-        <w:rPr>
-          <w:rFonts w:hint="cs"/>
-          <w:rtl/>
-        </w:rPr>
-        <w:t xml:space="preserve"> یک </w:t>
-      </w:r>
-      <w:proofErr w:type="spellStart"/>
-      <w:r>
-        <w:t>ColumnParityCalculator</w:t>
-      </w:r>
-      <w:proofErr w:type="spellEnd"/>
-      <w:r>
-        <w:rPr>
-          <w:rFonts w:hint="cs"/>
-          <w:rtl/>
-        </w:rPr>
-        <w:t xml:space="preserve"> وجود داشت که همین مورد در ماژول </w:t>
-      </w:r>
-      <w:proofErr w:type="spellStart"/>
-      <w:r>
-        <w:t>ParityCalculator</w:t>
-      </w:r>
-      <w:proofErr w:type="spellEnd"/>
-      <w:r>
-        <w:rPr>
-          <w:rFonts w:hint="cs"/>
-          <w:rtl/>
-        </w:rPr>
-        <w:t xml:space="preserve"> نیز وجود دارد با این تفاوت که مورد اول برای محاسبه </w:t>
-      </w:r>
-      <w:proofErr w:type="spellStart"/>
-      <w:r>
-        <w:t>xor</w:t>
-      </w:r>
-      <w:proofErr w:type="spellEnd"/>
-      <w:r>
-        <w:rPr>
-          <w:rFonts w:hint="cs"/>
-          <w:rtl/>
-        </w:rPr>
-        <w:t xml:space="preserve"> </w:t>
-      </w:r>
-      <w:proofErr w:type="spellStart"/>
-      <w:r>
-        <w:rPr>
-          <w:rFonts w:hint="cs"/>
-          <w:rtl/>
-        </w:rPr>
-        <w:t>ستون‌های</w:t>
-      </w:r>
-      <w:proofErr w:type="spellEnd"/>
-      <w:r>
-        <w:rPr>
-          <w:rFonts w:hint="cs"/>
-          <w:rtl/>
-        </w:rPr>
-        <w:t xml:space="preserve"> عمق قبلی است و مورد دوم برای محاسبه </w:t>
-      </w:r>
-      <w:proofErr w:type="spellStart"/>
-      <w:r>
-        <w:t>xor</w:t>
-      </w:r>
-      <w:proofErr w:type="spellEnd"/>
-      <w:r>
-        <w:rPr>
-          <w:rFonts w:hint="cs"/>
-          <w:rtl/>
-        </w:rPr>
-        <w:t xml:space="preserve"> </w:t>
-      </w:r>
-      <w:proofErr w:type="spellStart"/>
-      <w:r>
-        <w:rPr>
-          <w:rFonts w:hint="cs"/>
-          <w:rtl/>
-        </w:rPr>
-        <w:t>ستون‌های</w:t>
-      </w:r>
-      <w:proofErr w:type="spellEnd"/>
-      <w:r>
-        <w:rPr>
-          <w:rFonts w:hint="cs"/>
-          <w:rtl/>
-        </w:rPr>
-        <w:t xml:space="preserve"> عمق فعلی؛ در نتیجه با توجه به </w:t>
-      </w:r>
-      <w:r>
-        <w:rPr>
-          <w:rFonts w:hint="cs"/>
-          <w:rtl/>
-        </w:rPr>
-        <w:t>ت</w:t>
-      </w:r>
-      <w:r>
-        <w:rPr>
-          <w:rFonts w:hint="cs"/>
-          <w:rtl/>
-        </w:rPr>
-        <w:t xml:space="preserve">کراری بودن این ماژول، از </w:t>
-      </w:r>
-      <w:r>
-        <w:t>Top-Level</w:t>
-      </w:r>
-      <w:r>
-        <w:rPr>
-          <w:rFonts w:hint="cs"/>
-          <w:rtl/>
-        </w:rPr>
-        <w:t xml:space="preserve"> حذف شد و فقط </w:t>
-      </w:r>
-      <w:proofErr w:type="spellStart"/>
-      <w:r>
-        <w:rPr>
-          <w:rFonts w:hint="cs"/>
-          <w:rtl/>
-        </w:rPr>
-        <w:t>رجیستر</w:t>
-      </w:r>
-      <w:proofErr w:type="spellEnd"/>
-      <w:r>
-        <w:rPr>
-          <w:rFonts w:hint="cs"/>
-          <w:rtl/>
-        </w:rPr>
-        <w:t xml:space="preserve"> آن به </w:t>
-      </w:r>
-      <w:proofErr w:type="spellStart"/>
-      <w:r>
-        <w:t>ParityCalculator</w:t>
-      </w:r>
-      <w:proofErr w:type="spellEnd"/>
-      <w:r>
-        <w:rPr>
-          <w:rFonts w:hint="cs"/>
-          <w:rtl/>
-        </w:rPr>
-        <w:t xml:space="preserve"> منتقل شد. در واقع الان پس از محاسبه یک عمق کامل، مقدار </w:t>
-      </w:r>
-      <w:proofErr w:type="spellStart"/>
-      <w:r>
-        <w:t>xor</w:t>
-      </w:r>
-      <w:proofErr w:type="spellEnd"/>
-      <w:r>
-        <w:rPr>
-          <w:rFonts w:hint="cs"/>
-          <w:rtl/>
-        </w:rPr>
-        <w:t xml:space="preserve"> </w:t>
-      </w:r>
-      <w:proofErr w:type="spellStart"/>
-      <w:r>
-        <w:rPr>
-          <w:rFonts w:hint="cs"/>
-          <w:rtl/>
-        </w:rPr>
-        <w:t>ستون‌های</w:t>
-      </w:r>
-      <w:proofErr w:type="spellEnd"/>
-      <w:r>
-        <w:rPr>
-          <w:rFonts w:hint="cs"/>
-          <w:rtl/>
-        </w:rPr>
-        <w:t xml:space="preserve"> عمق فعلی، به </w:t>
-      </w:r>
-      <w:proofErr w:type="spellStart"/>
-      <w:r>
-        <w:rPr>
-          <w:rFonts w:hint="cs"/>
-          <w:rtl/>
-        </w:rPr>
-        <w:t>رجیستر</w:t>
-      </w:r>
-      <w:proofErr w:type="spellEnd"/>
-      <w:r>
-        <w:rPr>
-          <w:rFonts w:hint="cs"/>
-          <w:rtl/>
-        </w:rPr>
-        <w:t xml:space="preserve"> اضافه شده منتقل </w:t>
-      </w:r>
-      <w:proofErr w:type="spellStart"/>
-      <w:r>
-        <w:rPr>
-          <w:rFonts w:hint="cs"/>
-          <w:rtl/>
-        </w:rPr>
-        <w:t>می‌شود</w:t>
-      </w:r>
-      <w:proofErr w:type="spellEnd"/>
-      <w:r>
-        <w:rPr>
-          <w:rFonts w:hint="cs"/>
-          <w:rtl/>
-        </w:rPr>
-        <w:t xml:space="preserve"> که مقدار </w:t>
-      </w:r>
-      <w:proofErr w:type="spellStart"/>
-      <w:r>
-        <w:t>xor</w:t>
-      </w:r>
-      <w:proofErr w:type="spellEnd"/>
-      <w:r>
-        <w:rPr>
-          <w:rFonts w:hint="cs"/>
-          <w:rtl/>
-        </w:rPr>
-        <w:t xml:space="preserve"> </w:t>
-      </w:r>
-      <w:proofErr w:type="spellStart"/>
-      <w:r>
-        <w:rPr>
-          <w:rFonts w:hint="cs"/>
-          <w:rtl/>
-        </w:rPr>
-        <w:t>ستون‌های</w:t>
-      </w:r>
-      <w:proofErr w:type="spellEnd"/>
-      <w:r>
-        <w:rPr>
-          <w:rFonts w:hint="cs"/>
-          <w:rtl/>
-        </w:rPr>
-        <w:t xml:space="preserve"> عمق قبلی را نشان دهد.</w:t>
-      </w:r>
-      <w:r>
-        <w:rPr>
-          <w:rFonts w:hint="cs"/>
-          <w:rtl/>
-        </w:rPr>
-        <w:t xml:space="preserve"> همچنین، </w:t>
-      </w:r>
-      <w:r>
-        <w:t>Mod-25 Counter</w:t>
-      </w:r>
-      <w:r>
-        <w:rPr>
-          <w:rFonts w:hint="cs"/>
-          <w:rtl/>
-        </w:rPr>
-        <w:t xml:space="preserve"> نیز به داخل این ماژول منتقل شد و </w:t>
-      </w:r>
-      <w:proofErr w:type="spellStart"/>
-      <w:r>
-        <w:rPr>
-          <w:rFonts w:hint="cs"/>
-          <w:rtl/>
-        </w:rPr>
-        <w:t>رجیستر</w:t>
-      </w:r>
-      <w:proofErr w:type="spellEnd"/>
-      <w:r>
-        <w:rPr>
-          <w:rFonts w:hint="cs"/>
-          <w:rtl/>
-        </w:rPr>
-        <w:t xml:space="preserve"> </w:t>
-      </w:r>
-      <w:r>
-        <w:t>Result</w:t>
-      </w:r>
-      <w:r>
-        <w:rPr>
-          <w:rFonts w:hint="cs"/>
-          <w:rtl/>
-        </w:rPr>
-        <w:t xml:space="preserve"> نیز حذف شد و </w:t>
-      </w:r>
-      <w:proofErr w:type="spellStart"/>
-      <w:r>
-        <w:rPr>
-          <w:rFonts w:hint="cs"/>
-          <w:rtl/>
-        </w:rPr>
-        <w:t>رجیستر</w:t>
-      </w:r>
-      <w:proofErr w:type="spellEnd"/>
-      <w:r>
-        <w:rPr>
-          <w:rFonts w:hint="cs"/>
-          <w:rtl/>
-        </w:rPr>
-        <w:t xml:space="preserve"> اصلی این ماژول نیز به صورت شیفت </w:t>
-      </w:r>
-      <w:proofErr w:type="spellStart"/>
-      <w:r>
-        <w:rPr>
-          <w:rFonts w:hint="cs"/>
-          <w:rtl/>
-        </w:rPr>
-        <w:t>رجیستر</w:t>
-      </w:r>
-      <w:proofErr w:type="spellEnd"/>
-      <w:r>
-        <w:rPr>
-          <w:rFonts w:hint="cs"/>
-          <w:rtl/>
-        </w:rPr>
-        <w:t xml:space="preserve"> قرار گرفت تا مقدار خروجی نیز در همین </w:t>
-      </w:r>
-      <w:proofErr w:type="spellStart"/>
-      <w:r>
-        <w:rPr>
-          <w:rFonts w:hint="cs"/>
-          <w:rtl/>
-        </w:rPr>
-        <w:t>رجیستر</w:t>
-      </w:r>
-      <w:proofErr w:type="spellEnd"/>
-      <w:r>
-        <w:rPr>
-          <w:rFonts w:hint="cs"/>
-          <w:rtl/>
-        </w:rPr>
-        <w:t xml:space="preserve"> ذخیره شود. این کار نیز برای </w:t>
-      </w:r>
-      <w:proofErr w:type="spellStart"/>
-      <w:r>
-        <w:rPr>
-          <w:rFonts w:hint="cs"/>
-          <w:rtl/>
-        </w:rPr>
-        <w:t>صرفه‌جویی</w:t>
-      </w:r>
-      <w:proofErr w:type="spellEnd"/>
-      <w:r>
-        <w:rPr>
-          <w:rFonts w:hint="cs"/>
-          <w:rtl/>
-        </w:rPr>
-        <w:t xml:space="preserve"> در استفاده از </w:t>
-      </w:r>
-      <w:proofErr w:type="spellStart"/>
-      <w:r>
-        <w:rPr>
-          <w:rFonts w:hint="cs"/>
-          <w:rtl/>
-        </w:rPr>
-        <w:t>رجیستر</w:t>
-      </w:r>
-      <w:proofErr w:type="spellEnd"/>
-      <w:r>
-        <w:rPr>
-          <w:rFonts w:hint="cs"/>
-          <w:rtl/>
-        </w:rPr>
-        <w:t xml:space="preserve"> انجام شد. سپس یک مموری نیز در ماژول قرار دادیم تا بتوانیم بخش </w:t>
-      </w:r>
-      <w:proofErr w:type="spellStart"/>
-      <w:r>
-        <w:t>xor</w:t>
-      </w:r>
-      <w:proofErr w:type="spellEnd"/>
-      <w:r>
-        <w:rPr>
-          <w:rFonts w:hint="cs"/>
-          <w:rtl/>
-        </w:rPr>
-        <w:t xml:space="preserve"> شدن عمق اول با عمق آخر را </w:t>
-      </w:r>
-      <w:proofErr w:type="spellStart"/>
-      <w:r>
-        <w:rPr>
-          <w:rFonts w:hint="cs"/>
-          <w:rtl/>
-        </w:rPr>
-        <w:t>هندل</w:t>
-      </w:r>
-      <w:proofErr w:type="spellEnd"/>
-      <w:r>
-        <w:rPr>
-          <w:rFonts w:hint="cs"/>
-          <w:rtl/>
-        </w:rPr>
-        <w:t xml:space="preserve"> کنیم. در نتیجه این مورد، تعدادی </w:t>
-      </w:r>
-      <w:proofErr w:type="spellStart"/>
-      <w:r>
-        <w:rPr>
-          <w:rFonts w:hint="cs"/>
-          <w:rtl/>
-        </w:rPr>
-        <w:t>مولتی‌پلکسر</w:t>
-      </w:r>
-      <w:proofErr w:type="spellEnd"/>
-      <w:r>
-        <w:rPr>
-          <w:rFonts w:hint="cs"/>
-          <w:rtl/>
-        </w:rPr>
-        <w:t xml:space="preserve"> نیز به ماژول اضافه شد.</w:t>
+          <w:rFonts w:hint="eastAsia"/>
+          <w:rtl/>
+        </w:rPr>
+        <w:t>نکات</w:t>
+      </w:r>
+      <w:r>
+        <w:rPr>
+          <w:rtl/>
+        </w:rPr>
+        <w:t xml:space="preserve"> طراح</w:t>
+      </w:r>
+      <w:r>
+        <w:rPr>
+          <w:rFonts w:hint="cs"/>
+          <w:rtl/>
+        </w:rPr>
+        <w:t>ی</w:t>
+      </w:r>
+      <w:r>
+        <w:rPr>
+          <w:rtl/>
+        </w:rPr>
+        <w:t xml:space="preserve"> اشتباه:</w:t>
       </w:r>
     </w:p>
     <w:p>
@@ -2852,10 +2783,2801 @@
       </w:pPr>
       <w:r>
         <w:rPr>
-          <w:rFonts w:hint="cs"/>
-          <w:rtl/>
-        </w:rPr>
-        <w:t xml:space="preserve">در ماژول </w:t>
+          <w:rtl/>
+        </w:rPr>
+        <w:t>1. در طراح</w:t>
+      </w:r>
+      <w:r>
+        <w:rPr>
+          <w:rFonts w:hint="cs"/>
+          <w:rtl/>
+        </w:rPr>
+        <w:t>ی</w:t>
+      </w:r>
+      <w:r>
+        <w:rPr>
+          <w:rtl/>
+        </w:rPr>
+        <w:t xml:space="preserve"> ح</w:t>
+      </w:r>
+      <w:r>
+        <w:rPr>
+          <w:rFonts w:hint="cs"/>
+          <w:rtl/>
+        </w:rPr>
+        <w:t>ی</w:t>
+      </w:r>
+      <w:r>
+        <w:rPr>
+          <w:rFonts w:hint="eastAsia"/>
+          <w:rtl/>
+        </w:rPr>
+        <w:t>ن</w:t>
+      </w:r>
+      <w:r>
+        <w:rPr>
+          <w:rtl/>
+        </w:rPr>
+        <w:t xml:space="preserve"> آزمون، به اشتباه فقط </w:t>
+      </w:r>
+      <w:r>
+        <w:rPr>
+          <w:rFonts w:hint="cs"/>
+          <w:rtl/>
+        </w:rPr>
+        <w:t>ی</w:t>
+      </w:r>
+      <w:r>
+        <w:rPr>
+          <w:rFonts w:hint="eastAsia"/>
+          <w:rtl/>
+        </w:rPr>
+        <w:t>ک</w:t>
+      </w:r>
+      <w:r>
+        <w:rPr>
+          <w:rtl/>
+        </w:rPr>
+        <w:t xml:space="preserve"> ب</w:t>
+      </w:r>
+      <w:r>
+        <w:rPr>
+          <w:rFonts w:hint="cs"/>
+          <w:rtl/>
+        </w:rPr>
+        <w:t>ی</w:t>
+      </w:r>
+      <w:r>
+        <w:rPr>
+          <w:rFonts w:hint="eastAsia"/>
+          <w:rtl/>
+        </w:rPr>
+        <w:t>ت</w:t>
+      </w:r>
+      <w:r>
+        <w:rPr>
+          <w:rtl/>
+        </w:rPr>
+        <w:t xml:space="preserve"> از </w:t>
+      </w:r>
+      <w:r>
+        <w:t>Parity</w:t>
+      </w:r>
+      <w:r>
+        <w:rPr>
+          <w:rtl/>
+        </w:rPr>
+        <w:t xml:space="preserve"> صفحه قبل</w:t>
+      </w:r>
+      <w:r>
+        <w:rPr>
+          <w:rFonts w:hint="cs"/>
+          <w:rtl/>
+        </w:rPr>
+        <w:t>ی</w:t>
+      </w:r>
+      <w:r>
+        <w:rPr>
+          <w:rtl/>
+        </w:rPr>
+        <w:t xml:space="preserve"> </w:t>
+      </w:r>
+      <w:proofErr w:type="spellStart"/>
+      <w:r>
+        <w:rPr>
+          <w:rtl/>
+        </w:rPr>
+        <w:t>س</w:t>
+      </w:r>
+      <w:r>
+        <w:rPr>
+          <w:rFonts w:hint="cs"/>
+          <w:rtl/>
+        </w:rPr>
+        <w:t>ی</w:t>
+      </w:r>
+      <w:r>
+        <w:rPr>
+          <w:rFonts w:hint="eastAsia"/>
+          <w:rtl/>
+        </w:rPr>
+        <w:t>و</w:t>
+      </w:r>
+      <w:proofErr w:type="spellEnd"/>
+      <w:r>
+        <w:rPr>
+          <w:rtl/>
+        </w:rPr>
+        <w:t xml:space="preserve"> نگه داشته شده و از آن به عنوان </w:t>
+      </w:r>
+      <w:r>
+        <w:t>parity(A[i+1][0…4][z-1])</w:t>
+      </w:r>
+      <w:r>
+        <w:rPr>
+          <w:rtl/>
+        </w:rPr>
+        <w:t xml:space="preserve"> استفاده شده است. ا</w:t>
+      </w:r>
+      <w:r>
+        <w:rPr>
+          <w:rFonts w:hint="cs"/>
+          <w:rtl/>
+        </w:rPr>
+        <w:t>ی</w:t>
+      </w:r>
+      <w:r>
+        <w:rPr>
+          <w:rFonts w:hint="eastAsia"/>
+          <w:rtl/>
+        </w:rPr>
+        <w:t>ن</w:t>
+      </w:r>
+      <w:r>
+        <w:rPr>
+          <w:rtl/>
+        </w:rPr>
+        <w:t xml:space="preserve"> </w:t>
+      </w:r>
+      <w:proofErr w:type="spellStart"/>
+      <w:r>
+        <w:rPr>
+          <w:rtl/>
+        </w:rPr>
+        <w:t>درحال</w:t>
+      </w:r>
+      <w:r>
+        <w:rPr>
+          <w:rFonts w:hint="cs"/>
+          <w:rtl/>
+        </w:rPr>
+        <w:t>ی</w:t>
+      </w:r>
+      <w:r>
+        <w:rPr>
+          <w:rFonts w:hint="eastAsia"/>
+          <w:rtl/>
+        </w:rPr>
+        <w:t>ست</w:t>
+      </w:r>
+      <w:proofErr w:type="spellEnd"/>
+      <w:r>
+        <w:rPr>
+          <w:rtl/>
+        </w:rPr>
+        <w:t xml:space="preserve"> که ا</w:t>
+      </w:r>
+      <w:r>
+        <w:rPr>
+          <w:rFonts w:hint="cs"/>
+          <w:rtl/>
+        </w:rPr>
+        <w:t>ی</w:t>
+      </w:r>
+      <w:r>
+        <w:rPr>
+          <w:rFonts w:hint="eastAsia"/>
+          <w:rtl/>
+        </w:rPr>
+        <w:t>ن</w:t>
+      </w:r>
+      <w:r>
+        <w:rPr>
+          <w:rtl/>
+        </w:rPr>
+        <w:t xml:space="preserve"> مقدار به </w:t>
+      </w:r>
+      <w:proofErr w:type="spellStart"/>
+      <w:r>
+        <w:rPr>
+          <w:rtl/>
+        </w:rPr>
+        <w:t>ازا</w:t>
+      </w:r>
+      <w:r>
+        <w:rPr>
+          <w:rFonts w:hint="cs"/>
+          <w:rtl/>
+        </w:rPr>
+        <w:t>ی</w:t>
+      </w:r>
+      <w:proofErr w:type="spellEnd"/>
+      <w:r>
+        <w:rPr>
+          <w:rtl/>
+        </w:rPr>
+        <w:t xml:space="preserve"> </w:t>
+      </w:r>
+      <w:proofErr w:type="spellStart"/>
+      <w:r>
+        <w:t>i</w:t>
+      </w:r>
+      <w:proofErr w:type="spellEnd"/>
+      <w:r>
+        <w:rPr>
+          <w:rtl/>
+        </w:rPr>
+        <w:t xml:space="preserve"> ها</w:t>
+      </w:r>
+      <w:r>
+        <w:rPr>
+          <w:rFonts w:hint="cs"/>
+          <w:rtl/>
+        </w:rPr>
+        <w:t>ی</w:t>
+      </w:r>
+      <w:r>
+        <w:rPr>
+          <w:rtl/>
+        </w:rPr>
+        <w:t xml:space="preserve"> مختلف متفاوت بوده و با</w:t>
+      </w:r>
+      <w:r>
+        <w:rPr>
+          <w:rFonts w:hint="cs"/>
+          <w:rtl/>
+        </w:rPr>
+        <w:t>ی</w:t>
+      </w:r>
+      <w:r>
+        <w:rPr>
+          <w:rFonts w:hint="eastAsia"/>
+          <w:rtl/>
+        </w:rPr>
+        <w:t>د</w:t>
+      </w:r>
+      <w:r>
+        <w:rPr>
+          <w:rtl/>
+        </w:rPr>
+        <w:t xml:space="preserve"> کل </w:t>
+      </w:r>
+      <w:proofErr w:type="spellStart"/>
+      <w:r>
+        <w:rPr>
+          <w:rtl/>
+        </w:rPr>
+        <w:t>رج</w:t>
+      </w:r>
+      <w:r>
+        <w:rPr>
+          <w:rFonts w:hint="cs"/>
+          <w:rtl/>
+        </w:rPr>
+        <w:t>ی</w:t>
+      </w:r>
+      <w:r>
+        <w:rPr>
+          <w:rFonts w:hint="eastAsia"/>
+          <w:rtl/>
+        </w:rPr>
+        <w:t>ستر</w:t>
+      </w:r>
+      <w:proofErr w:type="spellEnd"/>
+      <w:r>
+        <w:rPr>
+          <w:rtl/>
+        </w:rPr>
+        <w:t xml:space="preserve"> 5 ب</w:t>
+      </w:r>
+      <w:r>
+        <w:rPr>
+          <w:rFonts w:hint="cs"/>
+          <w:rtl/>
+        </w:rPr>
+        <w:t>ی</w:t>
+      </w:r>
+      <w:r>
+        <w:rPr>
+          <w:rFonts w:hint="eastAsia"/>
+          <w:rtl/>
+        </w:rPr>
+        <w:t>ت</w:t>
+      </w:r>
+      <w:r>
+        <w:rPr>
+          <w:rFonts w:hint="cs"/>
+          <w:rtl/>
+        </w:rPr>
+        <w:t>ی</w:t>
+      </w:r>
+      <w:r>
+        <w:rPr>
+          <w:rtl/>
+        </w:rPr>
+        <w:t xml:space="preserve"> کپ</w:t>
+      </w:r>
+      <w:r>
+        <w:rPr>
+          <w:rFonts w:hint="cs"/>
+          <w:rtl/>
+        </w:rPr>
+        <w:t>ی</w:t>
+      </w:r>
+      <w:r>
+        <w:rPr>
+          <w:rtl/>
+        </w:rPr>
+        <w:t xml:space="preserve"> </w:t>
+      </w:r>
+      <w:proofErr w:type="spellStart"/>
+      <w:r>
+        <w:rPr>
+          <w:rtl/>
+        </w:rPr>
+        <w:t>م</w:t>
+      </w:r>
+      <w:r>
+        <w:rPr>
+          <w:rFonts w:hint="cs"/>
+          <w:rtl/>
+        </w:rPr>
+        <w:t>ی‌</w:t>
+      </w:r>
+      <w:r>
+        <w:rPr>
+          <w:rFonts w:hint="eastAsia"/>
+          <w:rtl/>
+        </w:rPr>
+        <w:t>شد</w:t>
+      </w:r>
+      <w:proofErr w:type="spellEnd"/>
+      <w:r>
+        <w:rPr>
+          <w:rtl/>
+        </w:rPr>
+        <w:t>.</w:t>
+      </w:r>
+    </w:p>
+    <w:p>
+      <w:pPr>
+        <w:pStyle w:val="Text"/>
+        <w:rPr>
+          <w:rtl/>
+        </w:rPr>
+      </w:pPr>
+      <w:r>
+        <w:rPr>
+          <w:rtl/>
+        </w:rPr>
+        <w:t>2. استفاد</w:t>
+      </w:r>
+      <w:r>
+        <w:rPr>
+          <w:rFonts w:hint="cs"/>
+          <w:rtl/>
+        </w:rPr>
+        <w:t>ۀ</w:t>
+      </w:r>
+      <w:r>
+        <w:rPr>
+          <w:rtl/>
+        </w:rPr>
+        <w:t xml:space="preserve"> صفحه اول از </w:t>
+      </w:r>
+      <w:r>
+        <w:t>col parity</w:t>
+      </w:r>
+      <w:r>
+        <w:rPr>
+          <w:rtl/>
+        </w:rPr>
+        <w:t xml:space="preserve"> ها</w:t>
+      </w:r>
+      <w:r>
+        <w:rPr>
+          <w:rFonts w:hint="cs"/>
+          <w:rtl/>
+        </w:rPr>
+        <w:t>ی</w:t>
+      </w:r>
+      <w:r>
+        <w:rPr>
+          <w:rtl/>
+        </w:rPr>
+        <w:t xml:space="preserve"> صفحه قبلش (</w:t>
+      </w:r>
+      <w:r>
+        <w:rPr>
+          <w:rFonts w:hint="cs"/>
+          <w:rtl/>
+        </w:rPr>
+        <w:t>ی</w:t>
+      </w:r>
+      <w:r>
+        <w:rPr>
+          <w:rFonts w:hint="eastAsia"/>
+          <w:rtl/>
+        </w:rPr>
+        <w:t>عن</w:t>
+      </w:r>
+      <w:r>
+        <w:rPr>
+          <w:rFonts w:hint="cs"/>
+          <w:rtl/>
+        </w:rPr>
+        <w:t>ی</w:t>
+      </w:r>
+      <w:r>
+        <w:rPr>
+          <w:rtl/>
+        </w:rPr>
+        <w:t xml:space="preserve"> صفحه 64ام) </w:t>
+      </w:r>
+      <w:proofErr w:type="spellStart"/>
+      <w:r>
+        <w:rPr>
+          <w:rtl/>
+        </w:rPr>
+        <w:t>هندل</w:t>
+      </w:r>
+      <w:proofErr w:type="spellEnd"/>
+      <w:r>
+        <w:rPr>
+          <w:rtl/>
+        </w:rPr>
+        <w:t xml:space="preserve"> نشده است و برا</w:t>
+      </w:r>
+      <w:r>
+        <w:rPr>
+          <w:rFonts w:hint="cs"/>
+          <w:rtl/>
+        </w:rPr>
+        <w:t>ی</w:t>
+      </w:r>
+      <w:r>
+        <w:rPr>
+          <w:rtl/>
+        </w:rPr>
+        <w:t xml:space="preserve"> صفحه اول مقدار اول</w:t>
+      </w:r>
+      <w:r>
+        <w:rPr>
+          <w:rFonts w:hint="cs"/>
+          <w:rtl/>
+        </w:rPr>
+        <w:t>ی</w:t>
+      </w:r>
+      <w:r>
+        <w:rPr>
+          <w:rFonts w:hint="eastAsia"/>
+          <w:rtl/>
+        </w:rPr>
+        <w:t>ه</w:t>
+      </w:r>
+      <w:r>
+        <w:rPr>
+          <w:rtl/>
+        </w:rPr>
+        <w:t xml:space="preserve"> 0 </w:t>
+      </w:r>
+      <w:proofErr w:type="spellStart"/>
+      <w:r>
+        <w:rPr>
+          <w:rtl/>
+        </w:rPr>
+        <w:t>رج</w:t>
+      </w:r>
+      <w:r>
+        <w:rPr>
+          <w:rFonts w:hint="cs"/>
+          <w:rtl/>
+        </w:rPr>
+        <w:t>ی</w:t>
+      </w:r>
+      <w:r>
+        <w:rPr>
+          <w:rFonts w:hint="eastAsia"/>
+          <w:rtl/>
+        </w:rPr>
+        <w:t>ستر</w:t>
+      </w:r>
+      <w:proofErr w:type="spellEnd"/>
+      <w:r>
+        <w:rPr>
+          <w:rtl/>
+        </w:rPr>
+        <w:t xml:space="preserve"> </w:t>
+      </w:r>
+      <w:proofErr w:type="spellStart"/>
+      <w:r>
+        <w:rPr>
+          <w:rtl/>
+        </w:rPr>
+        <w:t>نگه‌دارند</w:t>
+      </w:r>
+      <w:r>
+        <w:rPr>
+          <w:rFonts w:hint="cs"/>
+          <w:rtl/>
+        </w:rPr>
+        <w:t>ۀ</w:t>
+      </w:r>
+      <w:proofErr w:type="spellEnd"/>
+      <w:r>
+        <w:rPr>
+          <w:rtl/>
+        </w:rPr>
+        <w:t xml:space="preserve"> </w:t>
+      </w:r>
+      <w:r>
+        <w:t>parity</w:t>
+      </w:r>
+      <w:r>
+        <w:rPr>
+          <w:rtl/>
+        </w:rPr>
+        <w:t xml:space="preserve"> ها</w:t>
+      </w:r>
+      <w:r>
+        <w:rPr>
+          <w:rFonts w:hint="cs"/>
+          <w:rtl/>
+        </w:rPr>
+        <w:t>ی</w:t>
+      </w:r>
+      <w:r>
+        <w:rPr>
+          <w:rtl/>
+        </w:rPr>
+        <w:t xml:space="preserve"> قبل</w:t>
+      </w:r>
+      <w:r>
+        <w:rPr>
+          <w:rFonts w:hint="cs"/>
+          <w:rtl/>
+        </w:rPr>
+        <w:t>ی</w:t>
+      </w:r>
+      <w:r>
+        <w:rPr>
+          <w:rtl/>
+        </w:rPr>
+        <w:t xml:space="preserve"> استفاده </w:t>
+      </w:r>
+      <w:proofErr w:type="spellStart"/>
+      <w:r>
+        <w:rPr>
+          <w:rtl/>
+        </w:rPr>
+        <w:t>م</w:t>
+      </w:r>
+      <w:r>
+        <w:rPr>
+          <w:rFonts w:hint="cs"/>
+          <w:rtl/>
+        </w:rPr>
+        <w:t>ی‌</w:t>
+      </w:r>
+      <w:r>
+        <w:rPr>
+          <w:rFonts w:hint="eastAsia"/>
+          <w:rtl/>
+        </w:rPr>
+        <w:t>شود</w:t>
+      </w:r>
+      <w:proofErr w:type="spellEnd"/>
+      <w:r>
+        <w:rPr>
+          <w:rtl/>
+        </w:rPr>
+        <w:t xml:space="preserve"> که تأث</w:t>
+      </w:r>
+      <w:r>
+        <w:rPr>
+          <w:rFonts w:hint="cs"/>
+          <w:rtl/>
+        </w:rPr>
+        <w:t>ی</w:t>
+      </w:r>
+      <w:r>
+        <w:rPr>
+          <w:rFonts w:hint="eastAsia"/>
+          <w:rtl/>
+        </w:rPr>
+        <w:t>ر</w:t>
+      </w:r>
+      <w:r>
+        <w:rPr>
+          <w:rFonts w:hint="cs"/>
+          <w:rtl/>
+        </w:rPr>
+        <w:t>ی</w:t>
+      </w:r>
+      <w:r>
+        <w:rPr>
+          <w:rtl/>
+        </w:rPr>
+        <w:t xml:space="preserve"> درش ندارد.</w:t>
+      </w:r>
+    </w:p>
+    <w:p>
+      <w:pPr>
+        <w:pStyle w:val="Text"/>
+        <w:rPr>
+          <w:rtl/>
+        </w:rPr>
+      </w:pPr>
+      <w:r>
+        <w:rPr>
+          <w:rFonts w:hint="cs"/>
+          <w:rtl/>
+        </w:rPr>
+        <w:t xml:space="preserve">3. </w:t>
+      </w:r>
+      <w:r>
+        <w:rPr>
+          <w:rFonts w:hint="cs"/>
+          <w:rtl/>
+        </w:rPr>
+        <w:t xml:space="preserve">به دلیل کمبود وقت </w:t>
+      </w:r>
+      <w:r>
+        <w:rPr>
+          <w:rFonts w:hint="cs"/>
+          <w:rtl/>
+        </w:rPr>
+        <w:t xml:space="preserve">خیلی از سیگنال های </w:t>
+      </w:r>
+      <w:proofErr w:type="spellStart"/>
+      <w:r>
+        <w:rPr>
+          <w:rFonts w:hint="cs"/>
+          <w:rtl/>
+        </w:rPr>
+        <w:t>دیتاپف</w:t>
+      </w:r>
+      <w:proofErr w:type="spellEnd"/>
+      <w:r>
+        <w:rPr>
+          <w:rFonts w:hint="cs"/>
+          <w:rtl/>
+        </w:rPr>
+        <w:t xml:space="preserve"> نوشته نشده و </w:t>
+      </w:r>
+      <w:proofErr w:type="spellStart"/>
+      <w:r>
+        <w:rPr>
+          <w:rFonts w:hint="cs"/>
+          <w:rtl/>
+        </w:rPr>
+        <w:t>کنترلر</w:t>
+      </w:r>
+      <w:proofErr w:type="spellEnd"/>
+      <w:r>
+        <w:rPr>
+          <w:rFonts w:hint="cs"/>
+          <w:rtl/>
+        </w:rPr>
+        <w:t xml:space="preserve"> هم</w:t>
+      </w:r>
+      <w:r>
+        <w:rPr>
+          <w:rFonts w:hint="cs"/>
+          <w:rtl/>
+        </w:rPr>
+        <w:t xml:space="preserve"> از این جهت ناقص </w:t>
+      </w:r>
+      <w:proofErr w:type="spellStart"/>
+      <w:r>
+        <w:rPr>
+          <w:rFonts w:hint="cs"/>
+          <w:rtl/>
+        </w:rPr>
+        <w:t>می‌باشد</w:t>
+      </w:r>
+      <w:proofErr w:type="spellEnd"/>
+      <w:r>
+        <w:rPr>
+          <w:rFonts w:hint="cs"/>
+          <w:rtl/>
+        </w:rPr>
+        <w:t>.</w:t>
+      </w:r>
+    </w:p>
+    <w:p>
+      <w:pPr>
+        <w:pStyle w:val="Text"/>
+        <w:rPr>
+          <w:rtl/>
+        </w:rPr>
+      </w:pPr>
+    </w:p>
+    <w:p>
+      <w:pPr>
+        <w:pStyle w:val="Text"/>
+        <w:rPr>
+          <w:rtl/>
+        </w:rPr>
+      </w:pPr>
+      <w:r>
+        <w:rPr>
+          <w:rFonts w:hint="eastAsia"/>
+          <w:rtl/>
+        </w:rPr>
+        <w:t>نکات</w:t>
+      </w:r>
+      <w:r>
+        <w:rPr>
+          <w:rtl/>
+        </w:rPr>
+        <w:t xml:space="preserve"> طراح</w:t>
+      </w:r>
+      <w:r>
+        <w:rPr>
+          <w:rFonts w:hint="cs"/>
+          <w:rtl/>
+        </w:rPr>
+        <w:t>ی</w:t>
+      </w:r>
+      <w:r>
+        <w:rPr>
+          <w:rtl/>
+        </w:rPr>
+        <w:t xml:space="preserve"> متفاوت:</w:t>
+      </w:r>
+    </w:p>
+    <w:p>
+      <w:pPr>
+        <w:pStyle w:val="Text"/>
+        <w:rPr>
+          <w:rtl/>
+        </w:rPr>
+      </w:pPr>
+      <w:r>
+        <w:rPr>
+          <w:rtl/>
+        </w:rPr>
+        <w:t>1. در طراح</w:t>
+      </w:r>
+      <w:r>
+        <w:rPr>
+          <w:rFonts w:hint="cs"/>
+          <w:rtl/>
+        </w:rPr>
+        <w:t>ی</w:t>
+      </w:r>
+      <w:r>
+        <w:rPr>
+          <w:rtl/>
+        </w:rPr>
+        <w:t xml:space="preserve"> آزمون برا</w:t>
+      </w:r>
+      <w:r>
+        <w:rPr>
+          <w:rFonts w:hint="cs"/>
+          <w:rtl/>
+        </w:rPr>
+        <w:t>ی</w:t>
+      </w:r>
+      <w:r>
+        <w:rPr>
+          <w:rtl/>
+        </w:rPr>
+        <w:t xml:space="preserve"> </w:t>
+      </w:r>
+      <w:proofErr w:type="spellStart"/>
+      <w:r>
+        <w:rPr>
+          <w:rtl/>
+        </w:rPr>
+        <w:t>است</w:t>
+      </w:r>
+      <w:r>
+        <w:rPr>
+          <w:rFonts w:hint="cs"/>
+          <w:rtl/>
+        </w:rPr>
+        <w:t>ی</w:t>
+      </w:r>
+      <w:r>
+        <w:rPr>
+          <w:rFonts w:hint="eastAsia"/>
+          <w:rtl/>
+        </w:rPr>
+        <w:t>ت‌ها</w:t>
+      </w:r>
+      <w:r>
+        <w:rPr>
+          <w:rFonts w:hint="cs"/>
+          <w:rtl/>
+        </w:rPr>
+        <w:t>یی</w:t>
+      </w:r>
+      <w:proofErr w:type="spellEnd"/>
+      <w:r>
+        <w:rPr>
+          <w:rtl/>
+        </w:rPr>
+        <w:t xml:space="preserve"> که توسط </w:t>
+      </w:r>
+      <w:r>
+        <w:t>counter</w:t>
+      </w:r>
+      <w:r>
+        <w:rPr>
+          <w:rtl/>
+        </w:rPr>
+        <w:t xml:space="preserve"> ا</w:t>
+      </w:r>
+      <w:r>
+        <w:rPr>
+          <w:rFonts w:hint="cs"/>
+          <w:rtl/>
+        </w:rPr>
+        <w:t>ی</w:t>
+      </w:r>
+      <w:r>
+        <w:rPr>
+          <w:rtl/>
+        </w:rPr>
+        <w:t xml:space="preserve"> تکرار </w:t>
+      </w:r>
+      <w:proofErr w:type="spellStart"/>
+      <w:r>
+        <w:rPr>
+          <w:rtl/>
+        </w:rPr>
+        <w:t>م</w:t>
+      </w:r>
+      <w:r>
+        <w:rPr>
+          <w:rFonts w:hint="cs"/>
+          <w:rtl/>
+        </w:rPr>
+        <w:t>ی‌</w:t>
+      </w:r>
+      <w:r>
+        <w:rPr>
+          <w:rFonts w:hint="eastAsia"/>
+          <w:rtl/>
+        </w:rPr>
+        <w:t>شدند</w:t>
+      </w:r>
+      <w:proofErr w:type="spellEnd"/>
+      <w:r>
+        <w:rPr>
+          <w:rtl/>
+        </w:rPr>
+        <w:t xml:space="preserve"> دو </w:t>
+      </w:r>
+      <w:proofErr w:type="spellStart"/>
+      <w:r>
+        <w:rPr>
+          <w:rtl/>
+        </w:rPr>
+        <w:t>است</w:t>
+      </w:r>
+      <w:r>
+        <w:rPr>
+          <w:rFonts w:hint="cs"/>
+          <w:rtl/>
+        </w:rPr>
+        <w:t>ی</w:t>
+      </w:r>
+      <w:r>
+        <w:rPr>
+          <w:rFonts w:hint="eastAsia"/>
+          <w:rtl/>
+        </w:rPr>
+        <w:t>ت</w:t>
+      </w:r>
+      <w:proofErr w:type="spellEnd"/>
+      <w:r>
+        <w:rPr>
+          <w:rtl/>
+        </w:rPr>
+        <w:t xml:space="preserve"> در نظر گرفته شده ول</w:t>
+      </w:r>
+      <w:r>
+        <w:rPr>
+          <w:rFonts w:hint="cs"/>
+          <w:rtl/>
+        </w:rPr>
+        <w:t>ی</w:t>
+      </w:r>
+      <w:r>
+        <w:rPr>
+          <w:rtl/>
+        </w:rPr>
+        <w:t xml:space="preserve"> ا</w:t>
+      </w:r>
+      <w:r>
+        <w:rPr>
+          <w:rFonts w:hint="cs"/>
+          <w:rtl/>
+        </w:rPr>
+        <w:t>ی</w:t>
+      </w:r>
+      <w:r>
+        <w:rPr>
+          <w:rFonts w:hint="eastAsia"/>
+          <w:rtl/>
+        </w:rPr>
+        <w:t>نجا</w:t>
+      </w:r>
+      <w:r>
+        <w:rPr>
+          <w:rtl/>
+        </w:rPr>
+        <w:t xml:space="preserve"> با چرخه زدن رو</w:t>
+      </w:r>
+      <w:r>
+        <w:rPr>
+          <w:rFonts w:hint="cs"/>
+          <w:rtl/>
+        </w:rPr>
+        <w:t>ی</w:t>
+      </w:r>
+      <w:r>
+        <w:rPr>
+          <w:rtl/>
+        </w:rPr>
+        <w:t xml:space="preserve"> خود </w:t>
+      </w:r>
+      <w:proofErr w:type="spellStart"/>
+      <w:r>
+        <w:rPr>
+          <w:rtl/>
+        </w:rPr>
+        <w:t>است</w:t>
+      </w:r>
+      <w:r>
+        <w:rPr>
+          <w:rFonts w:hint="cs"/>
+          <w:rtl/>
+        </w:rPr>
+        <w:t>ی</w:t>
+      </w:r>
+      <w:r>
+        <w:rPr>
+          <w:rFonts w:hint="eastAsia"/>
+          <w:rtl/>
+        </w:rPr>
+        <w:t>ت</w:t>
+      </w:r>
+      <w:proofErr w:type="spellEnd"/>
+      <w:r>
+        <w:rPr>
+          <w:rtl/>
+        </w:rPr>
+        <w:t xml:space="preserve"> حل شده است.</w:t>
+      </w:r>
+    </w:p>
+    <w:p>
+      <w:pPr>
+        <w:pStyle w:val="Text"/>
+        <w:rPr>
+          <w:rtl/>
+        </w:rPr>
+      </w:pPr>
+      <w:r>
+        <w:rPr>
+          <w:rFonts w:hint="eastAsia"/>
+          <w:rtl/>
+        </w:rPr>
+        <w:t>ا</w:t>
+      </w:r>
+      <w:r>
+        <w:rPr>
+          <w:rFonts w:hint="cs"/>
+          <w:rtl/>
+        </w:rPr>
+        <w:t>ی</w:t>
+      </w:r>
+      <w:r>
+        <w:rPr>
+          <w:rFonts w:hint="eastAsia"/>
+          <w:rtl/>
+        </w:rPr>
+        <w:t>ن</w:t>
+      </w:r>
+      <w:r>
+        <w:rPr>
+          <w:rtl/>
+        </w:rPr>
+        <w:t xml:space="preserve"> انتخاب به خاطر ترد</w:t>
+      </w:r>
+      <w:r>
+        <w:rPr>
+          <w:rFonts w:hint="cs"/>
+          <w:rtl/>
+        </w:rPr>
+        <w:t>ی</w:t>
+      </w:r>
+      <w:r>
+        <w:rPr>
+          <w:rFonts w:hint="eastAsia"/>
+          <w:rtl/>
+        </w:rPr>
+        <w:t>د</w:t>
+      </w:r>
+      <w:r>
+        <w:rPr>
+          <w:rtl/>
+        </w:rPr>
+        <w:t xml:space="preserve"> در امکان وجود مشکل در </w:t>
+      </w:r>
+      <w:r>
+        <w:t>enable</w:t>
+      </w:r>
+      <w:r>
+        <w:rPr>
+          <w:rtl/>
+        </w:rPr>
+        <w:t xml:space="preserve"> کردن </w:t>
+      </w:r>
+      <w:r>
+        <w:t>counter</w:t>
+      </w:r>
+      <w:r>
+        <w:rPr>
+          <w:rtl/>
+        </w:rPr>
+        <w:t xml:space="preserve"> در همان </w:t>
+      </w:r>
+      <w:proofErr w:type="spellStart"/>
+      <w:r>
+        <w:rPr>
+          <w:rtl/>
+        </w:rPr>
+        <w:t>است</w:t>
+      </w:r>
+      <w:r>
+        <w:rPr>
+          <w:rFonts w:hint="cs"/>
+          <w:rtl/>
+        </w:rPr>
+        <w:t>ی</w:t>
+      </w:r>
+      <w:r>
+        <w:rPr>
+          <w:rFonts w:hint="eastAsia"/>
+          <w:rtl/>
+        </w:rPr>
+        <w:t>ت</w:t>
+      </w:r>
+      <w:r>
+        <w:rPr>
+          <w:rFonts w:hint="cs"/>
+          <w:rtl/>
+        </w:rPr>
+        <w:t>ی</w:t>
+      </w:r>
+      <w:proofErr w:type="spellEnd"/>
+      <w:r>
+        <w:rPr>
+          <w:rtl/>
+        </w:rPr>
+        <w:t xml:space="preserve"> که چک </w:t>
+      </w:r>
+      <w:proofErr w:type="spellStart"/>
+      <w:r>
+        <w:rPr>
+          <w:rtl/>
+        </w:rPr>
+        <w:t>م</w:t>
+      </w:r>
+      <w:r>
+        <w:rPr>
+          <w:rFonts w:hint="cs"/>
+          <w:rtl/>
+        </w:rPr>
+        <w:t>ی‌</w:t>
+      </w:r>
+      <w:r>
+        <w:rPr>
+          <w:rFonts w:hint="eastAsia"/>
+          <w:rtl/>
+        </w:rPr>
+        <w:t>شود</w:t>
+      </w:r>
+      <w:proofErr w:type="spellEnd"/>
+      <w:r>
+        <w:rPr>
+          <w:rtl/>
+        </w:rPr>
+        <w:t xml:space="preserve"> بود و مشکل</w:t>
+      </w:r>
+      <w:r>
+        <w:rPr>
+          <w:rFonts w:hint="cs"/>
+          <w:rtl/>
+        </w:rPr>
+        <w:t>ی</w:t>
+      </w:r>
+      <w:r>
+        <w:rPr>
+          <w:rtl/>
+        </w:rPr>
+        <w:t xml:space="preserve"> ا</w:t>
+      </w:r>
+      <w:r>
+        <w:rPr>
+          <w:rFonts w:hint="cs"/>
+          <w:rtl/>
+        </w:rPr>
+        <w:t>ی</w:t>
+      </w:r>
+      <w:r>
+        <w:rPr>
+          <w:rFonts w:hint="eastAsia"/>
+          <w:rtl/>
+        </w:rPr>
+        <w:t>جاد</w:t>
+      </w:r>
+      <w:r>
+        <w:rPr>
+          <w:rtl/>
+        </w:rPr>
+        <w:t xml:space="preserve"> </w:t>
+      </w:r>
+      <w:proofErr w:type="spellStart"/>
+      <w:r>
+        <w:rPr>
+          <w:rtl/>
+        </w:rPr>
+        <w:t>نم</w:t>
+      </w:r>
+      <w:r>
+        <w:rPr>
+          <w:rFonts w:hint="cs"/>
+          <w:rtl/>
+        </w:rPr>
+        <w:t>ی‌</w:t>
+      </w:r>
+      <w:r>
+        <w:rPr>
+          <w:rFonts w:hint="eastAsia"/>
+          <w:rtl/>
+        </w:rPr>
+        <w:t>کند</w:t>
+      </w:r>
+      <w:proofErr w:type="spellEnd"/>
+      <w:r>
+        <w:rPr>
+          <w:rtl/>
+        </w:rPr>
+        <w:t>.</w:t>
+      </w:r>
+    </w:p>
+    <w:p>
+      <w:pPr>
+        <w:pStyle w:val="Text"/>
+        <w:rPr>
+          <w:rtl/>
+        </w:rPr>
+      </w:pPr>
+      <w:r>
+        <w:rPr>
+          <w:rtl/>
+        </w:rPr>
+        <w:t>2. در طراح</w:t>
+      </w:r>
+      <w:r>
+        <w:rPr>
+          <w:rFonts w:hint="cs"/>
+          <w:rtl/>
+        </w:rPr>
+        <w:t>ی</w:t>
+      </w:r>
+      <w:r>
+        <w:rPr>
+          <w:rtl/>
+        </w:rPr>
+        <w:t xml:space="preserve"> آزمون برا</w:t>
+      </w:r>
+      <w:r>
+        <w:rPr>
+          <w:rFonts w:hint="cs"/>
+          <w:rtl/>
+        </w:rPr>
+        <w:t>ی</w:t>
+      </w:r>
+      <w:r>
+        <w:rPr>
+          <w:rtl/>
+        </w:rPr>
+        <w:t xml:space="preserve"> بخش </w:t>
+      </w:r>
+      <w:proofErr w:type="spellStart"/>
+      <w:r>
+        <w:t>ParityCalc</w:t>
+      </w:r>
+      <w:proofErr w:type="spellEnd"/>
+      <w:r>
+        <w:rPr>
+          <w:rtl/>
+        </w:rPr>
+        <w:t xml:space="preserve"> که همه </w:t>
+      </w:r>
+      <w:proofErr w:type="spellStart"/>
+      <w:r>
+        <w:rPr>
+          <w:rtl/>
+        </w:rPr>
+        <w:t>خانه‌ها</w:t>
+      </w:r>
+      <w:r>
+        <w:rPr>
+          <w:rFonts w:hint="cs"/>
+          <w:rtl/>
+        </w:rPr>
+        <w:t>ی</w:t>
+      </w:r>
+      <w:proofErr w:type="spellEnd"/>
+      <w:r>
+        <w:rPr>
+          <w:rtl/>
+        </w:rPr>
+        <w:t xml:space="preserve"> صفحه را </w:t>
+      </w:r>
+      <w:proofErr w:type="spellStart"/>
+      <w:r>
+        <w:rPr>
+          <w:rtl/>
+        </w:rPr>
+        <w:t>پ</w:t>
+      </w:r>
+      <w:r>
+        <w:rPr>
+          <w:rFonts w:hint="cs"/>
+          <w:rtl/>
+        </w:rPr>
+        <w:t>ی</w:t>
+      </w:r>
+      <w:r>
+        <w:rPr>
+          <w:rFonts w:hint="eastAsia"/>
+          <w:rtl/>
+        </w:rPr>
+        <w:t>ما</w:t>
+      </w:r>
+      <w:r>
+        <w:rPr>
+          <w:rFonts w:hint="cs"/>
+          <w:rtl/>
+        </w:rPr>
+        <w:t>ی</w:t>
+      </w:r>
+      <w:r>
+        <w:rPr>
+          <w:rFonts w:hint="eastAsia"/>
+          <w:rtl/>
+        </w:rPr>
+        <w:t>ش</w:t>
+      </w:r>
+      <w:proofErr w:type="spellEnd"/>
+      <w:r>
+        <w:rPr>
+          <w:rtl/>
+        </w:rPr>
+        <w:t xml:space="preserve"> کرده و مقدار جد</w:t>
+      </w:r>
+      <w:r>
+        <w:rPr>
+          <w:rFonts w:hint="cs"/>
+          <w:rtl/>
+        </w:rPr>
+        <w:t>ی</w:t>
+      </w:r>
+      <w:r>
+        <w:rPr>
+          <w:rFonts w:hint="eastAsia"/>
+          <w:rtl/>
+        </w:rPr>
+        <w:t>دش</w:t>
+      </w:r>
+      <w:r>
+        <w:rPr>
+          <w:rtl/>
+        </w:rPr>
+        <w:t xml:space="preserve"> را </w:t>
+      </w:r>
+      <w:proofErr w:type="spellStart"/>
+      <w:r>
+        <w:rPr>
+          <w:rtl/>
+        </w:rPr>
+        <w:t>م</w:t>
+      </w:r>
+      <w:r>
+        <w:rPr>
+          <w:rFonts w:hint="cs"/>
+          <w:rtl/>
+        </w:rPr>
+        <w:t>ی‌</w:t>
+      </w:r>
+      <w:r>
+        <w:rPr>
+          <w:rFonts w:hint="eastAsia"/>
+          <w:rtl/>
+        </w:rPr>
+        <w:t>گذارد</w:t>
+      </w:r>
+      <w:proofErr w:type="spellEnd"/>
+      <w:r>
+        <w:rPr>
+          <w:rFonts w:hint="eastAsia"/>
+          <w:rtl/>
+        </w:rPr>
+        <w:t>،</w:t>
+      </w:r>
+      <w:r>
+        <w:rPr>
+          <w:rtl/>
+        </w:rPr>
+        <w:t xml:space="preserve"> از دو </w:t>
+      </w:r>
+      <w:r>
+        <w:t>counter</w:t>
+      </w:r>
+      <w:r>
+        <w:rPr>
+          <w:rtl/>
+        </w:rPr>
+        <w:t xml:space="preserve"> استفاده شده که مثل دو چرخه درهم 5*5 اجرا </w:t>
+      </w:r>
+      <w:proofErr w:type="spellStart"/>
+      <w:r>
+        <w:rPr>
+          <w:rtl/>
+        </w:rPr>
+        <w:t>م</w:t>
+      </w:r>
+      <w:r>
+        <w:rPr>
+          <w:rFonts w:hint="cs"/>
+          <w:rtl/>
+        </w:rPr>
+        <w:t>ی‌</w:t>
+      </w:r>
+      <w:r>
+        <w:rPr>
+          <w:rFonts w:hint="eastAsia"/>
+          <w:rtl/>
+        </w:rPr>
+        <w:t>شود</w:t>
+      </w:r>
+      <w:proofErr w:type="spellEnd"/>
+      <w:r>
+        <w:rPr>
+          <w:rtl/>
+        </w:rPr>
+        <w:t xml:space="preserve">. </w:t>
+      </w:r>
+      <w:r>
+        <w:rPr>
+          <w:rFonts w:hint="cs"/>
+          <w:rtl/>
+        </w:rPr>
+        <w:t>ی</w:t>
+      </w:r>
+      <w:r>
+        <w:rPr>
+          <w:rFonts w:hint="eastAsia"/>
+          <w:rtl/>
+        </w:rPr>
+        <w:t>عن</w:t>
+      </w:r>
+      <w:r>
+        <w:rPr>
+          <w:rFonts w:hint="cs"/>
+          <w:rtl/>
+        </w:rPr>
+        <w:t>ی</w:t>
+      </w:r>
+      <w:r>
+        <w:rPr>
+          <w:rtl/>
+        </w:rPr>
+        <w:t xml:space="preserve"> به </w:t>
+      </w:r>
+      <w:proofErr w:type="spellStart"/>
+      <w:r>
+        <w:rPr>
+          <w:rtl/>
+        </w:rPr>
+        <w:t>ازا</w:t>
+      </w:r>
+      <w:r>
+        <w:rPr>
+          <w:rFonts w:hint="cs"/>
+          <w:rtl/>
+        </w:rPr>
+        <w:t>ی</w:t>
+      </w:r>
+      <w:proofErr w:type="spellEnd"/>
+      <w:r>
+        <w:rPr>
+          <w:rtl/>
+        </w:rPr>
+        <w:t xml:space="preserve"> هر خانه سطر پا</w:t>
+      </w:r>
+      <w:r>
+        <w:rPr>
+          <w:rFonts w:hint="cs"/>
+          <w:rtl/>
+        </w:rPr>
+        <w:t>یی</w:t>
+      </w:r>
+      <w:r>
+        <w:rPr>
+          <w:rFonts w:hint="eastAsia"/>
+          <w:rtl/>
+        </w:rPr>
+        <w:t>ن</w:t>
+      </w:r>
+      <w:r>
+        <w:rPr>
+          <w:rtl/>
+        </w:rPr>
+        <w:t xml:space="preserve"> </w:t>
+      </w:r>
+      <w:proofErr w:type="spellStart"/>
+      <w:r>
+        <w:rPr>
+          <w:rtl/>
+        </w:rPr>
+        <w:t>ماتر</w:t>
+      </w:r>
+      <w:r>
+        <w:rPr>
+          <w:rFonts w:hint="cs"/>
+          <w:rtl/>
+        </w:rPr>
+        <w:t>ی</w:t>
+      </w:r>
+      <w:r>
+        <w:rPr>
+          <w:rFonts w:hint="eastAsia"/>
+          <w:rtl/>
+        </w:rPr>
+        <w:t>س</w:t>
+      </w:r>
+      <w:proofErr w:type="spellEnd"/>
+      <w:r>
+        <w:rPr>
+          <w:rFonts w:hint="eastAsia"/>
+          <w:rtl/>
+        </w:rPr>
+        <w:t>،</w:t>
+      </w:r>
+      <w:r>
+        <w:rPr>
+          <w:rtl/>
+        </w:rPr>
+        <w:t xml:space="preserve"> ابتدا کل ستون </w:t>
+      </w:r>
+      <w:proofErr w:type="spellStart"/>
+      <w:r>
+        <w:rPr>
+          <w:rtl/>
+        </w:rPr>
+        <w:t>اش</w:t>
+      </w:r>
+      <w:proofErr w:type="spellEnd"/>
+      <w:r>
+        <w:rPr>
+          <w:rtl/>
+        </w:rPr>
+        <w:t xml:space="preserve"> تغ</w:t>
+      </w:r>
+      <w:r>
+        <w:rPr>
+          <w:rFonts w:hint="cs"/>
+          <w:rtl/>
+        </w:rPr>
+        <w:t>یی</w:t>
+      </w:r>
+      <w:r>
+        <w:rPr>
+          <w:rFonts w:hint="eastAsia"/>
+          <w:rtl/>
+        </w:rPr>
+        <w:t>ر</w:t>
+      </w:r>
+      <w:r>
+        <w:rPr>
+          <w:rtl/>
+        </w:rPr>
+        <w:t xml:space="preserve"> کرده و سپس به بعد</w:t>
+      </w:r>
+      <w:r>
+        <w:rPr>
+          <w:rFonts w:hint="cs"/>
+          <w:rtl/>
+        </w:rPr>
+        <w:t>ی</w:t>
+      </w:r>
+      <w:r>
+        <w:rPr>
+          <w:rtl/>
+        </w:rPr>
+        <w:t xml:space="preserve"> </w:t>
+      </w:r>
+      <w:proofErr w:type="spellStart"/>
+      <w:r>
+        <w:rPr>
+          <w:rtl/>
+        </w:rPr>
+        <w:t>م</w:t>
+      </w:r>
+      <w:r>
+        <w:rPr>
+          <w:rFonts w:hint="cs"/>
+          <w:rtl/>
+        </w:rPr>
+        <w:t>ی‌</w:t>
+      </w:r>
+      <w:r>
+        <w:rPr>
+          <w:rFonts w:hint="eastAsia"/>
+          <w:rtl/>
+        </w:rPr>
+        <w:t>رود</w:t>
+      </w:r>
+      <w:proofErr w:type="spellEnd"/>
+      <w:r>
+        <w:rPr>
+          <w:rtl/>
+        </w:rPr>
+        <w:t xml:space="preserve"> ول</w:t>
+      </w:r>
+      <w:r>
+        <w:rPr>
+          <w:rFonts w:hint="cs"/>
+          <w:rtl/>
+        </w:rPr>
+        <w:t>ی</w:t>
+      </w:r>
+      <w:r>
+        <w:rPr>
+          <w:rtl/>
+        </w:rPr>
+        <w:t xml:space="preserve"> </w:t>
+      </w:r>
+      <w:r>
+        <w:rPr>
+          <w:rFonts w:hint="eastAsia"/>
+          <w:rtl/>
+        </w:rPr>
+        <w:t>در</w:t>
+      </w:r>
+      <w:r>
+        <w:rPr>
+          <w:rtl/>
+        </w:rPr>
+        <w:t xml:space="preserve"> ا</w:t>
+      </w:r>
+      <w:r>
+        <w:rPr>
+          <w:rFonts w:hint="cs"/>
+          <w:rtl/>
+        </w:rPr>
+        <w:t>ی</w:t>
+      </w:r>
+      <w:r>
+        <w:rPr>
+          <w:rFonts w:hint="eastAsia"/>
+          <w:rtl/>
+        </w:rPr>
+        <w:t>نجا</w:t>
+      </w:r>
+      <w:r>
+        <w:rPr>
+          <w:rtl/>
+        </w:rPr>
+        <w:t xml:space="preserve"> هر 25 خانه به ترت</w:t>
+      </w:r>
+      <w:r>
+        <w:rPr>
+          <w:rFonts w:hint="cs"/>
+          <w:rtl/>
+        </w:rPr>
+        <w:t>ی</w:t>
+      </w:r>
+      <w:r>
+        <w:rPr>
+          <w:rFonts w:hint="eastAsia"/>
+          <w:rtl/>
+        </w:rPr>
+        <w:t>ب</w:t>
+      </w:r>
+      <w:r>
+        <w:rPr>
+          <w:rtl/>
+        </w:rPr>
+        <w:t xml:space="preserve"> </w:t>
+      </w:r>
+      <w:proofErr w:type="spellStart"/>
+      <w:r>
+        <w:rPr>
+          <w:rtl/>
+        </w:rPr>
+        <w:t>پ</w:t>
+      </w:r>
+      <w:r>
+        <w:rPr>
+          <w:rFonts w:hint="cs"/>
+          <w:rtl/>
+        </w:rPr>
+        <w:t>ی</w:t>
+      </w:r>
+      <w:r>
+        <w:rPr>
+          <w:rFonts w:hint="eastAsia"/>
+          <w:rtl/>
+        </w:rPr>
+        <w:t>ما</w:t>
+      </w:r>
+      <w:r>
+        <w:rPr>
+          <w:rFonts w:hint="cs"/>
+          <w:rtl/>
+        </w:rPr>
+        <w:t>ی</w:t>
+      </w:r>
+      <w:r>
+        <w:rPr>
+          <w:rFonts w:hint="eastAsia"/>
+          <w:rtl/>
+        </w:rPr>
+        <w:t>ش</w:t>
+      </w:r>
+      <w:proofErr w:type="spellEnd"/>
+      <w:r>
+        <w:rPr>
+          <w:rtl/>
+        </w:rPr>
+        <w:t xml:space="preserve"> </w:t>
+      </w:r>
+      <w:proofErr w:type="spellStart"/>
+      <w:r>
+        <w:rPr>
+          <w:rtl/>
+        </w:rPr>
+        <w:t>م</w:t>
+      </w:r>
+      <w:r>
+        <w:rPr>
+          <w:rFonts w:hint="cs"/>
+          <w:rtl/>
+        </w:rPr>
+        <w:t>ی‌</w:t>
+      </w:r>
+      <w:r>
+        <w:rPr>
+          <w:rFonts w:hint="eastAsia"/>
+          <w:rtl/>
+        </w:rPr>
+        <w:t>شوند</w:t>
+      </w:r>
+      <w:proofErr w:type="spellEnd"/>
+      <w:r>
+        <w:rPr>
+          <w:rtl/>
+        </w:rPr>
+        <w:t>.</w:t>
+      </w:r>
+    </w:p>
+    <w:p>
+      <w:pPr>
+        <w:pStyle w:val="Text"/>
+        <w:rPr>
+          <w:rtl/>
+        </w:rPr>
+      </w:pPr>
+      <w:r>
+        <w:rPr>
+          <w:rFonts w:hint="eastAsia"/>
+          <w:rtl/>
+        </w:rPr>
+        <w:t>ا</w:t>
+      </w:r>
+      <w:r>
+        <w:rPr>
+          <w:rFonts w:hint="cs"/>
+          <w:rtl/>
+        </w:rPr>
+        <w:t>ی</w:t>
+      </w:r>
+      <w:r>
+        <w:rPr>
+          <w:rFonts w:hint="eastAsia"/>
+          <w:rtl/>
+        </w:rPr>
+        <w:t>ن</w:t>
+      </w:r>
+      <w:r>
+        <w:rPr>
+          <w:rtl/>
+        </w:rPr>
+        <w:t xml:space="preserve"> انتخاب به دل</w:t>
+      </w:r>
+      <w:r>
+        <w:rPr>
+          <w:rFonts w:hint="cs"/>
+          <w:rtl/>
+        </w:rPr>
+        <w:t>ی</w:t>
+      </w:r>
+      <w:r>
+        <w:rPr>
+          <w:rFonts w:hint="eastAsia"/>
+          <w:rtl/>
+        </w:rPr>
+        <w:t>ل</w:t>
+      </w:r>
+      <w:r>
+        <w:rPr>
+          <w:rtl/>
+        </w:rPr>
+        <w:t xml:space="preserve"> سع</w:t>
+      </w:r>
+      <w:r>
+        <w:rPr>
+          <w:rFonts w:hint="cs"/>
+          <w:rtl/>
+        </w:rPr>
+        <w:t>ی</w:t>
+      </w:r>
+      <w:r>
+        <w:rPr>
+          <w:rtl/>
+        </w:rPr>
+        <w:t xml:space="preserve"> در مواز</w:t>
+      </w:r>
+      <w:r>
+        <w:rPr>
+          <w:rFonts w:hint="cs"/>
+          <w:rtl/>
+        </w:rPr>
+        <w:t>ی</w:t>
+      </w:r>
+      <w:r>
+        <w:rPr>
+          <w:rtl/>
+        </w:rPr>
+        <w:t xml:space="preserve"> ساز</w:t>
+      </w:r>
+      <w:r>
+        <w:rPr>
+          <w:rFonts w:hint="cs"/>
+          <w:rtl/>
+        </w:rPr>
+        <w:t>ی</w:t>
+      </w:r>
+      <w:r>
+        <w:rPr>
+          <w:rtl/>
+        </w:rPr>
+        <w:t xml:space="preserve"> تغ</w:t>
+      </w:r>
+      <w:r>
+        <w:rPr>
+          <w:rFonts w:hint="cs"/>
+          <w:rtl/>
+        </w:rPr>
+        <w:t>یی</w:t>
+      </w:r>
+      <w:r>
+        <w:rPr>
+          <w:rFonts w:hint="eastAsia"/>
+          <w:rtl/>
+        </w:rPr>
+        <w:t>ر</w:t>
+      </w:r>
+      <w:r>
+        <w:rPr>
+          <w:rtl/>
+        </w:rPr>
+        <w:t xml:space="preserve"> هر 5 </w:t>
+      </w:r>
+      <w:proofErr w:type="spellStart"/>
+      <w:r>
+        <w:rPr>
+          <w:rtl/>
+        </w:rPr>
+        <w:t>المان</w:t>
+      </w:r>
+      <w:proofErr w:type="spellEnd"/>
+      <w:r>
+        <w:rPr>
+          <w:rtl/>
+        </w:rPr>
+        <w:t xml:space="preserve"> </w:t>
+      </w:r>
+      <w:proofErr w:type="spellStart"/>
+      <w:r>
+        <w:rPr>
+          <w:rtl/>
+        </w:rPr>
+        <w:t>ستون‌ها</w:t>
+      </w:r>
+      <w:proofErr w:type="spellEnd"/>
+      <w:r>
+        <w:rPr>
+          <w:rtl/>
+        </w:rPr>
+        <w:t xml:space="preserve"> با هم بوده که با شکست مواجه شد و جز داشتن </w:t>
+      </w:r>
+      <w:r>
+        <w:rPr>
+          <w:rFonts w:hint="cs"/>
+          <w:rtl/>
+        </w:rPr>
+        <w:t>ی</w:t>
+      </w:r>
+      <w:r>
+        <w:rPr>
+          <w:rFonts w:hint="eastAsia"/>
+          <w:rtl/>
+        </w:rPr>
+        <w:t>ک</w:t>
+      </w:r>
+      <w:r>
+        <w:rPr>
+          <w:rtl/>
+        </w:rPr>
+        <w:t xml:space="preserve"> </w:t>
+      </w:r>
+      <w:r>
+        <w:t>counter</w:t>
+      </w:r>
+      <w:r>
+        <w:rPr>
+          <w:rtl/>
+        </w:rPr>
+        <w:t xml:space="preserve"> ب</w:t>
+      </w:r>
+      <w:r>
+        <w:rPr>
+          <w:rFonts w:hint="cs"/>
+          <w:rtl/>
+        </w:rPr>
+        <w:t>ی</w:t>
+      </w:r>
+      <w:r>
+        <w:rPr>
+          <w:rFonts w:hint="eastAsia"/>
+          <w:rtl/>
+        </w:rPr>
+        <w:t>شتر</w:t>
+      </w:r>
+      <w:r>
+        <w:rPr>
+          <w:rtl/>
+        </w:rPr>
+        <w:t xml:space="preserve"> فرق</w:t>
+      </w:r>
+      <w:r>
+        <w:rPr>
+          <w:rFonts w:hint="cs"/>
+          <w:rtl/>
+        </w:rPr>
+        <w:t>ی</w:t>
+      </w:r>
+      <w:r>
+        <w:rPr>
+          <w:rtl/>
+        </w:rPr>
+        <w:t xml:space="preserve"> با </w:t>
+      </w:r>
+      <w:proofErr w:type="spellStart"/>
+      <w:r>
+        <w:rPr>
+          <w:rtl/>
+        </w:rPr>
+        <w:t>پ</w:t>
+      </w:r>
+      <w:r>
+        <w:rPr>
+          <w:rFonts w:hint="cs"/>
+          <w:rtl/>
+        </w:rPr>
+        <w:t>ی</w:t>
+      </w:r>
+      <w:r>
+        <w:rPr>
+          <w:rFonts w:hint="eastAsia"/>
+          <w:rtl/>
+        </w:rPr>
+        <w:t>ما</w:t>
+      </w:r>
+      <w:r>
+        <w:rPr>
+          <w:rFonts w:hint="cs"/>
+          <w:rtl/>
+        </w:rPr>
+        <w:t>ی</w:t>
+      </w:r>
+      <w:r>
+        <w:rPr>
+          <w:rFonts w:hint="eastAsia"/>
+          <w:rtl/>
+        </w:rPr>
+        <w:t>ش</w:t>
+      </w:r>
+      <w:proofErr w:type="spellEnd"/>
+      <w:r>
+        <w:rPr>
+          <w:rtl/>
+        </w:rPr>
+        <w:t xml:space="preserve"> 25 </w:t>
+      </w:r>
+      <w:proofErr w:type="spellStart"/>
+      <w:r>
+        <w:rPr>
+          <w:rtl/>
+        </w:rPr>
+        <w:t>خانه‌ا</w:t>
+      </w:r>
+      <w:r>
+        <w:rPr>
+          <w:rFonts w:hint="cs"/>
+          <w:rtl/>
+        </w:rPr>
+        <w:t>ی</w:t>
+      </w:r>
+      <w:proofErr w:type="spellEnd"/>
+      <w:r>
+        <w:rPr>
+          <w:rtl/>
+        </w:rPr>
+        <w:t xml:space="preserve"> ندارد.</w:t>
+      </w:r>
+    </w:p>
+    <w:p>
+      <w:pPr>
+        <w:pStyle w:val="Text"/>
+        <w:rPr>
+          <w:rtl/>
+        </w:rPr>
+      </w:pPr>
+      <w:r>
+        <w:rPr>
+          <w:rtl/>
+        </w:rPr>
+        <w:t>3. در آزمون برا</w:t>
+      </w:r>
+      <w:r>
+        <w:rPr>
+          <w:rFonts w:hint="cs"/>
+          <w:rtl/>
+        </w:rPr>
+        <w:t>ی</w:t>
+      </w:r>
+      <w:r>
+        <w:rPr>
+          <w:rtl/>
+        </w:rPr>
+        <w:t xml:space="preserve"> تغ</w:t>
+      </w:r>
+      <w:r>
+        <w:rPr>
+          <w:rFonts w:hint="cs"/>
+          <w:rtl/>
+        </w:rPr>
+        <w:t>یی</w:t>
+      </w:r>
+      <w:r>
+        <w:rPr>
+          <w:rFonts w:hint="eastAsia"/>
+          <w:rtl/>
+        </w:rPr>
+        <w:t>ر</w:t>
+      </w:r>
+      <w:r>
+        <w:rPr>
+          <w:rtl/>
+        </w:rPr>
+        <w:t xml:space="preserve"> </w:t>
+      </w:r>
+      <w:r>
+        <w:rPr>
+          <w:rFonts w:hint="cs"/>
+          <w:rtl/>
+        </w:rPr>
+        <w:t>ی</w:t>
+      </w:r>
+      <w:r>
+        <w:rPr>
+          <w:rFonts w:hint="eastAsia"/>
+          <w:rtl/>
+        </w:rPr>
+        <w:t>ک</w:t>
+      </w:r>
+      <w:r>
+        <w:rPr>
+          <w:rtl/>
+        </w:rPr>
+        <w:t xml:space="preserve"> ب</w:t>
+      </w:r>
+      <w:r>
+        <w:rPr>
+          <w:rFonts w:hint="cs"/>
+          <w:rtl/>
+        </w:rPr>
+        <w:t>ی</w:t>
+      </w:r>
+      <w:r>
+        <w:rPr>
+          <w:rFonts w:hint="eastAsia"/>
+          <w:rtl/>
+        </w:rPr>
+        <w:t>ت</w:t>
+      </w:r>
+      <w:r>
+        <w:rPr>
+          <w:rtl/>
+        </w:rPr>
+        <w:t xml:space="preserve"> </w:t>
+      </w:r>
+      <w:proofErr w:type="spellStart"/>
+      <w:r>
+        <w:rPr>
+          <w:rtl/>
+        </w:rPr>
+        <w:t>رج</w:t>
+      </w:r>
+      <w:r>
+        <w:rPr>
+          <w:rFonts w:hint="cs"/>
+          <w:rtl/>
+        </w:rPr>
+        <w:t>ی</w:t>
+      </w:r>
+      <w:r>
+        <w:rPr>
+          <w:rFonts w:hint="eastAsia"/>
+          <w:rtl/>
+        </w:rPr>
+        <w:t>ستر</w:t>
+      </w:r>
+      <w:proofErr w:type="spellEnd"/>
+      <w:r>
+        <w:rPr>
+          <w:rtl/>
+        </w:rPr>
+        <w:t xml:space="preserve"> از </w:t>
+      </w:r>
+      <w:r>
+        <w:t>module</w:t>
+      </w:r>
+      <w:r>
+        <w:rPr>
+          <w:rtl/>
+        </w:rPr>
+        <w:t xml:space="preserve"> ا</w:t>
+      </w:r>
+      <w:r>
+        <w:rPr>
+          <w:rFonts w:hint="cs"/>
+          <w:rtl/>
+        </w:rPr>
+        <w:t>ی</w:t>
+      </w:r>
+      <w:r>
+        <w:rPr>
+          <w:rtl/>
+        </w:rPr>
+        <w:t xml:space="preserve"> به نام </w:t>
+      </w:r>
+      <w:proofErr w:type="spellStart"/>
+      <w:r>
+        <w:t>BitLoader</w:t>
+      </w:r>
+      <w:proofErr w:type="spellEnd"/>
+      <w:r>
+        <w:rPr>
+          <w:rtl/>
+        </w:rPr>
+        <w:t xml:space="preserve"> استفاده شده که خروج</w:t>
+      </w:r>
+      <w:r>
+        <w:rPr>
+          <w:rFonts w:hint="cs"/>
+          <w:rtl/>
+        </w:rPr>
+        <w:t>ی</w:t>
+      </w:r>
+      <w:r>
+        <w:rPr>
+          <w:rtl/>
+        </w:rPr>
+        <w:t xml:space="preserve"> </w:t>
+      </w:r>
+      <w:proofErr w:type="spellStart"/>
+      <w:r>
+        <w:rPr>
+          <w:rtl/>
+        </w:rPr>
+        <w:t>رج</w:t>
+      </w:r>
+      <w:r>
+        <w:rPr>
+          <w:rFonts w:hint="cs"/>
+          <w:rtl/>
+        </w:rPr>
+        <w:t>ی</w:t>
+      </w:r>
+      <w:r>
+        <w:rPr>
+          <w:rFonts w:hint="eastAsia"/>
+          <w:rtl/>
+        </w:rPr>
+        <w:t>ستر</w:t>
+      </w:r>
+      <w:proofErr w:type="spellEnd"/>
+      <w:r>
+        <w:rPr>
+          <w:rFonts w:hint="eastAsia"/>
+          <w:rtl/>
+        </w:rPr>
+        <w:t>،</w:t>
+      </w:r>
+      <w:r>
+        <w:rPr>
+          <w:rtl/>
+        </w:rPr>
+        <w:t xml:space="preserve"> </w:t>
+      </w:r>
+      <w:proofErr w:type="spellStart"/>
+      <w:r>
+        <w:rPr>
+          <w:rtl/>
+        </w:rPr>
+        <w:t>اند</w:t>
+      </w:r>
+      <w:r>
+        <w:rPr>
+          <w:rFonts w:hint="cs"/>
+          <w:rtl/>
+        </w:rPr>
+        <w:t>ی</w:t>
+      </w:r>
+      <w:r>
+        <w:rPr>
+          <w:rFonts w:hint="eastAsia"/>
+          <w:rtl/>
+        </w:rPr>
+        <w:t>س</w:t>
+      </w:r>
+      <w:proofErr w:type="spellEnd"/>
+      <w:r>
+        <w:rPr>
+          <w:rtl/>
+        </w:rPr>
+        <w:t xml:space="preserve"> </w:t>
+      </w:r>
+      <w:proofErr w:type="spellStart"/>
+      <w:r>
+        <w:t>i</w:t>
+      </w:r>
+      <w:proofErr w:type="spellEnd"/>
+      <w:r>
+        <w:rPr>
+          <w:rtl/>
+        </w:rPr>
+        <w:t xml:space="preserve"> و مقدار مورد نظر را گرفته و محتوا</w:t>
+      </w:r>
+      <w:r>
+        <w:rPr>
+          <w:rFonts w:hint="cs"/>
+          <w:rtl/>
+        </w:rPr>
+        <w:t>ی</w:t>
+      </w:r>
+      <w:r>
+        <w:rPr>
+          <w:rtl/>
+        </w:rPr>
+        <w:t xml:space="preserve"> جد</w:t>
+      </w:r>
+      <w:r>
+        <w:rPr>
+          <w:rFonts w:hint="cs"/>
+          <w:rtl/>
+        </w:rPr>
+        <w:t>ی</w:t>
+      </w:r>
+      <w:r>
+        <w:rPr>
+          <w:rFonts w:hint="eastAsia"/>
+          <w:rtl/>
+        </w:rPr>
+        <w:t>د</w:t>
+      </w:r>
+      <w:r>
+        <w:rPr>
+          <w:rtl/>
+        </w:rPr>
+        <w:t xml:space="preserve"> را خروج</w:t>
+      </w:r>
+      <w:r>
+        <w:rPr>
+          <w:rFonts w:hint="cs"/>
+          <w:rtl/>
+        </w:rPr>
+        <w:t>ی</w:t>
+      </w:r>
+      <w:r>
+        <w:rPr>
+          <w:rtl/>
+        </w:rPr>
+        <w:t xml:space="preserve"> </w:t>
+      </w:r>
+      <w:proofErr w:type="spellStart"/>
+      <w:r>
+        <w:rPr>
+          <w:rtl/>
+        </w:rPr>
+        <w:t>م</w:t>
+      </w:r>
+      <w:r>
+        <w:rPr>
+          <w:rFonts w:hint="cs"/>
+          <w:rtl/>
+        </w:rPr>
+        <w:t>ی‌</w:t>
+      </w:r>
+      <w:r>
+        <w:rPr>
+          <w:rFonts w:hint="eastAsia"/>
+          <w:rtl/>
+        </w:rPr>
+        <w:t>دهد</w:t>
+      </w:r>
+      <w:proofErr w:type="spellEnd"/>
+      <w:r>
+        <w:rPr>
+          <w:rtl/>
+        </w:rPr>
+        <w:t xml:space="preserve"> که با</w:t>
+      </w:r>
+      <w:r>
+        <w:rPr>
+          <w:rFonts w:hint="cs"/>
+          <w:rtl/>
+        </w:rPr>
+        <w:t>ی</w:t>
+      </w:r>
+      <w:r>
+        <w:rPr>
+          <w:rFonts w:hint="eastAsia"/>
+          <w:rtl/>
+        </w:rPr>
+        <w:t>د</w:t>
+      </w:r>
+      <w:r>
+        <w:rPr>
+          <w:rtl/>
+        </w:rPr>
+        <w:t xml:space="preserve"> با </w:t>
+      </w:r>
+      <w:r>
+        <w:t>multiplexer</w:t>
+      </w:r>
+      <w:r>
+        <w:rPr>
+          <w:rtl/>
+        </w:rPr>
+        <w:t xml:space="preserve"> ا</w:t>
+      </w:r>
+      <w:r>
+        <w:rPr>
+          <w:rFonts w:hint="cs"/>
+          <w:rtl/>
+        </w:rPr>
+        <w:t>ی</w:t>
+      </w:r>
+      <w:r>
+        <w:rPr>
+          <w:rtl/>
+        </w:rPr>
+        <w:t xml:space="preserve"> وارد </w:t>
+      </w:r>
+      <w:proofErr w:type="spellStart"/>
+      <w:r>
+        <w:rPr>
+          <w:rtl/>
+        </w:rPr>
+        <w:t>رج</w:t>
+      </w:r>
+      <w:r>
+        <w:rPr>
+          <w:rFonts w:hint="cs"/>
+          <w:rtl/>
+        </w:rPr>
+        <w:t>ی</w:t>
+      </w:r>
+      <w:r>
+        <w:rPr>
+          <w:rFonts w:hint="eastAsia"/>
+          <w:rtl/>
+        </w:rPr>
+        <w:t>ستر</w:t>
+      </w:r>
+      <w:proofErr w:type="spellEnd"/>
+      <w:r>
+        <w:rPr>
+          <w:rtl/>
+        </w:rPr>
+        <w:t xml:space="preserve"> بشود.</w:t>
+      </w:r>
+    </w:p>
+    <w:p>
+      <w:pPr>
+        <w:pStyle w:val="Text"/>
+        <w:rPr>
+          <w:rtl/>
+        </w:rPr>
+      </w:pPr>
+      <w:r>
+        <w:rPr>
+          <w:rFonts w:hint="eastAsia"/>
+          <w:rtl/>
+        </w:rPr>
+        <w:t>در</w:t>
+      </w:r>
+      <w:r>
+        <w:rPr>
+          <w:rtl/>
+        </w:rPr>
+        <w:t xml:space="preserve"> طراح</w:t>
+      </w:r>
+      <w:r>
+        <w:rPr>
+          <w:rFonts w:hint="cs"/>
+          <w:rtl/>
+        </w:rPr>
+        <w:t>ی</w:t>
+      </w:r>
+      <w:r>
+        <w:rPr>
+          <w:rtl/>
+        </w:rPr>
+        <w:t xml:space="preserve"> کنون</w:t>
+      </w:r>
+      <w:r>
+        <w:rPr>
+          <w:rFonts w:hint="cs"/>
+          <w:rtl/>
+        </w:rPr>
+        <w:t>ی</w:t>
+      </w:r>
+      <w:r>
+        <w:rPr>
+          <w:rtl/>
+        </w:rPr>
+        <w:t xml:space="preserve"> از </w:t>
+      </w:r>
+      <w:r>
+        <w:t>shift register</w:t>
+      </w:r>
+      <w:r>
+        <w:rPr>
+          <w:rtl/>
+        </w:rPr>
+        <w:t xml:space="preserve"> ها استفاده شده و ن</w:t>
+      </w:r>
+      <w:r>
+        <w:rPr>
+          <w:rFonts w:hint="cs"/>
+          <w:rtl/>
+        </w:rPr>
+        <w:t>ی</w:t>
+      </w:r>
+      <w:r>
+        <w:rPr>
+          <w:rFonts w:hint="eastAsia"/>
+          <w:rtl/>
+        </w:rPr>
+        <w:t>از</w:t>
+      </w:r>
+      <w:r>
+        <w:rPr>
+          <w:rFonts w:hint="cs"/>
+          <w:rtl/>
+        </w:rPr>
+        <w:t>ی</w:t>
+      </w:r>
+      <w:r>
+        <w:rPr>
+          <w:rtl/>
+        </w:rPr>
+        <w:t xml:space="preserve"> به ا</w:t>
+      </w:r>
+      <w:r>
+        <w:rPr>
+          <w:rFonts w:hint="cs"/>
+          <w:rtl/>
+        </w:rPr>
+        <w:t>ی</w:t>
+      </w:r>
+      <w:r>
+        <w:rPr>
+          <w:rFonts w:hint="eastAsia"/>
+          <w:rtl/>
+        </w:rPr>
+        <w:t>ن</w:t>
+      </w:r>
+      <w:r>
+        <w:rPr>
+          <w:rtl/>
+        </w:rPr>
+        <w:t xml:space="preserve"> </w:t>
+      </w:r>
+      <w:r>
+        <w:t>module</w:t>
+      </w:r>
+      <w:r>
+        <w:rPr>
+          <w:rtl/>
+        </w:rPr>
+        <w:t xml:space="preserve"> ن</w:t>
+      </w:r>
+      <w:r>
+        <w:rPr>
+          <w:rFonts w:hint="cs"/>
+          <w:rtl/>
+        </w:rPr>
+        <w:t>ی</w:t>
+      </w:r>
+      <w:r>
+        <w:rPr>
+          <w:rFonts w:hint="eastAsia"/>
+          <w:rtl/>
+        </w:rPr>
+        <w:t>ست</w:t>
+      </w:r>
+      <w:r>
+        <w:rPr>
+          <w:rtl/>
+        </w:rPr>
+        <w:t>.</w:t>
+      </w:r>
+    </w:p>
+    <w:p>
+      <w:pPr>
+        <w:pStyle w:val="Heading1"/>
+      </w:pPr>
+      <w:r>
+        <w:rPr>
+          <w:rFonts w:hint="cs"/>
+          <w:rtl/>
+        </w:rPr>
+        <w:t>تغییرات ایجاد شده نسبت به طراحی ارائه شده (پاشا براهیمی)</w:t>
+      </w:r>
+    </w:p>
+    <w:p>
+      <w:pPr>
+        <w:pStyle w:val="Text"/>
+        <w:rPr>
+          <w:rtl/>
+        </w:rPr>
+      </w:pPr>
+      <w:r>
+        <w:rPr>
+          <w:rFonts w:hint="cs"/>
+          <w:rtl/>
+        </w:rPr>
+        <w:t xml:space="preserve">طراحی نهایی در واقع ترکیبی از طراحی من و میثاق است. در </w:t>
+      </w:r>
+      <w:proofErr w:type="spellStart"/>
+      <w:r>
+        <w:rPr>
+          <w:rFonts w:hint="cs"/>
+          <w:rtl/>
+        </w:rPr>
+        <w:t>بخش‌هایی</w:t>
+      </w:r>
+      <w:proofErr w:type="spellEnd"/>
+      <w:r>
+        <w:rPr>
+          <w:rFonts w:hint="cs"/>
+          <w:rtl/>
+        </w:rPr>
+        <w:t xml:space="preserve"> تفاوت وجود دارد که در ادامه ذکر </w:t>
+      </w:r>
+      <w:proofErr w:type="spellStart"/>
+      <w:r>
+        <w:rPr>
+          <w:rFonts w:hint="cs"/>
+          <w:rtl/>
+        </w:rPr>
+        <w:t>می‌شود</w:t>
+      </w:r>
+      <w:proofErr w:type="spellEnd"/>
+      <w:r>
+        <w:rPr>
+          <w:rFonts w:hint="cs"/>
+          <w:rtl/>
+        </w:rPr>
+        <w:t>.</w:t>
+      </w:r>
+    </w:p>
+    <w:p>
+      <w:pPr>
+        <w:pStyle w:val="Text"/>
+      </w:pPr>
+      <w:r>
+        <w:rPr>
+          <w:rFonts w:hint="cs"/>
+          <w:rtl/>
+        </w:rPr>
+        <w:t xml:space="preserve">در ابتدا در </w:t>
+      </w:r>
+      <w:proofErr w:type="spellStart"/>
+      <w:r>
+        <w:rPr>
+          <w:rFonts w:hint="cs"/>
+          <w:rtl/>
+        </w:rPr>
+        <w:t>ماژول</w:t>
+      </w:r>
+      <w:proofErr w:type="spellEnd"/>
+      <w:r>
+        <w:rPr>
+          <w:rFonts w:hint="cs"/>
+          <w:rtl/>
+        </w:rPr>
+        <w:t xml:space="preserve"> </w:t>
+      </w:r>
+      <w:proofErr w:type="spellStart"/>
+      <w:r>
+        <w:t>ColumnParityCalculator</w:t>
+      </w:r>
+      <w:proofErr w:type="spellEnd"/>
+      <w:r>
+        <w:rPr>
+          <w:rFonts w:hint="cs"/>
+          <w:rtl/>
+        </w:rPr>
+        <w:t xml:space="preserve"> مشکلاتی وجود داشت که رفع شد. ورودی </w:t>
+      </w:r>
+      <w:r>
+        <w:t>adder</w:t>
+      </w:r>
+      <w:r>
+        <w:rPr>
+          <w:rFonts w:hint="cs"/>
+          <w:rtl/>
+        </w:rPr>
+        <w:t xml:space="preserve">های این ماژول باید مضارب 5 باشند در صورتی که در طراحی من ورودی همه </w:t>
+      </w:r>
+      <w:r>
+        <w:t>adder</w:t>
+      </w:r>
+      <w:r>
+        <w:rPr>
+          <w:rFonts w:hint="cs"/>
+          <w:rtl/>
+        </w:rPr>
+        <w:t xml:space="preserve">ها برابر با 5 بود. </w:t>
+      </w:r>
+      <w:proofErr w:type="spellStart"/>
+      <w:r>
+        <w:rPr>
+          <w:rFonts w:hint="cs"/>
+          <w:rtl/>
+        </w:rPr>
+        <w:t>رجیستر</w:t>
+      </w:r>
+      <w:proofErr w:type="spellEnd"/>
+      <w:r>
+        <w:rPr>
+          <w:rFonts w:hint="cs"/>
+          <w:rtl/>
+        </w:rPr>
+        <w:t xml:space="preserve"> قبل از </w:t>
+      </w:r>
+      <w:proofErr w:type="spellStart"/>
+      <w:r>
+        <w:t>xor</w:t>
+      </w:r>
+      <w:proofErr w:type="spellEnd"/>
+      <w:r>
+        <w:rPr>
+          <w:rFonts w:hint="cs"/>
+          <w:rtl/>
+        </w:rPr>
+        <w:t xml:space="preserve"> حذف شد و به جای آن </w:t>
+      </w:r>
+      <w:proofErr w:type="spellStart"/>
+      <w:r>
+        <w:rPr>
+          <w:rFonts w:hint="cs"/>
+          <w:rtl/>
+        </w:rPr>
+        <w:t>ماژول</w:t>
+      </w:r>
+      <w:proofErr w:type="spellEnd"/>
+      <w:r>
+        <w:rPr>
+          <w:rFonts w:hint="cs"/>
+          <w:rtl/>
+        </w:rPr>
+        <w:t xml:space="preserve"> </w:t>
+      </w:r>
+      <w:r>
+        <w:t>5-Bit Selector</w:t>
+      </w:r>
+      <w:r>
+        <w:rPr>
+          <w:rFonts w:hint="cs"/>
+          <w:rtl/>
+        </w:rPr>
+        <w:t xml:space="preserve"> قرار گرفت</w:t>
+      </w:r>
+      <w:r>
+        <w:rPr>
+          <w:rFonts w:hint="cs"/>
+          <w:rtl/>
+        </w:rPr>
+        <w:t xml:space="preserve"> زیرا نیازی به این </w:t>
+      </w:r>
+      <w:proofErr w:type="spellStart"/>
+      <w:r>
+        <w:rPr>
+          <w:rFonts w:hint="cs"/>
+          <w:rtl/>
+        </w:rPr>
+        <w:t>رجیستر</w:t>
+      </w:r>
+      <w:proofErr w:type="spellEnd"/>
+      <w:r>
+        <w:rPr>
+          <w:rFonts w:hint="cs"/>
+          <w:rtl/>
+        </w:rPr>
+        <w:t xml:space="preserve"> نبود</w:t>
+      </w:r>
+      <w:r>
+        <w:rPr>
+          <w:rFonts w:hint="cs"/>
+          <w:rtl/>
+        </w:rPr>
+        <w:t xml:space="preserve">. </w:t>
+      </w:r>
+      <w:proofErr w:type="spellStart"/>
+      <w:r>
+        <w:rPr>
+          <w:rFonts w:hint="cs"/>
+          <w:rtl/>
+        </w:rPr>
+        <w:t>رجیستر</w:t>
+      </w:r>
+      <w:proofErr w:type="spellEnd"/>
+      <w:r>
+        <w:rPr>
+          <w:rFonts w:hint="cs"/>
+          <w:rtl/>
+        </w:rPr>
+        <w:t xml:space="preserve"> انتهایی این </w:t>
+      </w:r>
+      <w:proofErr w:type="spellStart"/>
+      <w:r>
+        <w:rPr>
+          <w:rFonts w:hint="cs"/>
+          <w:rtl/>
+        </w:rPr>
+        <w:t>ماژول</w:t>
+      </w:r>
+      <w:proofErr w:type="spellEnd"/>
+      <w:r>
+        <w:rPr>
+          <w:rFonts w:hint="cs"/>
+          <w:rtl/>
+        </w:rPr>
+        <w:t xml:space="preserve"> هم تبدیل به شیفت </w:t>
+      </w:r>
+      <w:proofErr w:type="spellStart"/>
+      <w:r>
+        <w:rPr>
+          <w:rFonts w:hint="cs"/>
+          <w:rtl/>
+        </w:rPr>
+        <w:t>رجیستر</w:t>
+      </w:r>
+      <w:proofErr w:type="spellEnd"/>
+      <w:r>
+        <w:rPr>
+          <w:rFonts w:hint="cs"/>
+          <w:rtl/>
+        </w:rPr>
+        <w:t xml:space="preserve"> شد.</w:t>
+      </w:r>
+    </w:p>
+    <w:p>
+      <w:pPr>
+        <w:pStyle w:val="Text"/>
+        <w:rPr>
+          <w:rtl/>
+        </w:rPr>
+      </w:pPr>
+      <w:r>
+        <w:rPr>
+          <w:rFonts w:hint="cs"/>
+          <w:rtl/>
+        </w:rPr>
+        <w:lastRenderedPageBreak/>
+        <w:t xml:space="preserve">در </w:t>
+      </w:r>
+      <w:proofErr w:type="spellStart"/>
+      <w:r>
+        <w:rPr>
+          <w:rFonts w:hint="cs"/>
+          <w:rtl/>
+        </w:rPr>
+        <w:t>ماژول</w:t>
+      </w:r>
+      <w:proofErr w:type="spellEnd"/>
+      <w:r>
+        <w:rPr>
+          <w:rFonts w:hint="cs"/>
+          <w:rtl/>
+        </w:rPr>
+        <w:t xml:space="preserve"> بخش </w:t>
+      </w:r>
+      <w:r>
+        <w:t>Top-Level</w:t>
+      </w:r>
+      <w:r>
+        <w:rPr>
+          <w:rFonts w:hint="cs"/>
+          <w:rtl/>
+        </w:rPr>
+        <w:t xml:space="preserve"> یک </w:t>
+      </w:r>
+      <w:proofErr w:type="spellStart"/>
+      <w:r>
+        <w:t>ColumnParityCalculator</w:t>
+      </w:r>
+      <w:proofErr w:type="spellEnd"/>
+      <w:r>
+        <w:rPr>
+          <w:rFonts w:hint="cs"/>
+          <w:rtl/>
+        </w:rPr>
+        <w:t xml:space="preserve"> وجود داشت که همین مورد در </w:t>
+      </w:r>
+      <w:proofErr w:type="spellStart"/>
+      <w:r>
+        <w:rPr>
+          <w:rFonts w:hint="cs"/>
+          <w:rtl/>
+        </w:rPr>
+        <w:t>ماژول</w:t>
+      </w:r>
+      <w:proofErr w:type="spellEnd"/>
+      <w:r>
+        <w:rPr>
+          <w:rFonts w:hint="cs"/>
+          <w:rtl/>
+        </w:rPr>
+        <w:t xml:space="preserve"> </w:t>
       </w:r>
       <w:proofErr w:type="spellStart"/>
       <w:r>
@@ -2867,6 +5589,492 @@
           <w:rFonts w:hint="cs"/>
           <w:rtl/>
         </w:rPr>
+        <w:t xml:space="preserve"> نیز وجود دارد با این تفاوت که مورد اول برای محاسبه </w:t>
+      </w:r>
+      <w:proofErr w:type="spellStart"/>
+      <w:r>
+        <w:t>xor</w:t>
+      </w:r>
+      <w:proofErr w:type="spellEnd"/>
+      <w:r>
+        <w:rPr>
+          <w:rFonts w:hint="cs"/>
+          <w:rtl/>
+        </w:rPr>
+        <w:t xml:space="preserve"> </w:t>
+      </w:r>
+      <w:proofErr w:type="spellStart"/>
+      <w:r>
+        <w:rPr>
+          <w:rFonts w:hint="cs"/>
+          <w:rtl/>
+        </w:rPr>
+        <w:t>ستون‌های</w:t>
+      </w:r>
+      <w:proofErr w:type="spellEnd"/>
+      <w:r>
+        <w:rPr>
+          <w:rFonts w:hint="cs"/>
+          <w:rtl/>
+        </w:rPr>
+        <w:t xml:space="preserve"> عمق قبلی است و مورد دوم برای محاسبه </w:t>
+      </w:r>
+      <w:proofErr w:type="spellStart"/>
+      <w:r>
+        <w:t>xor</w:t>
+      </w:r>
+      <w:proofErr w:type="spellEnd"/>
+      <w:r>
+        <w:rPr>
+          <w:rFonts w:hint="cs"/>
+          <w:rtl/>
+        </w:rPr>
+        <w:t xml:space="preserve"> </w:t>
+      </w:r>
+      <w:proofErr w:type="spellStart"/>
+      <w:r>
+        <w:rPr>
+          <w:rFonts w:hint="cs"/>
+          <w:rtl/>
+        </w:rPr>
+        <w:t>ستون‌های</w:t>
+      </w:r>
+      <w:proofErr w:type="spellEnd"/>
+      <w:r>
+        <w:rPr>
+          <w:rFonts w:hint="cs"/>
+          <w:rtl/>
+        </w:rPr>
+        <w:t xml:space="preserve"> عمق فعلی؛ در نتیجه با توجه به </w:t>
+      </w:r>
+      <w:r>
+        <w:rPr>
+          <w:rFonts w:hint="cs"/>
+          <w:rtl/>
+        </w:rPr>
+        <w:t>ت</w:t>
+      </w:r>
+      <w:r>
+        <w:rPr>
+          <w:rFonts w:hint="cs"/>
+          <w:rtl/>
+        </w:rPr>
+        <w:t xml:space="preserve">کراری بودن این </w:t>
+      </w:r>
+      <w:proofErr w:type="spellStart"/>
+      <w:r>
+        <w:rPr>
+          <w:rFonts w:hint="cs"/>
+          <w:rtl/>
+        </w:rPr>
+        <w:t>ماژول</w:t>
+      </w:r>
+      <w:proofErr w:type="spellEnd"/>
+      <w:r>
+        <w:rPr>
+          <w:rFonts w:hint="cs"/>
+          <w:rtl/>
+        </w:rPr>
+        <w:t xml:space="preserve">، از </w:t>
+      </w:r>
+      <w:r>
+        <w:t>Top-Level</w:t>
+      </w:r>
+      <w:r>
+        <w:rPr>
+          <w:rFonts w:hint="cs"/>
+          <w:rtl/>
+        </w:rPr>
+        <w:t xml:space="preserve"> حذف شد و فقط </w:t>
+      </w:r>
+      <w:proofErr w:type="spellStart"/>
+      <w:r>
+        <w:rPr>
+          <w:rFonts w:hint="cs"/>
+          <w:rtl/>
+        </w:rPr>
+        <w:t>رجیستر</w:t>
+      </w:r>
+      <w:proofErr w:type="spellEnd"/>
+      <w:r>
+        <w:rPr>
+          <w:rFonts w:hint="cs"/>
+          <w:rtl/>
+        </w:rPr>
+        <w:t xml:space="preserve"> آن به </w:t>
+      </w:r>
+      <w:proofErr w:type="spellStart"/>
+      <w:r>
+        <w:t>ParityCalculator</w:t>
+      </w:r>
+      <w:proofErr w:type="spellEnd"/>
+      <w:r>
+        <w:rPr>
+          <w:rFonts w:hint="cs"/>
+          <w:rtl/>
+        </w:rPr>
+        <w:t xml:space="preserve"> منتقل شد. در واقع الان پس از محاسبه یک عمق کامل، مقدار </w:t>
+      </w:r>
+      <w:proofErr w:type="spellStart"/>
+      <w:r>
+        <w:t>xor</w:t>
+      </w:r>
+      <w:proofErr w:type="spellEnd"/>
+      <w:r>
+        <w:rPr>
+          <w:rFonts w:hint="cs"/>
+          <w:rtl/>
+        </w:rPr>
+        <w:t xml:space="preserve"> </w:t>
+      </w:r>
+      <w:proofErr w:type="spellStart"/>
+      <w:r>
+        <w:rPr>
+          <w:rFonts w:hint="cs"/>
+          <w:rtl/>
+        </w:rPr>
+        <w:t>ستون‌های</w:t>
+      </w:r>
+      <w:proofErr w:type="spellEnd"/>
+      <w:r>
+        <w:rPr>
+          <w:rFonts w:hint="cs"/>
+          <w:rtl/>
+        </w:rPr>
+        <w:t xml:space="preserve"> عمق فعلی، به </w:t>
+      </w:r>
+      <w:proofErr w:type="spellStart"/>
+      <w:r>
+        <w:rPr>
+          <w:rFonts w:hint="cs"/>
+          <w:rtl/>
+        </w:rPr>
+        <w:t>رجیستر</w:t>
+      </w:r>
+      <w:proofErr w:type="spellEnd"/>
+      <w:r>
+        <w:rPr>
+          <w:rFonts w:hint="cs"/>
+          <w:rtl/>
+        </w:rPr>
+        <w:t xml:space="preserve"> اضافه شده منتقل </w:t>
+      </w:r>
+      <w:proofErr w:type="spellStart"/>
+      <w:r>
+        <w:rPr>
+          <w:rFonts w:hint="cs"/>
+          <w:rtl/>
+        </w:rPr>
+        <w:t>می‌شود</w:t>
+      </w:r>
+      <w:proofErr w:type="spellEnd"/>
+      <w:r>
+        <w:rPr>
+          <w:rFonts w:hint="cs"/>
+          <w:rtl/>
+        </w:rPr>
+        <w:t xml:space="preserve"> که مقدار </w:t>
+      </w:r>
+      <w:proofErr w:type="spellStart"/>
+      <w:r>
+        <w:t>xor</w:t>
+      </w:r>
+      <w:proofErr w:type="spellEnd"/>
+      <w:r>
+        <w:rPr>
+          <w:rFonts w:hint="cs"/>
+          <w:rtl/>
+        </w:rPr>
+        <w:t xml:space="preserve"> </w:t>
+      </w:r>
+      <w:proofErr w:type="spellStart"/>
+      <w:r>
+        <w:rPr>
+          <w:rFonts w:hint="cs"/>
+          <w:rtl/>
+        </w:rPr>
+        <w:t>ستون‌های</w:t>
+      </w:r>
+      <w:proofErr w:type="spellEnd"/>
+      <w:r>
+        <w:rPr>
+          <w:rFonts w:hint="cs"/>
+          <w:rtl/>
+        </w:rPr>
+        <w:t xml:space="preserve"> عمق قبلی را نشان دهد.</w:t>
+      </w:r>
+      <w:r>
+        <w:rPr>
+          <w:rFonts w:hint="cs"/>
+          <w:rtl/>
+        </w:rPr>
+        <w:t xml:space="preserve"> همچنین، </w:t>
+      </w:r>
+      <w:r>
+        <w:t>Mod-25 Counter</w:t>
+      </w:r>
+      <w:r>
+        <w:rPr>
+          <w:rFonts w:hint="cs"/>
+          <w:rtl/>
+        </w:rPr>
+        <w:t xml:space="preserve"> نیز به داخل این ماژول منتقل شد و </w:t>
+      </w:r>
+      <w:proofErr w:type="spellStart"/>
+      <w:r>
+        <w:rPr>
+          <w:rFonts w:hint="cs"/>
+          <w:rtl/>
+        </w:rPr>
+        <w:t>رجیستر</w:t>
+      </w:r>
+      <w:proofErr w:type="spellEnd"/>
+      <w:r>
+        <w:rPr>
+          <w:rFonts w:hint="cs"/>
+          <w:rtl/>
+        </w:rPr>
+        <w:t xml:space="preserve"> </w:t>
+      </w:r>
+      <w:r>
+        <w:t>Result</w:t>
+      </w:r>
+      <w:r>
+        <w:rPr>
+          <w:rFonts w:hint="cs"/>
+          <w:rtl/>
+        </w:rPr>
+        <w:t xml:space="preserve"> نیز حذف شد و </w:t>
+      </w:r>
+      <w:proofErr w:type="spellStart"/>
+      <w:r>
+        <w:rPr>
+          <w:rFonts w:hint="cs"/>
+          <w:rtl/>
+        </w:rPr>
+        <w:t>رجیستر</w:t>
+      </w:r>
+      <w:proofErr w:type="spellEnd"/>
+      <w:r>
+        <w:rPr>
+          <w:rFonts w:hint="cs"/>
+          <w:rtl/>
+        </w:rPr>
+        <w:t xml:space="preserve"> اصلی این </w:t>
+      </w:r>
+      <w:proofErr w:type="spellStart"/>
+      <w:r>
+        <w:rPr>
+          <w:rFonts w:hint="cs"/>
+          <w:rtl/>
+        </w:rPr>
+        <w:t>ماژول</w:t>
+      </w:r>
+      <w:proofErr w:type="spellEnd"/>
+      <w:r>
+        <w:rPr>
+          <w:rFonts w:hint="cs"/>
+          <w:rtl/>
+        </w:rPr>
+        <w:t xml:space="preserve"> نیز به صورت شیفت </w:t>
+      </w:r>
+      <w:proofErr w:type="spellStart"/>
+      <w:r>
+        <w:rPr>
+          <w:rFonts w:hint="cs"/>
+          <w:rtl/>
+        </w:rPr>
+        <w:t>رجیستر</w:t>
+      </w:r>
+      <w:proofErr w:type="spellEnd"/>
+      <w:r>
+        <w:rPr>
+          <w:rFonts w:hint="cs"/>
+          <w:rtl/>
+        </w:rPr>
+        <w:t xml:space="preserve"> قرار گرفت تا مقدار خروجی نیز در همین </w:t>
+      </w:r>
+      <w:proofErr w:type="spellStart"/>
+      <w:r>
+        <w:rPr>
+          <w:rFonts w:hint="cs"/>
+          <w:rtl/>
+        </w:rPr>
+        <w:t>رجیستر</w:t>
+      </w:r>
+      <w:proofErr w:type="spellEnd"/>
+      <w:r>
+        <w:rPr>
+          <w:rFonts w:hint="cs"/>
+          <w:rtl/>
+        </w:rPr>
+        <w:t xml:space="preserve"> ذخیره شود. این کار نیز برای </w:t>
+      </w:r>
+      <w:proofErr w:type="spellStart"/>
+      <w:r>
+        <w:rPr>
+          <w:rFonts w:hint="cs"/>
+          <w:rtl/>
+        </w:rPr>
+        <w:t>صرفه‌جویی</w:t>
+      </w:r>
+      <w:proofErr w:type="spellEnd"/>
+      <w:r>
+        <w:rPr>
+          <w:rFonts w:hint="cs"/>
+          <w:rtl/>
+        </w:rPr>
+        <w:t xml:space="preserve"> در استفاده از </w:t>
+      </w:r>
+      <w:proofErr w:type="spellStart"/>
+      <w:r>
+        <w:rPr>
+          <w:rFonts w:hint="cs"/>
+          <w:rtl/>
+        </w:rPr>
+        <w:t>رجیستر</w:t>
+      </w:r>
+      <w:proofErr w:type="spellEnd"/>
+      <w:r>
+        <w:rPr>
+          <w:rFonts w:hint="cs"/>
+          <w:rtl/>
+        </w:rPr>
+        <w:t xml:space="preserve"> انجام شد. سپس یک </w:t>
+      </w:r>
+      <w:proofErr w:type="spellStart"/>
+      <w:r>
+        <w:rPr>
+          <w:rFonts w:hint="cs"/>
+          <w:rtl/>
+        </w:rPr>
+        <w:t>مموری</w:t>
+      </w:r>
+      <w:proofErr w:type="spellEnd"/>
+      <w:r>
+        <w:rPr>
+          <w:rFonts w:hint="cs"/>
+          <w:rtl/>
+        </w:rPr>
+        <w:t xml:space="preserve"> نیز در </w:t>
+      </w:r>
+      <w:proofErr w:type="spellStart"/>
+      <w:r>
+        <w:rPr>
+          <w:rFonts w:hint="cs"/>
+          <w:rtl/>
+        </w:rPr>
+        <w:t>ماژول</w:t>
+      </w:r>
+      <w:proofErr w:type="spellEnd"/>
+      <w:r>
+        <w:rPr>
+          <w:rFonts w:hint="cs"/>
+          <w:rtl/>
+        </w:rPr>
+        <w:t xml:space="preserve"> قرار دادیم تا بتوانیم بخش </w:t>
+      </w:r>
+      <w:proofErr w:type="spellStart"/>
+      <w:r>
+        <w:t>xor</w:t>
+      </w:r>
+      <w:proofErr w:type="spellEnd"/>
+      <w:r>
+        <w:rPr>
+          <w:rFonts w:hint="cs"/>
+          <w:rtl/>
+        </w:rPr>
+        <w:t xml:space="preserve"> شدن عمق اول با عمق آخر را </w:t>
+      </w:r>
+      <w:proofErr w:type="spellStart"/>
+      <w:r>
+        <w:rPr>
+          <w:rFonts w:hint="cs"/>
+          <w:rtl/>
+        </w:rPr>
+        <w:t>هندل</w:t>
+      </w:r>
+      <w:proofErr w:type="spellEnd"/>
+      <w:r>
+        <w:rPr>
+          <w:rFonts w:hint="cs"/>
+          <w:rtl/>
+        </w:rPr>
+        <w:t xml:space="preserve"> کنیم. در نتیجه این مورد، تعدادی </w:t>
+      </w:r>
+      <w:proofErr w:type="spellStart"/>
+      <w:r>
+        <w:rPr>
+          <w:rFonts w:hint="cs"/>
+          <w:rtl/>
+        </w:rPr>
+        <w:t>مولتی‌پلکسر</w:t>
+      </w:r>
+      <w:proofErr w:type="spellEnd"/>
+      <w:r>
+        <w:rPr>
+          <w:rFonts w:hint="cs"/>
+          <w:rtl/>
+        </w:rPr>
+        <w:t xml:space="preserve"> نیز به </w:t>
+      </w:r>
+      <w:proofErr w:type="spellStart"/>
+      <w:r>
+        <w:rPr>
+          <w:rFonts w:hint="cs"/>
+          <w:rtl/>
+        </w:rPr>
+        <w:t>ماژول</w:t>
+      </w:r>
+      <w:proofErr w:type="spellEnd"/>
+      <w:r>
+        <w:rPr>
+          <w:rFonts w:hint="cs"/>
+          <w:rtl/>
+        </w:rPr>
+        <w:t xml:space="preserve"> اضافه شد.</w:t>
+      </w:r>
+    </w:p>
+    <w:p>
+      <w:pPr>
+        <w:pStyle w:val="Text"/>
+        <w:rPr>
+          <w:rtl/>
+        </w:rPr>
+      </w:pPr>
+      <w:r>
+        <w:rPr>
+          <w:rFonts w:hint="cs"/>
+          <w:rtl/>
+        </w:rPr>
+        <w:t xml:space="preserve">در </w:t>
+      </w:r>
+      <w:proofErr w:type="spellStart"/>
+      <w:r>
+        <w:rPr>
+          <w:rFonts w:hint="cs"/>
+          <w:rtl/>
+        </w:rPr>
+        <w:t>ماژول</w:t>
+      </w:r>
+      <w:proofErr w:type="spellEnd"/>
+      <w:r>
+        <w:rPr>
+          <w:rFonts w:hint="cs"/>
+          <w:rtl/>
+        </w:rPr>
+        <w:t xml:space="preserve"> </w:t>
+      </w:r>
+      <w:proofErr w:type="spellStart"/>
+      <w:r>
+        <w:t>ParityCalculator</w:t>
+      </w:r>
+      <w:proofErr w:type="spellEnd"/>
+      <w:r>
+        <w:rPr>
+          <w:rFonts w:hint="cs"/>
+          <w:rtl/>
+        </w:rPr>
         <w:t xml:space="preserve"> نیز از لحاظ منطق تغییر خاصی صورت نگرفت و فقط کمی </w:t>
       </w:r>
       <w:proofErr w:type="spellStart"/>
@@ -2955,7 +6163,23 @@
           <w:rFonts w:hint="cs"/>
           <w:rtl/>
         </w:rPr>
-        <w:t xml:space="preserve">(خواندن اندیس یا </w:t>
+        <w:t xml:space="preserve">(خواندن </w:t>
+      </w:r>
+      <w:proofErr w:type="spellStart"/>
+      <w:r>
+        <w:rPr>
+          <w:rFonts w:hint="cs"/>
+          <w:rtl/>
+        </w:rPr>
+        <w:t>اندیس</w:t>
+      </w:r>
+      <w:proofErr w:type="spellEnd"/>
+      <w:r>
+        <w:rPr>
+          <w:rFonts w:hint="cs"/>
+          <w:rtl/>
+        </w:rPr>
+        <w:t xml:space="preserve"> یا </w:t>
       </w:r>
       <w:proofErr w:type="spellStart"/>
       <w:r>
@@ -2987,7 +6211,23 @@
           <w:rFonts w:hint="cs"/>
           <w:rtl/>
         </w:rPr>
-        <w:t xml:space="preserve"> به طوری که اندیس مورد نیاز یکی از </w:t>
+        <w:t xml:space="preserve"> به طوری که </w:t>
+      </w:r>
+      <w:proofErr w:type="spellStart"/>
+      <w:r>
+        <w:rPr>
+          <w:rFonts w:hint="cs"/>
+          <w:rtl/>
+        </w:rPr>
+        <w:t>اندیس</w:t>
+      </w:r>
+      <w:proofErr w:type="spellEnd"/>
+      <w:r>
+        <w:rPr>
+          <w:rFonts w:hint="cs"/>
+          <w:rtl/>
+        </w:rPr>
+        <w:t xml:space="preserve"> مورد نیاز یکی از </w:t>
       </w:r>
       <w:proofErr w:type="spellStart"/>
       <w:r>
@@ -3238,7 +6478,6 @@
           <w:numId w:val="34"/>
         </w:numPr>
         <w:rPr>
-          <w:rFonts w:hint="cs"/>
           <w:rtl/>
         </w:rPr>
       </w:pPr>
@@ -3256,8 +6495,17 @@
           <w:rFonts w:hint="cs"/>
           <w:rtl/>
         </w:rPr>
-        <w:t xml:space="preserve"> کنترلر</w:t>
-      </w:r>
+        <w:t xml:space="preserve"> </w:t>
+      </w:r>
+      <w:proofErr w:type="spellStart"/>
+      <w:r>
+        <w:rPr>
+          <w:rFonts w:hint="cs"/>
+          <w:rtl/>
+        </w:rPr>
+        <w:t>کنترلر</w:t>
+      </w:r>
+      <w:proofErr w:type="spellEnd"/>
     </w:p>
     <w:sectPr>
       <w:headerReference w:type="default" r:id="rId12"/>
@@ -3505,7 +6753,25 @@
         <w:rtl/>
         <w:lang w:bidi="fa-IR"/>
       </w:rPr>
-      <w:t xml:space="preserve">پاشا براهیمی </w:t>
+      <w:t xml:space="preserve">پاشا </w:t>
+    </w:r>
+    <w:proofErr w:type="spellStart"/>
+    <w:r>
+      <w:rPr>
+        <w:rFonts w:hint="cs"/>
+        <w:rtl/>
+        <w:lang w:bidi="fa-IR"/>
+      </w:rPr>
+      <w:t>براهیمی</w:t>
+    </w:r>
+    <w:proofErr w:type="spellEnd"/>
+    <w:r>
+      <w:rPr>
+        <w:rFonts w:hint="cs"/>
+        <w:rtl/>
+        <w:lang w:bidi="fa-IR"/>
+      </w:rPr>
+      <w:t xml:space="preserve"> </w:t>
     </w:r>
     <w:r>
       <w:rPr>

</xml_diff>